<commit_message>
análise energética - módulo 1
</commit_message>
<xml_diff>
--- a/08_bim_6d_analise_energetica/analise_energetica_notas_aula.docx
+++ b/08_bim_6d_analise_energetica/analise_energetica_notas_aula.docx
@@ -45,7 +45,7 @@
           <w:rFonts w:asciiTheme="majorHAnsi" w:hAnsiTheme="majorHAnsi" w:cstheme="majorHAnsi"/>
           <w:lang w:val="pt-BR"/>
         </w:rPr>
-        <w:t>5</w:t>
+        <w:t>6</w:t>
       </w:r>
       <w:r>
         <w:rPr>
@@ -67,7 +67,7 @@
           <w:rFonts w:asciiTheme="majorHAnsi" w:hAnsiTheme="majorHAnsi" w:cstheme="majorHAnsi"/>
           <w:lang w:val="pt-BR"/>
         </w:rPr>
-        <w:t>Custo e Orçamentos</w:t>
+        <w:t>Análise Energética</w:t>
       </w:r>
     </w:p>
     <w:p>
@@ -104,7 +104,23 @@
           <w:rFonts w:asciiTheme="majorHAnsi" w:hAnsiTheme="majorHAnsi" w:cstheme="majorHAnsi"/>
           <w:lang w:val="pt-BR"/>
         </w:rPr>
-        <w:t>-</w:t>
+        <w:t xml:space="preserve">Maria </w:t>
+      </w:r>
+      <w:proofErr w:type="spellStart"/>
+      <w:r>
+        <w:rPr>
+          <w:rFonts w:asciiTheme="majorHAnsi" w:hAnsiTheme="majorHAnsi" w:cstheme="majorHAnsi"/>
+          <w:lang w:val="pt-BR"/>
+        </w:rPr>
+        <w:t>Luisa</w:t>
+      </w:r>
+      <w:proofErr w:type="spellEnd"/>
+      <w:r>
+        <w:rPr>
+          <w:rFonts w:asciiTheme="majorHAnsi" w:hAnsiTheme="majorHAnsi" w:cstheme="majorHAnsi"/>
+          <w:lang w:val="pt-BR"/>
+        </w:rPr>
+        <w:t xml:space="preserve"> Antunes</w:t>
       </w:r>
     </w:p>
     <w:p>
@@ -278,7 +294,7 @@
           <w:szCs w:val="24"/>
           <w:lang w:val="pt-BR" w:bidi="ar-SA"/>
         </w:rPr>
-        <w:t>Engenharia de Custo</w:t>
+        <w:t>Revisão bibliográfica</w:t>
       </w:r>
       <w:r>
         <w:rPr>
@@ -324,7 +340,7 @@
           <w:szCs w:val="24"/>
           <w:lang w:val="pt-BR" w:bidi="ar-SA"/>
         </w:rPr>
-        <w:t>Envolve uma série de conhecimentos e técnicas de gestão de custos.</w:t>
+        <w:t>Ruschel e Gaspar (2017) No intervalo de 2001 a 2016 debtre os termos mais novos, referenciados ao BIM, VDC é o que mais se destaca.</w:t>
       </w:r>
     </w:p>
     <w:p>
@@ -360,7 +376,7 @@
           <w:szCs w:val="24"/>
           <w:lang w:val="pt-BR" w:bidi="ar-SA"/>
         </w:rPr>
-        <w:t>Trabalha na previsão de custos de investimentos e prossegue na fase de construção, por meio do planejamento, controle e acompanhamento de custos.</w:t>
+        <w:t>Kam e Fischer (2004) afirmam que BIM/VDC se baseia na modelagem orientda a processos e a simulações, com o objetivo de avaliar alternativas.</w:t>
       </w:r>
     </w:p>
     <w:p>
@@ -396,7 +412,7 @@
           <w:szCs w:val="24"/>
           <w:lang w:val="pt-BR" w:bidi="ar-SA"/>
         </w:rPr>
-        <w:t>Desenvolve uma análise completa de todo o custeio, suas origens e suas consequências.</w:t>
+        <w:t>Fisher e Kunz (2009) BIM/VDC simulação digital da integração multidisciplinar dos dados e parâmetros do projeto, contemplando informações para os agentes envolvidos.</w:t>
       </w:r>
     </w:p>
     <w:p>
@@ -432,7 +448,7 @@
           <w:szCs w:val="24"/>
           <w:lang w:val="pt-BR" w:bidi="ar-SA"/>
         </w:rPr>
-        <w:t>Gestão de custos: (i) visa a obtenção de bins resultados em um mercado de alta competitividade; (ii) possibilitar, que o valor desembolsado seja coerente com aquilo que foi previsto.</w:t>
+        <w:t>Eastman (2014) A metodologia BIM possui diversos processos atrelados ao desenvolvimento de um empreendimento.</w:t>
       </w:r>
     </w:p>
     <w:p>
@@ -468,7 +484,7 @@
           <w:szCs w:val="24"/>
           <w:lang w:val="pt-BR" w:bidi="ar-SA"/>
         </w:rPr>
-        <w:t>Orçamentação (processo de determinação) -  ato de elaborar orçamentos, também chamados levantamento de custos/preços.</w:t>
+        <w:t>Manzione (2013) Processo de compatibilização BIM, possibilita estudos detalhados no processo de análises críticas.</w:t>
       </w:r>
     </w:p>
     <w:p>
@@ -483,16 +499,6 @@
           <w:lang w:val="pt-BR" w:bidi="ar-SA"/>
         </w:rPr>
       </w:pPr>
-      <w:r>
-        <w:rPr>
-          <w:rFonts w:asciiTheme="majorHAnsi" w:hAnsiTheme="majorHAnsi" w:cstheme="majorHAnsi"/>
-          <w:noProof/>
-          <w:sz w:val="24"/>
-          <w:szCs w:val="24"/>
-          <w:lang w:val="pt-BR" w:bidi="ar-SA"/>
-        </w:rPr>
-        <w:t>Orçamento (produto) – documento que reúne de forma sintética ou analiticamente, as informações correspondentes a todos os projetos.</w:t>
-      </w:r>
     </w:p>
     <w:p>
       <w:pPr>
@@ -506,2819 +512,8 @@
           <w:lang w:val="pt-BR" w:bidi="ar-SA"/>
         </w:rPr>
       </w:pPr>
-    </w:p>
-    <w:p>
-      <w:pPr>
-        <w:spacing w:after="0" w:line="240" w:lineRule="auto"/>
-        <w:jc w:val="both"/>
-        <w:rPr>
-          <w:rFonts w:asciiTheme="majorHAnsi" w:hAnsiTheme="majorHAnsi" w:cstheme="majorHAnsi"/>
-          <w:noProof/>
-          <w:sz w:val="24"/>
-          <w:szCs w:val="24"/>
-          <w:lang w:val="pt-BR" w:bidi="ar-SA"/>
-        </w:rPr>
-      </w:pPr>
-      <w:r>
-        <w:rPr>
-          <w:rFonts w:asciiTheme="majorHAnsi" w:hAnsiTheme="majorHAnsi" w:cstheme="majorHAnsi"/>
-          <w:noProof/>
-          <w:sz w:val="24"/>
-          <w:szCs w:val="24"/>
-          <w:lang w:val="pt-BR" w:bidi="ar-SA"/>
-        </w:rPr>
-        <w:t>Orçamento (produtos) – tipos – (i) avaliações, (ii) estimativas, (iii) orçamento expedito, (iv) orçamento detalhado e (v) orçamento analítico. Margens de erro – 30 a 20%, 20 a 15%, 15 a 10%, 10 a 5% e 5 a 1%, respectivamente.</w:t>
-      </w:r>
-    </w:p>
-    <w:p>
-      <w:pPr>
-        <w:spacing w:after="0" w:line="240" w:lineRule="auto"/>
-        <w:jc w:val="both"/>
-        <w:rPr>
-          <w:rFonts w:asciiTheme="majorHAnsi" w:hAnsiTheme="majorHAnsi" w:cstheme="majorHAnsi"/>
-          <w:noProof/>
-          <w:sz w:val="24"/>
-          <w:szCs w:val="24"/>
-          <w:lang w:val="pt-BR" w:bidi="ar-SA"/>
-        </w:rPr>
-      </w:pPr>
-    </w:p>
-    <w:p>
-      <w:pPr>
-        <w:spacing w:after="0" w:line="240" w:lineRule="auto"/>
-        <w:jc w:val="both"/>
-        <w:rPr>
-          <w:rFonts w:asciiTheme="majorHAnsi" w:hAnsiTheme="majorHAnsi" w:cstheme="majorHAnsi"/>
-          <w:noProof/>
-          <w:sz w:val="24"/>
-          <w:szCs w:val="24"/>
-          <w:lang w:val="pt-BR" w:bidi="ar-SA"/>
-        </w:rPr>
-      </w:pPr>
-      <w:r>
-        <w:rPr>
-          <w:rFonts w:asciiTheme="majorHAnsi" w:hAnsiTheme="majorHAnsi" w:cstheme="majorHAnsi"/>
-          <w:noProof/>
-          <w:sz w:val="24"/>
-          <w:szCs w:val="24"/>
-          <w:lang w:val="pt-BR" w:bidi="ar-SA"/>
-        </w:rPr>
-        <w:t>A variação se dá em função das condicionantes previamente estabelecidas, informações de projetos e de sua finalidade.</w:t>
-      </w:r>
-    </w:p>
-    <w:p>
-      <w:pPr>
-        <w:spacing w:after="0" w:line="240" w:lineRule="auto"/>
-        <w:jc w:val="both"/>
-        <w:rPr>
-          <w:rFonts w:asciiTheme="majorHAnsi" w:hAnsiTheme="majorHAnsi" w:cstheme="majorHAnsi"/>
-          <w:noProof/>
-          <w:sz w:val="24"/>
-          <w:szCs w:val="24"/>
-          <w:lang w:val="pt-BR" w:bidi="ar-SA"/>
-        </w:rPr>
-      </w:pPr>
-    </w:p>
-    <w:p>
-      <w:pPr>
-        <w:spacing w:after="0" w:line="240" w:lineRule="auto"/>
-        <w:jc w:val="both"/>
-        <w:rPr>
-          <w:rFonts w:asciiTheme="majorHAnsi" w:hAnsiTheme="majorHAnsi" w:cstheme="majorHAnsi"/>
-          <w:noProof/>
-          <w:sz w:val="24"/>
-          <w:szCs w:val="24"/>
-          <w:lang w:val="pt-BR" w:bidi="ar-SA"/>
-        </w:rPr>
-      </w:pPr>
-      <w:r>
-        <w:rPr>
-          <w:rFonts w:asciiTheme="majorHAnsi" w:hAnsiTheme="majorHAnsi" w:cstheme="majorHAnsi"/>
-          <w:noProof/>
-          <w:sz w:val="24"/>
-          <w:szCs w:val="24"/>
-          <w:lang w:val="pt-BR" w:bidi="ar-SA"/>
-        </w:rPr>
-        <w:t>Orçamento operaconal – representa fielmente o processo de produção da construção (edifício) edifício.</w:t>
-      </w:r>
-      <w:r>
-        <w:rPr>
-          <w:rFonts w:asciiTheme="majorHAnsi" w:hAnsiTheme="majorHAnsi" w:cstheme="majorHAnsi"/>
-          <w:noProof/>
-          <w:sz w:val="24"/>
-          <w:szCs w:val="24"/>
-          <w:lang w:val="pt-BR" w:bidi="ar-SA"/>
-        </w:rPr>
-        <w:t xml:space="preserve"> Sua realização se dá a partir da programação da obra que determina as operações necessárias para a execução de um determinado serviço.</w:t>
-      </w:r>
-    </w:p>
-    <w:p>
-      <w:pPr>
-        <w:spacing w:after="0" w:line="240" w:lineRule="auto"/>
-        <w:jc w:val="both"/>
-        <w:rPr>
-          <w:rFonts w:asciiTheme="majorHAnsi" w:hAnsiTheme="majorHAnsi" w:cstheme="majorHAnsi"/>
-          <w:noProof/>
-          <w:sz w:val="24"/>
-          <w:szCs w:val="24"/>
-          <w:lang w:val="pt-BR" w:bidi="ar-SA"/>
-        </w:rPr>
-      </w:pPr>
-      <w:r>
-        <w:rPr>
-          <w:rFonts w:asciiTheme="majorHAnsi" w:hAnsiTheme="majorHAnsi" w:cstheme="majorHAnsi"/>
-          <w:noProof/>
-          <w:sz w:val="24"/>
-          <w:szCs w:val="24"/>
-          <w:lang w:val="pt-BR" w:bidi="ar-SA"/>
-        </w:rPr>
-        <w:t>Segue uma abordagem operacional a medida em que decompõe os serviços conforme os procedimentos necessários para execução da obra.</w:t>
-      </w:r>
-    </w:p>
-    <w:p>
-      <w:pPr>
-        <w:spacing w:after="0" w:line="240" w:lineRule="auto"/>
-        <w:jc w:val="both"/>
-        <w:rPr>
-          <w:rFonts w:asciiTheme="majorHAnsi" w:hAnsiTheme="majorHAnsi" w:cstheme="majorHAnsi"/>
-          <w:noProof/>
-          <w:sz w:val="24"/>
-          <w:szCs w:val="24"/>
-          <w:lang w:val="pt-BR" w:bidi="ar-SA"/>
-        </w:rPr>
-      </w:pPr>
-    </w:p>
-    <w:p>
-      <w:pPr>
-        <w:spacing w:after="0" w:line="240" w:lineRule="auto"/>
-        <w:jc w:val="both"/>
-        <w:rPr>
-          <w:rFonts w:asciiTheme="majorHAnsi" w:hAnsiTheme="majorHAnsi" w:cstheme="majorHAnsi"/>
-          <w:noProof/>
-          <w:sz w:val="24"/>
-          <w:szCs w:val="24"/>
-          <w:lang w:val="pt-BR" w:bidi="ar-SA"/>
-        </w:rPr>
-      </w:pPr>
-      <w:r>
-        <w:rPr>
-          <w:rFonts w:asciiTheme="majorHAnsi" w:hAnsiTheme="majorHAnsi" w:cstheme="majorHAnsi"/>
-          <w:noProof/>
-          <w:sz w:val="24"/>
-          <w:szCs w:val="24"/>
-          <w:lang w:val="pt-BR" w:bidi="ar-SA"/>
-        </w:rPr>
-        <w:lastRenderedPageBreak/>
-        <w:t>Serviço: conjunto de operações que resultam</w:t>
-      </w:r>
-      <w:r>
-        <w:rPr>
-          <w:rFonts w:asciiTheme="majorHAnsi" w:hAnsiTheme="majorHAnsi" w:cstheme="majorHAnsi"/>
-          <w:noProof/>
-          <w:sz w:val="24"/>
-          <w:szCs w:val="24"/>
-          <w:lang w:val="pt-BR" w:bidi="ar-SA"/>
-        </w:rPr>
-        <w:t xml:space="preserve"> </w:t>
-      </w:r>
-      <w:r>
-        <w:rPr>
-          <w:rFonts w:asciiTheme="majorHAnsi" w:hAnsiTheme="majorHAnsi" w:cstheme="majorHAnsi"/>
-          <w:noProof/>
-          <w:sz w:val="24"/>
-          <w:szCs w:val="24"/>
-          <w:lang w:val="pt-BR" w:bidi="ar-SA"/>
-        </w:rPr>
-        <w:t>em uma parte funcional da obra, podendo</w:t>
-      </w:r>
-    </w:p>
-    <w:p>
-      <w:pPr>
-        <w:spacing w:after="0" w:line="240" w:lineRule="auto"/>
-        <w:jc w:val="both"/>
-        <w:rPr>
-          <w:rFonts w:asciiTheme="majorHAnsi" w:hAnsiTheme="majorHAnsi" w:cstheme="majorHAnsi"/>
-          <w:noProof/>
-          <w:sz w:val="24"/>
-          <w:szCs w:val="24"/>
-          <w:lang w:val="pt-BR" w:bidi="ar-SA"/>
-        </w:rPr>
-      </w:pPr>
-      <w:r>
-        <w:rPr>
-          <w:rFonts w:asciiTheme="majorHAnsi" w:hAnsiTheme="majorHAnsi" w:cstheme="majorHAnsi"/>
-          <w:noProof/>
-          <w:sz w:val="24"/>
-          <w:szCs w:val="24"/>
-          <w:lang w:val="pt-BR" w:bidi="ar-SA"/>
-        </w:rPr>
-        <w:t>envolver diversas categorias de mão de obra.</w:t>
-      </w:r>
-      <w:r>
-        <w:rPr>
-          <w:rFonts w:asciiTheme="majorHAnsi" w:hAnsiTheme="majorHAnsi" w:cstheme="majorHAnsi"/>
-          <w:noProof/>
-          <w:sz w:val="24"/>
-          <w:szCs w:val="24"/>
-          <w:lang w:val="pt-BR" w:bidi="ar-SA"/>
-        </w:rPr>
-        <w:t xml:space="preserve"> </w:t>
-      </w:r>
-      <w:r>
-        <w:rPr>
-          <w:rFonts w:asciiTheme="majorHAnsi" w:hAnsiTheme="majorHAnsi" w:cstheme="majorHAnsi"/>
-          <w:noProof/>
-          <w:sz w:val="24"/>
-          <w:szCs w:val="24"/>
-          <w:lang w:val="pt-BR" w:bidi="ar-SA"/>
-        </w:rPr>
-        <w:t>Operação: tarefa realizada por um mesmo tipo</w:t>
-      </w:r>
-      <w:r>
-        <w:rPr>
-          <w:rFonts w:asciiTheme="majorHAnsi" w:hAnsiTheme="majorHAnsi" w:cstheme="majorHAnsi"/>
-          <w:noProof/>
-          <w:sz w:val="24"/>
-          <w:szCs w:val="24"/>
-          <w:lang w:val="pt-BR" w:bidi="ar-SA"/>
-        </w:rPr>
-        <w:t xml:space="preserve"> </w:t>
-      </w:r>
-      <w:r>
-        <w:rPr>
-          <w:rFonts w:asciiTheme="majorHAnsi" w:hAnsiTheme="majorHAnsi" w:cstheme="majorHAnsi"/>
-          <w:noProof/>
-          <w:sz w:val="24"/>
-          <w:szCs w:val="24"/>
-          <w:lang w:val="pt-BR" w:bidi="ar-SA"/>
-        </w:rPr>
-        <w:t>de mão de obra ou máquina, de forma</w:t>
-      </w:r>
-      <w:r>
-        <w:rPr>
-          <w:rFonts w:asciiTheme="majorHAnsi" w:hAnsiTheme="majorHAnsi" w:cstheme="majorHAnsi"/>
-          <w:noProof/>
-          <w:sz w:val="24"/>
-          <w:szCs w:val="24"/>
-          <w:lang w:val="pt-BR" w:bidi="ar-SA"/>
-        </w:rPr>
-        <w:t xml:space="preserve"> </w:t>
-      </w:r>
-      <w:r>
-        <w:rPr>
-          <w:rFonts w:asciiTheme="majorHAnsi" w:hAnsiTheme="majorHAnsi" w:cstheme="majorHAnsi"/>
-          <w:noProof/>
-          <w:sz w:val="24"/>
-          <w:szCs w:val="24"/>
-          <w:lang w:val="pt-BR" w:bidi="ar-SA"/>
-        </w:rPr>
-        <w:t>contínua, sem interrupção, com início e</w:t>
-      </w:r>
-      <w:r>
-        <w:rPr>
-          <w:rFonts w:asciiTheme="majorHAnsi" w:hAnsiTheme="majorHAnsi" w:cstheme="majorHAnsi"/>
-          <w:noProof/>
-          <w:sz w:val="24"/>
-          <w:szCs w:val="24"/>
-          <w:lang w:val="pt-BR" w:bidi="ar-SA"/>
-        </w:rPr>
-        <w:t xml:space="preserve"> </w:t>
-      </w:r>
-      <w:r>
-        <w:rPr>
-          <w:rFonts w:asciiTheme="majorHAnsi" w:hAnsiTheme="majorHAnsi" w:cstheme="majorHAnsi"/>
-          <w:noProof/>
-          <w:sz w:val="24"/>
-          <w:szCs w:val="24"/>
-          <w:lang w:val="pt-BR" w:bidi="ar-SA"/>
-        </w:rPr>
-        <w:t>término bem definidos.</w:t>
-      </w:r>
-      <w:r>
-        <w:rPr>
-          <w:rFonts w:asciiTheme="majorHAnsi" w:hAnsiTheme="majorHAnsi" w:cstheme="majorHAnsi"/>
-          <w:noProof/>
-          <w:sz w:val="24"/>
-          <w:szCs w:val="24"/>
-          <w:lang w:val="pt-BR" w:bidi="ar-SA"/>
-        </w:rPr>
-        <w:tab/>
-      </w:r>
-    </w:p>
-    <w:p>
-      <w:pPr>
-        <w:tabs>
-          <w:tab w:val="left" w:pos="6562"/>
-        </w:tabs>
-        <w:spacing w:after="0" w:line="240" w:lineRule="auto"/>
-        <w:jc w:val="both"/>
-        <w:rPr>
-          <w:rFonts w:asciiTheme="majorHAnsi" w:hAnsiTheme="majorHAnsi" w:cstheme="majorHAnsi"/>
-          <w:noProof/>
-          <w:sz w:val="24"/>
-          <w:szCs w:val="24"/>
-          <w:lang w:val="pt-BR" w:bidi="ar-SA"/>
-        </w:rPr>
-      </w:pPr>
-    </w:p>
-    <w:p>
-      <w:pPr>
-        <w:tabs>
-          <w:tab w:val="left" w:pos="6562"/>
-        </w:tabs>
-        <w:spacing w:after="0" w:line="240" w:lineRule="auto"/>
-        <w:jc w:val="both"/>
-        <w:rPr>
-          <w:rFonts w:asciiTheme="majorHAnsi" w:hAnsiTheme="majorHAnsi" w:cstheme="majorHAnsi"/>
-          <w:noProof/>
-          <w:sz w:val="24"/>
-          <w:szCs w:val="24"/>
-          <w:lang w:val="pt-BR" w:bidi="ar-SA"/>
-        </w:rPr>
-      </w:pPr>
-      <w:r>
-        <w:rPr>
-          <w:rFonts w:asciiTheme="majorHAnsi" w:hAnsiTheme="majorHAnsi" w:cstheme="majorHAnsi"/>
-          <w:noProof/>
-          <w:sz w:val="24"/>
-          <w:szCs w:val="24"/>
-          <w:lang w:val="pt-BR" w:bidi="ar-SA"/>
-        </w:rPr>
-        <w:t>Processos de orçamentação</w:t>
-      </w:r>
-    </w:p>
-    <w:p>
-      <w:pPr>
-        <w:tabs>
-          <w:tab w:val="left" w:pos="6562"/>
-        </w:tabs>
-        <w:spacing w:after="0" w:line="240" w:lineRule="auto"/>
-        <w:jc w:val="both"/>
-        <w:rPr>
-          <w:rFonts w:asciiTheme="majorHAnsi" w:hAnsiTheme="majorHAnsi" w:cstheme="majorHAnsi"/>
-          <w:noProof/>
-          <w:sz w:val="24"/>
-          <w:szCs w:val="24"/>
-          <w:lang w:val="pt-BR" w:bidi="ar-SA"/>
-        </w:rPr>
-      </w:pPr>
-      <w:r>
-        <w:rPr>
-          <w:rFonts w:asciiTheme="majorHAnsi" w:hAnsiTheme="majorHAnsi" w:cstheme="majorHAnsi"/>
-          <w:noProof/>
-          <w:sz w:val="24"/>
-          <w:szCs w:val="24"/>
-          <w:lang w:val="pt-BR" w:bidi="ar-SA"/>
-        </w:rPr>
-        <w:t>Convencional x Operacional</w:t>
-      </w:r>
-    </w:p>
-    <w:p>
-      <w:pPr>
-        <w:tabs>
-          <w:tab w:val="left" w:pos="6562"/>
-        </w:tabs>
-        <w:spacing w:after="0" w:line="240" w:lineRule="auto"/>
-        <w:jc w:val="both"/>
-        <w:rPr>
-          <w:rFonts w:asciiTheme="majorHAnsi" w:hAnsiTheme="majorHAnsi" w:cstheme="majorHAnsi"/>
-          <w:noProof/>
-          <w:sz w:val="24"/>
-          <w:szCs w:val="24"/>
-          <w:lang w:val="pt-BR" w:bidi="ar-SA"/>
-        </w:rPr>
-      </w:pPr>
-    </w:p>
-    <w:p>
-      <w:pPr>
-        <w:tabs>
-          <w:tab w:val="left" w:pos="6562"/>
-        </w:tabs>
-        <w:spacing w:after="0" w:line="240" w:lineRule="auto"/>
-        <w:jc w:val="both"/>
-        <w:rPr>
-          <w:rFonts w:asciiTheme="majorHAnsi" w:hAnsiTheme="majorHAnsi" w:cstheme="majorHAnsi"/>
-          <w:noProof/>
-          <w:sz w:val="24"/>
-          <w:szCs w:val="24"/>
-          <w:lang w:val="pt-BR" w:bidi="ar-SA"/>
-        </w:rPr>
-      </w:pPr>
-      <w:r>
-        <w:rPr>
-          <w:rFonts w:asciiTheme="majorHAnsi" w:hAnsiTheme="majorHAnsi" w:cstheme="majorHAnsi"/>
-          <w:noProof/>
-          <w:sz w:val="24"/>
-          <w:szCs w:val="24"/>
-          <w:lang w:val="pt-BR" w:bidi="ar-SA"/>
-        </w:rPr>
-        <w:t xml:space="preserve">Logo de início é preciso identificar todos os serviços a serem orçados e como será processo executivo. </w:t>
-      </w:r>
-    </w:p>
-    <w:p>
-      <w:pPr>
-        <w:tabs>
-          <w:tab w:val="left" w:pos="6562"/>
-        </w:tabs>
-        <w:spacing w:after="0" w:line="240" w:lineRule="auto"/>
-        <w:jc w:val="both"/>
-        <w:rPr>
-          <w:rFonts w:asciiTheme="majorHAnsi" w:hAnsiTheme="majorHAnsi" w:cstheme="majorHAnsi"/>
-          <w:noProof/>
-          <w:sz w:val="24"/>
-          <w:szCs w:val="24"/>
-          <w:lang w:val="pt-BR" w:bidi="ar-SA"/>
-        </w:rPr>
-      </w:pPr>
-      <w:r>
-        <w:rPr>
-          <w:rFonts w:asciiTheme="majorHAnsi" w:hAnsiTheme="majorHAnsi" w:cstheme="majorHAnsi"/>
-          <w:noProof/>
-          <w:sz w:val="24"/>
-          <w:szCs w:val="24"/>
-          <w:lang w:val="pt-BR" w:bidi="ar-SA"/>
-        </w:rPr>
-        <w:t>Para tanto, é comum recorrer a discriminações orçamentárias e caderno de encargos. Três variáveis são consideradas: (i) quantidade dos serviços, (ii) composição unitária e (iii) custos dos insumos.</w:t>
-      </w:r>
-    </w:p>
-    <w:p>
-      <w:pPr>
-        <w:tabs>
-          <w:tab w:val="left" w:pos="6562"/>
-        </w:tabs>
-        <w:spacing w:after="0" w:line="240" w:lineRule="auto"/>
-        <w:jc w:val="both"/>
-        <w:rPr>
-          <w:rFonts w:asciiTheme="majorHAnsi" w:hAnsiTheme="majorHAnsi" w:cstheme="majorHAnsi"/>
-          <w:noProof/>
-          <w:sz w:val="24"/>
-          <w:szCs w:val="24"/>
-          <w:lang w:val="pt-BR" w:bidi="ar-SA"/>
-        </w:rPr>
-      </w:pPr>
-    </w:p>
-    <w:p>
-      <w:pPr>
-        <w:tabs>
-          <w:tab w:val="left" w:pos="6562"/>
-        </w:tabs>
-        <w:spacing w:after="0" w:line="240" w:lineRule="auto"/>
-        <w:jc w:val="both"/>
-        <w:rPr>
-          <w:rFonts w:asciiTheme="majorHAnsi" w:hAnsiTheme="majorHAnsi" w:cstheme="majorHAnsi"/>
-          <w:noProof/>
-          <w:sz w:val="24"/>
-          <w:szCs w:val="24"/>
-          <w:lang w:val="pt-BR" w:bidi="ar-SA"/>
-        </w:rPr>
-      </w:pPr>
-      <w:r>
-        <w:rPr>
-          <w:rFonts w:asciiTheme="majorHAnsi" w:hAnsiTheme="majorHAnsi" w:cstheme="majorHAnsi"/>
-          <w:noProof/>
-          <w:sz w:val="24"/>
-          <w:szCs w:val="24"/>
-          <w:lang w:val="pt-BR" w:bidi="ar-SA"/>
-        </w:rPr>
-        <w:t>Após saber o que precisa ser feito é necessário levantar o quanto deve ser feito em cada serviço. O levantametno envolve elementos lineares, volumes, áreas, peso, unidades...</w:t>
-      </w:r>
-    </w:p>
-    <w:p>
-      <w:pPr>
-        <w:tabs>
-          <w:tab w:val="left" w:pos="6562"/>
-        </w:tabs>
-        <w:spacing w:after="0" w:line="240" w:lineRule="auto"/>
-        <w:jc w:val="both"/>
-        <w:rPr>
-          <w:rFonts w:asciiTheme="majorHAnsi" w:hAnsiTheme="majorHAnsi" w:cstheme="majorHAnsi"/>
-          <w:noProof/>
-          <w:sz w:val="24"/>
-          <w:szCs w:val="24"/>
-          <w:lang w:val="pt-BR" w:bidi="ar-SA"/>
-        </w:rPr>
-      </w:pPr>
-      <w:r>
-        <w:rPr>
-          <w:rFonts w:asciiTheme="majorHAnsi" w:hAnsiTheme="majorHAnsi" w:cstheme="majorHAnsi"/>
-          <w:noProof/>
-          <w:sz w:val="24"/>
-          <w:szCs w:val="24"/>
-          <w:lang w:val="pt-BR" w:bidi="ar-SA"/>
-        </w:rPr>
-        <w:t>O processo de quantificação demanda leitura e interpretação das informações projetuais.</w:t>
-      </w:r>
-    </w:p>
-    <w:p>
-      <w:pPr>
-        <w:tabs>
-          <w:tab w:val="left" w:pos="6562"/>
-        </w:tabs>
-        <w:spacing w:after="0" w:line="240" w:lineRule="auto"/>
-        <w:jc w:val="both"/>
-        <w:rPr>
-          <w:rFonts w:asciiTheme="majorHAnsi" w:hAnsiTheme="majorHAnsi" w:cstheme="majorHAnsi"/>
-          <w:noProof/>
-          <w:sz w:val="24"/>
-          <w:szCs w:val="24"/>
-          <w:lang w:val="pt-BR" w:bidi="ar-SA"/>
-        </w:rPr>
-      </w:pPr>
-    </w:p>
-    <w:p>
-      <w:pPr>
-        <w:tabs>
-          <w:tab w:val="left" w:pos="6562"/>
-        </w:tabs>
-        <w:spacing w:after="0" w:line="240" w:lineRule="auto"/>
-        <w:jc w:val="both"/>
-        <w:rPr>
-          <w:rFonts w:asciiTheme="majorHAnsi" w:hAnsiTheme="majorHAnsi" w:cstheme="majorHAnsi"/>
-          <w:noProof/>
-          <w:sz w:val="24"/>
-          <w:szCs w:val="24"/>
-          <w:lang w:val="pt-BR" w:bidi="ar-SA"/>
-        </w:rPr>
-      </w:pPr>
-      <w:r>
-        <w:rPr>
-          <w:rFonts w:asciiTheme="majorHAnsi" w:hAnsiTheme="majorHAnsi" w:cstheme="majorHAnsi"/>
-          <w:noProof/>
-          <w:sz w:val="24"/>
-          <w:szCs w:val="24"/>
-          <w:lang w:val="pt-BR" w:bidi="ar-SA"/>
-        </w:rPr>
-        <w:t>Levantamento de quantidades dos serviços: falta padronização nos critérios de levantamento, exemplo: levantamento da área de alvenaria/ descontos dos vãos existentes.</w:t>
-      </w:r>
-    </w:p>
-    <w:p>
-      <w:pPr>
-        <w:tabs>
-          <w:tab w:val="left" w:pos="6562"/>
-        </w:tabs>
-        <w:spacing w:after="0" w:line="240" w:lineRule="auto"/>
-        <w:jc w:val="both"/>
-        <w:rPr>
-          <w:rFonts w:asciiTheme="majorHAnsi" w:hAnsiTheme="majorHAnsi" w:cstheme="majorHAnsi"/>
-          <w:noProof/>
-          <w:sz w:val="24"/>
-          <w:szCs w:val="24"/>
-          <w:lang w:val="pt-BR" w:bidi="ar-SA"/>
-        </w:rPr>
-      </w:pPr>
-    </w:p>
-    <w:p>
-      <w:pPr>
-        <w:tabs>
-          <w:tab w:val="left" w:pos="6562"/>
-        </w:tabs>
-        <w:spacing w:after="0" w:line="240" w:lineRule="auto"/>
-        <w:jc w:val="both"/>
-        <w:rPr>
-          <w:rFonts w:asciiTheme="majorHAnsi" w:hAnsiTheme="majorHAnsi" w:cstheme="majorHAnsi"/>
-          <w:noProof/>
-          <w:sz w:val="24"/>
-          <w:szCs w:val="24"/>
-          <w:lang w:val="pt-BR" w:bidi="ar-SA"/>
-        </w:rPr>
-      </w:pPr>
-      <w:r>
-        <w:rPr>
-          <w:rFonts w:asciiTheme="majorHAnsi" w:hAnsiTheme="majorHAnsi" w:cstheme="majorHAnsi"/>
-          <w:noProof/>
-          <w:sz w:val="24"/>
-          <w:szCs w:val="24"/>
-          <w:lang w:val="pt-BR" w:bidi="ar-SA"/>
-        </w:rPr>
-        <w:t>Composição unitária: listagem do consumo de insumos (material, mão de obra e equipamento) necessários para a realização de um determinado serviço.</w:t>
-      </w:r>
-    </w:p>
-    <w:p>
-      <w:pPr>
-        <w:tabs>
-          <w:tab w:val="left" w:pos="6562"/>
-        </w:tabs>
-        <w:spacing w:after="0" w:line="240" w:lineRule="auto"/>
-        <w:jc w:val="both"/>
-        <w:rPr>
-          <w:rFonts w:asciiTheme="majorHAnsi" w:hAnsiTheme="majorHAnsi" w:cstheme="majorHAnsi"/>
-          <w:noProof/>
-          <w:sz w:val="24"/>
-          <w:szCs w:val="24"/>
-          <w:lang w:val="pt-BR" w:bidi="ar-SA"/>
-        </w:rPr>
-      </w:pPr>
-    </w:p>
-    <w:p>
-      <w:pPr>
-        <w:tabs>
-          <w:tab w:val="left" w:pos="6562"/>
-        </w:tabs>
-        <w:spacing w:after="0" w:line="240" w:lineRule="auto"/>
-        <w:jc w:val="both"/>
-        <w:rPr>
-          <w:rFonts w:asciiTheme="majorHAnsi" w:hAnsiTheme="majorHAnsi" w:cstheme="majorHAnsi"/>
-          <w:noProof/>
-          <w:sz w:val="24"/>
-          <w:szCs w:val="24"/>
-          <w:lang w:val="pt-BR" w:bidi="ar-SA"/>
-        </w:rPr>
-      </w:pPr>
-      <w:r>
-        <w:rPr>
-          <w:rFonts w:asciiTheme="majorHAnsi" w:hAnsiTheme="majorHAnsi" w:cstheme="majorHAnsi"/>
-          <w:noProof/>
-          <w:sz w:val="24"/>
-          <w:szCs w:val="24"/>
-          <w:lang w:val="pt-BR" w:bidi="ar-SA"/>
-        </w:rPr>
-        <w:t>O ideal é que seja realista – representando variáveis próprias da empresa bem como os sistemas construtivos adotados.</w:t>
-      </w:r>
-    </w:p>
-    <w:p>
-      <w:pPr>
-        <w:tabs>
-          <w:tab w:val="left" w:pos="6562"/>
-        </w:tabs>
-        <w:spacing w:after="0" w:line="240" w:lineRule="auto"/>
-        <w:jc w:val="both"/>
-        <w:rPr>
-          <w:rFonts w:asciiTheme="majorHAnsi" w:hAnsiTheme="majorHAnsi" w:cstheme="majorHAnsi"/>
-          <w:noProof/>
-          <w:sz w:val="24"/>
-          <w:szCs w:val="24"/>
-          <w:lang w:val="pt-BR" w:bidi="ar-SA"/>
-        </w:rPr>
-      </w:pPr>
-    </w:p>
-    <w:p>
-      <w:pPr>
-        <w:tabs>
-          <w:tab w:val="left" w:pos="6562"/>
-        </w:tabs>
-        <w:spacing w:after="0" w:line="240" w:lineRule="auto"/>
-        <w:jc w:val="both"/>
-        <w:rPr>
-          <w:rFonts w:asciiTheme="majorHAnsi" w:hAnsiTheme="majorHAnsi" w:cstheme="majorHAnsi"/>
-          <w:noProof/>
-          <w:sz w:val="24"/>
-          <w:szCs w:val="24"/>
-          <w:lang w:val="pt-BR" w:bidi="ar-SA"/>
-        </w:rPr>
-      </w:pPr>
-      <w:r>
-        <w:rPr>
-          <w:rFonts w:asciiTheme="majorHAnsi" w:hAnsiTheme="majorHAnsi" w:cstheme="majorHAnsi"/>
-          <w:noProof/>
-          <w:sz w:val="24"/>
-          <w:szCs w:val="24"/>
-          <w:lang w:val="pt-BR" w:bidi="ar-SA"/>
-        </w:rPr>
-        <w:t>No orçamento convencional, os itens de trabalho são medidos pela quantidade e agrupados por equipes, indepententemente de onde o trabalho ocorre ou da dificuldade de construção.</w:t>
-      </w:r>
-    </w:p>
-    <w:p>
-      <w:pPr>
-        <w:tabs>
-          <w:tab w:val="left" w:pos="6562"/>
-        </w:tabs>
-        <w:spacing w:after="0" w:line="240" w:lineRule="auto"/>
-        <w:jc w:val="both"/>
-        <w:rPr>
-          <w:rFonts w:asciiTheme="majorHAnsi" w:hAnsiTheme="majorHAnsi" w:cstheme="majorHAnsi"/>
-          <w:noProof/>
-          <w:sz w:val="24"/>
-          <w:szCs w:val="24"/>
-          <w:lang w:val="pt-BR" w:bidi="ar-SA"/>
-        </w:rPr>
-      </w:pPr>
-    </w:p>
-    <w:p>
-      <w:pPr>
-        <w:tabs>
-          <w:tab w:val="left" w:pos="6562"/>
-        </w:tabs>
-        <w:spacing w:after="0" w:line="240" w:lineRule="auto"/>
-        <w:jc w:val="both"/>
-        <w:rPr>
-          <w:rFonts w:asciiTheme="majorHAnsi" w:hAnsiTheme="majorHAnsi" w:cstheme="majorHAnsi"/>
-          <w:noProof/>
-          <w:sz w:val="24"/>
-          <w:szCs w:val="24"/>
-          <w:lang w:val="pt-BR" w:bidi="ar-SA"/>
-        </w:rPr>
-      </w:pPr>
-      <w:r>
-        <w:rPr>
-          <w:rFonts w:asciiTheme="majorHAnsi" w:hAnsiTheme="majorHAnsi" w:cstheme="majorHAnsi"/>
-          <w:noProof/>
-          <w:sz w:val="24"/>
-          <w:szCs w:val="24"/>
-          <w:lang w:val="pt-BR" w:bidi="ar-SA"/>
-        </w:rPr>
-        <w:t>Na abordagem operacional parte-se de uma programação prévia, analisando detalhadamente todo o processo construtivo para se chegar a uma estimativa de custo detalhada.</w:t>
-      </w:r>
-    </w:p>
-    <w:p>
-      <w:pPr>
-        <w:tabs>
-          <w:tab w:val="left" w:pos="6562"/>
-        </w:tabs>
-        <w:spacing w:after="0" w:line="240" w:lineRule="auto"/>
-        <w:jc w:val="both"/>
-        <w:rPr>
-          <w:rFonts w:asciiTheme="majorHAnsi" w:hAnsiTheme="majorHAnsi" w:cstheme="majorHAnsi"/>
-          <w:noProof/>
-          <w:sz w:val="24"/>
-          <w:szCs w:val="24"/>
-          <w:lang w:val="pt-BR" w:bidi="ar-SA"/>
-        </w:rPr>
-      </w:pPr>
-    </w:p>
-    <w:p>
-      <w:pPr>
-        <w:tabs>
-          <w:tab w:val="left" w:pos="6562"/>
-        </w:tabs>
-        <w:spacing w:after="0" w:line="240" w:lineRule="auto"/>
-        <w:jc w:val="both"/>
-        <w:rPr>
-          <w:rFonts w:asciiTheme="majorHAnsi" w:hAnsiTheme="majorHAnsi" w:cstheme="majorHAnsi"/>
-          <w:noProof/>
-          <w:sz w:val="24"/>
-          <w:szCs w:val="24"/>
-          <w:lang w:val="pt-BR" w:bidi="ar-SA"/>
-        </w:rPr>
-      </w:pPr>
-      <w:r>
-        <w:rPr>
-          <w:rFonts w:asciiTheme="majorHAnsi" w:hAnsiTheme="majorHAnsi" w:cstheme="majorHAnsi"/>
-          <w:noProof/>
-          <w:sz w:val="24"/>
-          <w:szCs w:val="24"/>
-          <w:lang w:val="pt-BR" w:bidi="ar-SA"/>
-        </w:rPr>
-        <w:t xml:space="preserve">Condições a observar antes da elaboração – condições ou fatores, não necessariamente expressos no projeto, que podem influenciar o custo da obra: (i) as caracteristicas do local de execução da obra ou serviço, tais como: condições do terreno, condiçoes de acesso ao local de obra, condições locais de materiais, disponibilidade de aplicação de mão de obra local, infraestrutura de fornecimento de energia elétrica, água e telefone, meio de transporte, interferência existentes ou possíveis de existir em relação a </w:t>
-      </w:r>
-      <w:r>
-        <w:rPr>
-          <w:rFonts w:asciiTheme="majorHAnsi" w:hAnsiTheme="majorHAnsi" w:cstheme="majorHAnsi"/>
-          <w:noProof/>
-          <w:sz w:val="24"/>
-          <w:szCs w:val="24"/>
-          <w:lang w:val="pt-BR" w:bidi="ar-SA"/>
-        </w:rPr>
-        <w:lastRenderedPageBreak/>
-        <w:t>execução da obra, etc.</w:t>
-      </w:r>
-      <w:r>
-        <w:rPr>
-          <w:rFonts w:asciiTheme="majorHAnsi" w:hAnsiTheme="majorHAnsi" w:cstheme="majorHAnsi"/>
-          <w:noProof/>
-          <w:sz w:val="24"/>
-          <w:szCs w:val="24"/>
-          <w:lang w:val="pt-BR" w:bidi="ar-SA"/>
-        </w:rPr>
-        <w:t xml:space="preserve"> (ii) o planejamento de execução da obra em função das caracteristicas e condições de execução dos serviços.</w:t>
-      </w:r>
-    </w:p>
-    <w:p>
-      <w:pPr>
-        <w:tabs>
-          <w:tab w:val="left" w:pos="6562"/>
-        </w:tabs>
-        <w:spacing w:after="0" w:line="240" w:lineRule="auto"/>
-        <w:jc w:val="both"/>
-        <w:rPr>
-          <w:rFonts w:asciiTheme="majorHAnsi" w:hAnsiTheme="majorHAnsi" w:cstheme="majorHAnsi"/>
-          <w:noProof/>
-          <w:sz w:val="24"/>
-          <w:szCs w:val="24"/>
-          <w:lang w:val="pt-BR" w:bidi="ar-SA"/>
-        </w:rPr>
-      </w:pPr>
-    </w:p>
-    <w:p>
-      <w:pPr>
-        <w:tabs>
-          <w:tab w:val="left" w:pos="6562"/>
-        </w:tabs>
-        <w:spacing w:after="0" w:line="240" w:lineRule="auto"/>
-        <w:jc w:val="both"/>
-        <w:rPr>
-          <w:rFonts w:asciiTheme="majorHAnsi" w:hAnsiTheme="majorHAnsi" w:cstheme="majorHAnsi"/>
-          <w:noProof/>
-          <w:sz w:val="24"/>
-          <w:szCs w:val="24"/>
-          <w:lang w:val="pt-BR" w:bidi="ar-SA"/>
-        </w:rPr>
-      </w:pPr>
-      <w:r>
-        <w:rPr>
-          <w:rFonts w:asciiTheme="majorHAnsi" w:hAnsiTheme="majorHAnsi" w:cstheme="majorHAnsi"/>
-          <w:noProof/>
-          <w:sz w:val="24"/>
-          <w:szCs w:val="24"/>
-          <w:lang w:val="pt-BR" w:bidi="ar-SA"/>
-        </w:rPr>
-        <w:t>Processo de orçamentação – Técnica: a técnica orçamentária deve envolver: identificação, descrição, quantificação, análise e valorização de todos os itens/serviços de uma obra, conhecimento detalhada dos serviços, interpretação aprofundada de todos os desenhos, planos e especificações.</w:t>
-      </w:r>
-    </w:p>
-    <w:p>
-      <w:pPr>
-        <w:tabs>
-          <w:tab w:val="left" w:pos="6562"/>
-        </w:tabs>
-        <w:spacing w:after="0" w:line="240" w:lineRule="auto"/>
-        <w:jc w:val="both"/>
-        <w:rPr>
-          <w:rFonts w:asciiTheme="majorHAnsi" w:hAnsiTheme="majorHAnsi" w:cstheme="majorHAnsi"/>
-          <w:noProof/>
-          <w:sz w:val="24"/>
-          <w:szCs w:val="24"/>
-          <w:lang w:val="pt-BR" w:bidi="ar-SA"/>
-        </w:rPr>
-      </w:pPr>
-    </w:p>
-    <w:p>
-      <w:pPr>
-        <w:spacing w:after="0" w:line="240" w:lineRule="auto"/>
-        <w:jc w:val="both"/>
-        <w:rPr>
-          <w:rFonts w:asciiTheme="majorHAnsi" w:hAnsiTheme="majorHAnsi" w:cstheme="majorHAnsi"/>
-          <w:noProof/>
-          <w:sz w:val="24"/>
-          <w:szCs w:val="24"/>
-          <w:lang w:val="pt-BR" w:bidi="ar-SA"/>
-        </w:rPr>
-      </w:pPr>
-      <w:r>
-        <w:rPr>
-          <w:rFonts w:asciiTheme="majorHAnsi" w:hAnsiTheme="majorHAnsi" w:cstheme="majorHAnsi"/>
-          <w:b/>
-          <w:noProof/>
-          <w:sz w:val="24"/>
-          <w:szCs w:val="24"/>
-          <w:lang w:val="pt-BR" w:bidi="ar-SA"/>
-        </w:rPr>
-        <w:t xml:space="preserve">Unidade </w:t>
-      </w:r>
-      <w:r>
-        <w:rPr>
-          <w:rFonts w:asciiTheme="majorHAnsi" w:hAnsiTheme="majorHAnsi" w:cstheme="majorHAnsi"/>
-          <w:b/>
-          <w:noProof/>
-          <w:sz w:val="24"/>
-          <w:szCs w:val="24"/>
-          <w:lang w:val="pt-BR" w:bidi="ar-SA"/>
-        </w:rPr>
-        <w:t>2</w:t>
-      </w:r>
-      <w:r>
-        <w:rPr>
-          <w:rFonts w:asciiTheme="majorHAnsi" w:hAnsiTheme="majorHAnsi" w:cstheme="majorHAnsi"/>
-          <w:b/>
-          <w:noProof/>
-          <w:sz w:val="24"/>
-          <w:szCs w:val="24"/>
-          <w:lang w:val="pt-BR" w:bidi="ar-SA"/>
-        </w:rPr>
-        <w:t xml:space="preserve"> – </w:t>
-      </w:r>
-      <w:r>
-        <w:rPr>
-          <w:rFonts w:asciiTheme="majorHAnsi" w:hAnsiTheme="majorHAnsi" w:cstheme="majorHAnsi"/>
-          <w:b/>
-          <w:noProof/>
-          <w:sz w:val="24"/>
-          <w:szCs w:val="24"/>
-          <w:lang w:val="pt-BR" w:bidi="ar-SA"/>
-        </w:rPr>
-        <w:t>Engenharia de Custo</w:t>
-      </w:r>
-      <w:r>
-        <w:rPr>
-          <w:rFonts w:asciiTheme="majorHAnsi" w:hAnsiTheme="majorHAnsi" w:cstheme="majorHAnsi"/>
-          <w:noProof/>
-          <w:sz w:val="24"/>
-          <w:szCs w:val="24"/>
-          <w:lang w:val="pt-BR" w:bidi="ar-SA"/>
-        </w:rPr>
-        <w:t>.</w:t>
-      </w:r>
-    </w:p>
-    <w:p>
-      <w:pPr>
-        <w:spacing w:after="0" w:line="240" w:lineRule="auto"/>
-        <w:jc w:val="both"/>
-        <w:rPr>
-          <w:rFonts w:asciiTheme="majorHAnsi" w:hAnsiTheme="majorHAnsi" w:cstheme="majorHAnsi"/>
-          <w:noProof/>
-          <w:sz w:val="24"/>
-          <w:szCs w:val="24"/>
-          <w:lang w:val="pt-BR" w:bidi="ar-SA"/>
-        </w:rPr>
-      </w:pPr>
-    </w:p>
-    <w:p>
-      <w:pPr>
-        <w:tabs>
-          <w:tab w:val="left" w:pos="6562"/>
-        </w:tabs>
-        <w:spacing w:after="0" w:line="240" w:lineRule="auto"/>
-        <w:jc w:val="both"/>
-        <w:rPr>
-          <w:rFonts w:asciiTheme="majorHAnsi" w:hAnsiTheme="majorHAnsi" w:cstheme="majorHAnsi"/>
-          <w:noProof/>
-          <w:sz w:val="24"/>
-          <w:szCs w:val="24"/>
-          <w:lang w:val="pt-BR" w:bidi="ar-SA"/>
-        </w:rPr>
-      </w:pPr>
-      <w:r>
-        <w:rPr>
-          <w:rFonts w:asciiTheme="majorHAnsi" w:hAnsiTheme="majorHAnsi" w:cstheme="majorHAnsi"/>
-          <w:noProof/>
-          <w:sz w:val="24"/>
-          <w:szCs w:val="24"/>
-          <w:lang w:val="pt-BR" w:bidi="ar-SA"/>
-        </w:rPr>
-        <w:t>É todo gasto envolvido na produção: (i) todos os insumos (mão de obra, materiais e equipamento), (ii) toda a insfraestrutura necessária para a produção (canteiros, administração local, mobilização e desmobilização, etc.).</w:t>
-      </w:r>
-    </w:p>
-    <w:p>
-      <w:pPr>
-        <w:tabs>
-          <w:tab w:val="left" w:pos="6562"/>
-        </w:tabs>
-        <w:spacing w:after="0" w:line="240" w:lineRule="auto"/>
-        <w:jc w:val="both"/>
-        <w:rPr>
-          <w:rFonts w:asciiTheme="majorHAnsi" w:hAnsiTheme="majorHAnsi" w:cstheme="majorHAnsi"/>
-          <w:noProof/>
-          <w:sz w:val="24"/>
-          <w:szCs w:val="24"/>
-          <w:lang w:val="pt-BR" w:bidi="ar-SA"/>
-        </w:rPr>
-      </w:pPr>
-    </w:p>
-    <w:p>
-      <w:pPr>
-        <w:tabs>
-          <w:tab w:val="left" w:pos="6562"/>
-        </w:tabs>
-        <w:spacing w:after="0" w:line="240" w:lineRule="auto"/>
-        <w:jc w:val="both"/>
-        <w:rPr>
-          <w:rFonts w:asciiTheme="majorHAnsi" w:hAnsiTheme="majorHAnsi" w:cstheme="majorHAnsi"/>
-          <w:noProof/>
-          <w:sz w:val="24"/>
-          <w:szCs w:val="24"/>
-          <w:lang w:val="pt-BR" w:bidi="ar-SA"/>
-        </w:rPr>
-      </w:pPr>
-      <w:r>
-        <w:rPr>
-          <w:rFonts w:asciiTheme="majorHAnsi" w:hAnsiTheme="majorHAnsi" w:cstheme="majorHAnsi"/>
-          <w:noProof/>
-          <w:sz w:val="24"/>
-          <w:szCs w:val="24"/>
-          <w:lang w:val="pt-BR" w:bidi="ar-SA"/>
-        </w:rPr>
-        <w:t>Somatória de todos os custos aplicados diretamente na obra.</w:t>
-      </w:r>
-    </w:p>
-    <w:p>
-      <w:pPr>
-        <w:tabs>
-          <w:tab w:val="left" w:pos="6562"/>
-        </w:tabs>
-        <w:spacing w:after="0" w:line="240" w:lineRule="auto"/>
-        <w:jc w:val="both"/>
-        <w:rPr>
-          <w:rFonts w:asciiTheme="majorHAnsi" w:hAnsiTheme="majorHAnsi" w:cstheme="majorHAnsi"/>
-          <w:noProof/>
-          <w:sz w:val="24"/>
-          <w:szCs w:val="24"/>
-          <w:lang w:val="pt-BR" w:bidi="ar-SA"/>
-        </w:rPr>
-      </w:pPr>
-    </w:p>
-    <w:p>
-      <w:pPr>
-        <w:tabs>
-          <w:tab w:val="left" w:pos="6562"/>
-        </w:tabs>
-        <w:spacing w:after="0" w:line="240" w:lineRule="auto"/>
-        <w:jc w:val="both"/>
-        <w:rPr>
-          <w:rFonts w:asciiTheme="majorHAnsi" w:hAnsiTheme="majorHAnsi" w:cstheme="majorHAnsi"/>
-          <w:noProof/>
-          <w:sz w:val="24"/>
-          <w:szCs w:val="24"/>
-          <w:lang w:val="pt-BR" w:bidi="ar-SA"/>
-        </w:rPr>
-      </w:pPr>
-      <w:r>
-        <w:rPr>
-          <w:rFonts w:asciiTheme="majorHAnsi" w:hAnsiTheme="majorHAnsi" w:cstheme="majorHAnsi"/>
-          <w:noProof/>
-          <w:sz w:val="24"/>
-          <w:szCs w:val="24"/>
-          <w:lang w:val="pt-BR" w:bidi="ar-SA"/>
-        </w:rPr>
-        <w:t>Custo direto – são aqueles que estão diretametne ligados a produção, ao produto final. Ficam na obra.</w:t>
-      </w:r>
-    </w:p>
-    <w:p>
-      <w:pPr>
-        <w:tabs>
-          <w:tab w:val="left" w:pos="6562"/>
-        </w:tabs>
-        <w:spacing w:after="0" w:line="240" w:lineRule="auto"/>
-        <w:jc w:val="both"/>
-        <w:rPr>
-          <w:rFonts w:asciiTheme="majorHAnsi" w:hAnsiTheme="majorHAnsi" w:cstheme="majorHAnsi"/>
-          <w:noProof/>
-          <w:sz w:val="24"/>
-          <w:szCs w:val="24"/>
-          <w:lang w:val="pt-BR" w:bidi="ar-SA"/>
-        </w:rPr>
-      </w:pPr>
-      <w:r>
-        <w:rPr>
-          <w:rFonts w:asciiTheme="majorHAnsi" w:hAnsiTheme="majorHAnsi" w:cstheme="majorHAnsi"/>
-          <w:noProof/>
-          <w:sz w:val="24"/>
-          <w:szCs w:val="24"/>
-          <w:lang w:val="pt-BR" w:bidi="ar-SA"/>
-        </w:rPr>
-        <w:t>Custo indireto – serviços auxiliares de apoio à obra (infra-estrutura) para possibilitar a execução do objeto do contrato (canteiro de obras, alojamentos, administração local, mobilização e desmobilização, etc. Não permanecem na obra.</w:t>
-      </w:r>
-    </w:p>
-    <w:p>
-      <w:pPr>
-        <w:tabs>
-          <w:tab w:val="left" w:pos="6562"/>
-        </w:tabs>
-        <w:spacing w:after="0" w:line="240" w:lineRule="auto"/>
-        <w:jc w:val="both"/>
-        <w:rPr>
-          <w:rFonts w:asciiTheme="majorHAnsi" w:hAnsiTheme="majorHAnsi" w:cstheme="majorHAnsi"/>
-          <w:noProof/>
-          <w:sz w:val="24"/>
-          <w:szCs w:val="24"/>
-          <w:lang w:val="pt-BR" w:bidi="ar-SA"/>
-        </w:rPr>
-      </w:pPr>
-    </w:p>
-    <w:p>
-      <w:pPr>
-        <w:tabs>
-          <w:tab w:val="left" w:pos="6562"/>
-        </w:tabs>
-        <w:spacing w:after="0" w:line="240" w:lineRule="auto"/>
-        <w:jc w:val="both"/>
-        <w:rPr>
-          <w:rFonts w:asciiTheme="majorHAnsi" w:hAnsiTheme="majorHAnsi" w:cstheme="majorHAnsi"/>
-          <w:noProof/>
-          <w:sz w:val="24"/>
-          <w:szCs w:val="24"/>
-          <w:lang w:val="pt-BR" w:bidi="ar-SA"/>
-        </w:rPr>
-      </w:pPr>
-      <w:r>
-        <w:rPr>
-          <w:rFonts w:asciiTheme="majorHAnsi" w:hAnsiTheme="majorHAnsi" w:cstheme="majorHAnsi"/>
-          <w:noProof/>
-          <w:sz w:val="24"/>
-          <w:szCs w:val="24"/>
-          <w:lang w:val="pt-BR" w:bidi="ar-SA"/>
-        </w:rPr>
-        <w:t>Mobilização e desmobilização da obra -  é componente do custo direto constituído por gastos incorridos para  a preparação da infra-estrutura operacional da obra e sua retirada no final do contrato e compreende os seguintes serviços: transporte, carga e descarga, motagem e desmontagem de equipamento, etc.</w:t>
-      </w:r>
-    </w:p>
-    <w:p>
-      <w:pPr>
-        <w:tabs>
-          <w:tab w:val="left" w:pos="6562"/>
-        </w:tabs>
-        <w:spacing w:after="0" w:line="240" w:lineRule="auto"/>
-        <w:jc w:val="both"/>
-        <w:rPr>
-          <w:rFonts w:asciiTheme="majorHAnsi" w:hAnsiTheme="majorHAnsi" w:cstheme="majorHAnsi"/>
-          <w:noProof/>
-          <w:sz w:val="24"/>
-          <w:szCs w:val="24"/>
-          <w:lang w:val="pt-BR" w:bidi="ar-SA"/>
-        </w:rPr>
-      </w:pPr>
-    </w:p>
-    <w:p>
-      <w:pPr>
-        <w:tabs>
-          <w:tab w:val="left" w:pos="6562"/>
-        </w:tabs>
-        <w:spacing w:after="0" w:line="240" w:lineRule="auto"/>
-        <w:jc w:val="both"/>
-        <w:rPr>
-          <w:rFonts w:asciiTheme="majorHAnsi" w:hAnsiTheme="majorHAnsi" w:cstheme="majorHAnsi"/>
-          <w:noProof/>
-          <w:sz w:val="24"/>
-          <w:szCs w:val="24"/>
-          <w:lang w:val="pt-BR" w:bidi="ar-SA"/>
-        </w:rPr>
-      </w:pPr>
-      <w:r>
-        <w:rPr>
-          <w:rFonts w:asciiTheme="majorHAnsi" w:hAnsiTheme="majorHAnsi" w:cstheme="majorHAnsi"/>
-          <w:noProof/>
-          <w:sz w:val="24"/>
-          <w:szCs w:val="24"/>
-          <w:lang w:val="pt-BR" w:bidi="ar-SA"/>
-        </w:rPr>
-        <w:t>Custo x Despesa – corresponde ao valor dos bens e serviços, não relacionados diretamente com a produção de outros bens e serviços, consumidos num período determinado. Exemplo: despesas administrativas de uma construtora.</w:t>
-      </w:r>
-    </w:p>
-    <w:p>
-      <w:pPr>
-        <w:tabs>
-          <w:tab w:val="left" w:pos="6562"/>
-        </w:tabs>
-        <w:spacing w:after="0" w:line="240" w:lineRule="auto"/>
-        <w:jc w:val="both"/>
-        <w:rPr>
-          <w:rFonts w:asciiTheme="majorHAnsi" w:hAnsiTheme="majorHAnsi" w:cstheme="majorHAnsi"/>
-          <w:noProof/>
-          <w:sz w:val="24"/>
-          <w:szCs w:val="24"/>
-          <w:lang w:val="pt-BR" w:bidi="ar-SA"/>
-        </w:rPr>
-      </w:pPr>
-    </w:p>
-    <w:p>
-      <w:pPr>
-        <w:tabs>
-          <w:tab w:val="left" w:pos="6562"/>
-        </w:tabs>
-        <w:spacing w:after="0" w:line="240" w:lineRule="auto"/>
-        <w:jc w:val="both"/>
-        <w:rPr>
-          <w:rFonts w:asciiTheme="majorHAnsi" w:hAnsiTheme="majorHAnsi" w:cstheme="majorHAnsi"/>
-          <w:noProof/>
-          <w:sz w:val="24"/>
-          <w:szCs w:val="24"/>
-          <w:lang w:val="pt-BR" w:bidi="ar-SA"/>
-        </w:rPr>
-      </w:pPr>
-      <w:r>
-        <w:rPr>
-          <w:rFonts w:asciiTheme="majorHAnsi" w:hAnsiTheme="majorHAnsi" w:cstheme="majorHAnsi"/>
-          <w:noProof/>
-          <w:sz w:val="24"/>
-          <w:szCs w:val="24"/>
-          <w:lang w:val="pt-BR" w:bidi="ar-SA"/>
-        </w:rPr>
-        <w:t>BDI – bonificações e despesas indiretas. Taxa que se adiciona ao custo direto de uma obra ou serviço para cobrir as despesas indiretas do executor mais o risco do empreendimento, as despesas financeiras incorridas, os tributos incidentes na operação, despesas de comercialização, o lucro do empreendedor.</w:t>
-      </w:r>
-    </w:p>
-    <w:p>
-      <w:pPr>
-        <w:tabs>
-          <w:tab w:val="left" w:pos="6562"/>
-        </w:tabs>
-        <w:spacing w:after="0" w:line="240" w:lineRule="auto"/>
-        <w:jc w:val="both"/>
-        <w:rPr>
-          <w:rFonts w:asciiTheme="majorHAnsi" w:hAnsiTheme="majorHAnsi" w:cstheme="majorHAnsi"/>
-          <w:noProof/>
-          <w:sz w:val="24"/>
-          <w:szCs w:val="24"/>
-          <w:lang w:val="pt-BR" w:bidi="ar-SA"/>
-        </w:rPr>
-      </w:pPr>
-    </w:p>
-    <w:p>
-      <w:pPr>
-        <w:tabs>
-          <w:tab w:val="left" w:pos="6562"/>
-        </w:tabs>
-        <w:spacing w:after="0" w:line="240" w:lineRule="auto"/>
-        <w:jc w:val="both"/>
-        <w:rPr>
-          <w:rFonts w:asciiTheme="majorHAnsi" w:hAnsiTheme="majorHAnsi" w:cstheme="majorHAnsi"/>
-          <w:noProof/>
-          <w:sz w:val="24"/>
-          <w:szCs w:val="24"/>
-          <w:lang w:val="pt-BR" w:bidi="ar-SA"/>
-        </w:rPr>
-      </w:pPr>
-      <w:r>
-        <w:rPr>
-          <w:rFonts w:asciiTheme="majorHAnsi" w:hAnsiTheme="majorHAnsi" w:cstheme="majorHAnsi"/>
-          <w:noProof/>
-          <w:sz w:val="24"/>
-          <w:szCs w:val="24"/>
-          <w:lang w:val="pt-BR" w:bidi="ar-SA"/>
-        </w:rPr>
-        <w:t>Para as obras públicas, o BDI vem sendo batizado por seguidas decisões do TCU. O Acórdão mais recente a tratar do tema, na época desta publicação, é o 2.622/2013.</w:t>
-      </w:r>
-    </w:p>
-    <w:p>
-      <w:pPr>
-        <w:tabs>
-          <w:tab w:val="left" w:pos="6562"/>
-        </w:tabs>
-        <w:spacing w:after="0" w:line="240" w:lineRule="auto"/>
-        <w:jc w:val="both"/>
-        <w:rPr>
-          <w:rFonts w:asciiTheme="majorHAnsi" w:hAnsiTheme="majorHAnsi" w:cstheme="majorHAnsi"/>
-          <w:noProof/>
-          <w:sz w:val="24"/>
-          <w:szCs w:val="24"/>
-          <w:lang w:val="pt-BR" w:bidi="ar-SA"/>
-        </w:rPr>
-      </w:pPr>
-    </w:p>
-    <w:p>
-      <w:pPr>
-        <w:spacing w:after="0" w:line="240" w:lineRule="auto"/>
-        <w:jc w:val="both"/>
-        <w:rPr>
-          <w:rFonts w:asciiTheme="majorHAnsi" w:hAnsiTheme="majorHAnsi" w:cstheme="majorHAnsi"/>
-          <w:noProof/>
-          <w:sz w:val="24"/>
-          <w:szCs w:val="24"/>
-          <w:lang w:val="pt-BR" w:bidi="ar-SA"/>
-        </w:rPr>
-      </w:pPr>
-      <w:r>
-        <w:rPr>
-          <w:rFonts w:asciiTheme="majorHAnsi" w:hAnsiTheme="majorHAnsi" w:cstheme="majorHAnsi"/>
-          <w:b/>
-          <w:noProof/>
-          <w:sz w:val="24"/>
-          <w:szCs w:val="24"/>
-          <w:lang w:val="pt-BR" w:bidi="ar-SA"/>
-        </w:rPr>
-        <w:t xml:space="preserve">Unidade </w:t>
-      </w:r>
-      <w:r>
-        <w:rPr>
-          <w:rFonts w:asciiTheme="majorHAnsi" w:hAnsiTheme="majorHAnsi" w:cstheme="majorHAnsi"/>
-          <w:b/>
-          <w:noProof/>
-          <w:sz w:val="24"/>
-          <w:szCs w:val="24"/>
-          <w:lang w:val="pt-BR" w:bidi="ar-SA"/>
-        </w:rPr>
-        <w:t>3</w:t>
-      </w:r>
-      <w:r>
-        <w:rPr>
-          <w:rFonts w:asciiTheme="majorHAnsi" w:hAnsiTheme="majorHAnsi" w:cstheme="majorHAnsi"/>
-          <w:b/>
-          <w:noProof/>
-          <w:sz w:val="24"/>
-          <w:szCs w:val="24"/>
-          <w:lang w:val="pt-BR" w:bidi="ar-SA"/>
-        </w:rPr>
-        <w:t xml:space="preserve"> – </w:t>
-      </w:r>
-      <w:r>
-        <w:rPr>
-          <w:rFonts w:asciiTheme="majorHAnsi" w:hAnsiTheme="majorHAnsi" w:cstheme="majorHAnsi"/>
-          <w:b/>
-          <w:noProof/>
-          <w:sz w:val="24"/>
-          <w:szCs w:val="24"/>
-          <w:lang w:val="pt-BR" w:bidi="ar-SA"/>
-        </w:rPr>
-        <w:t>Engenharia de Custo</w:t>
-      </w:r>
-      <w:r>
-        <w:rPr>
-          <w:rFonts w:asciiTheme="majorHAnsi" w:hAnsiTheme="majorHAnsi" w:cstheme="majorHAnsi"/>
-          <w:noProof/>
-          <w:sz w:val="24"/>
-          <w:szCs w:val="24"/>
-          <w:lang w:val="pt-BR" w:bidi="ar-SA"/>
-        </w:rPr>
-        <w:t>.</w:t>
-      </w:r>
-    </w:p>
-    <w:p>
-      <w:pPr>
-        <w:tabs>
-          <w:tab w:val="left" w:pos="6562"/>
-        </w:tabs>
-        <w:spacing w:after="0" w:line="240" w:lineRule="auto"/>
-        <w:jc w:val="both"/>
-        <w:rPr>
-          <w:rFonts w:asciiTheme="majorHAnsi" w:hAnsiTheme="majorHAnsi" w:cstheme="majorHAnsi"/>
-          <w:noProof/>
-          <w:sz w:val="24"/>
-          <w:szCs w:val="24"/>
-          <w:lang w:val="pt-BR" w:bidi="ar-SA"/>
-        </w:rPr>
-      </w:pPr>
-    </w:p>
-    <w:p>
-      <w:pPr>
-        <w:tabs>
-          <w:tab w:val="left" w:pos="6562"/>
-        </w:tabs>
-        <w:spacing w:after="0" w:line="240" w:lineRule="auto"/>
-        <w:jc w:val="both"/>
-        <w:rPr>
-          <w:rFonts w:asciiTheme="majorHAnsi" w:hAnsiTheme="majorHAnsi" w:cstheme="majorHAnsi"/>
-          <w:noProof/>
-          <w:sz w:val="24"/>
-          <w:szCs w:val="24"/>
-          <w:lang w:val="pt-BR" w:bidi="ar-SA"/>
-        </w:rPr>
-      </w:pPr>
-      <w:r>
-        <w:rPr>
-          <w:rFonts w:asciiTheme="majorHAnsi" w:hAnsiTheme="majorHAnsi" w:cstheme="majorHAnsi"/>
-          <w:noProof/>
-          <w:sz w:val="24"/>
-          <w:szCs w:val="24"/>
-          <w:lang w:val="pt-BR" w:bidi="ar-SA"/>
-        </w:rPr>
-        <w:t>Tabela SINAPI – sitema nacional de pesquisa de custos e índices da construção civil.</w:t>
-      </w:r>
-    </w:p>
-    <w:p>
-      <w:pPr>
-        <w:tabs>
-          <w:tab w:val="left" w:pos="6562"/>
-        </w:tabs>
-        <w:spacing w:after="0" w:line="240" w:lineRule="auto"/>
-        <w:jc w:val="both"/>
-        <w:rPr>
-          <w:rFonts w:asciiTheme="majorHAnsi" w:hAnsiTheme="majorHAnsi" w:cstheme="majorHAnsi"/>
-          <w:noProof/>
-          <w:sz w:val="24"/>
-          <w:szCs w:val="24"/>
-          <w:lang w:val="pt-BR" w:bidi="ar-SA"/>
-        </w:rPr>
-      </w:pPr>
-    </w:p>
-    <w:p>
-      <w:pPr>
-        <w:tabs>
-          <w:tab w:val="left" w:pos="6562"/>
-        </w:tabs>
-        <w:spacing w:after="0" w:line="240" w:lineRule="auto"/>
-        <w:jc w:val="both"/>
-        <w:rPr>
-          <w:rFonts w:asciiTheme="majorHAnsi" w:hAnsiTheme="majorHAnsi" w:cstheme="majorHAnsi"/>
-          <w:noProof/>
-          <w:sz w:val="24"/>
-          <w:szCs w:val="24"/>
-          <w:lang w:val="pt-BR" w:bidi="ar-SA"/>
-        </w:rPr>
-      </w:pPr>
-      <w:r>
-        <w:rPr>
-          <w:rFonts w:asciiTheme="majorHAnsi" w:hAnsiTheme="majorHAnsi" w:cstheme="majorHAnsi"/>
-          <w:noProof/>
-          <w:sz w:val="24"/>
-          <w:szCs w:val="24"/>
-          <w:lang w:val="pt-BR" w:bidi="ar-SA"/>
-        </w:rPr>
-        <w:lastRenderedPageBreak/>
-        <w:t xml:space="preserve">Fundamental ao orçamentista conhecer os critérios e aspectos técnicos envolvidos nos Sistemas de referência, contribuindo para a escolha adequada da referência mais apropriada entre aqelas disponíveis. </w:t>
-      </w:r>
-    </w:p>
-    <w:p>
-      <w:pPr>
-        <w:tabs>
-          <w:tab w:val="left" w:pos="6562"/>
-        </w:tabs>
-        <w:spacing w:after="0" w:line="240" w:lineRule="auto"/>
-        <w:jc w:val="both"/>
-        <w:rPr>
-          <w:rFonts w:asciiTheme="majorHAnsi" w:hAnsiTheme="majorHAnsi" w:cstheme="majorHAnsi"/>
-          <w:noProof/>
-          <w:sz w:val="24"/>
-          <w:szCs w:val="24"/>
-          <w:lang w:val="pt-BR" w:bidi="ar-SA"/>
-        </w:rPr>
-      </w:pPr>
-    </w:p>
-    <w:p>
-      <w:pPr>
-        <w:tabs>
-          <w:tab w:val="left" w:pos="6562"/>
-        </w:tabs>
-        <w:spacing w:after="0" w:line="240" w:lineRule="auto"/>
-        <w:jc w:val="both"/>
-        <w:rPr>
-          <w:rFonts w:asciiTheme="majorHAnsi" w:hAnsiTheme="majorHAnsi" w:cstheme="majorHAnsi"/>
-          <w:noProof/>
-          <w:sz w:val="24"/>
-          <w:szCs w:val="24"/>
-          <w:lang w:val="pt-BR" w:bidi="ar-SA"/>
-        </w:rPr>
-      </w:pPr>
-      <w:r>
-        <w:rPr>
-          <w:rFonts w:asciiTheme="majorHAnsi" w:hAnsiTheme="majorHAnsi" w:cstheme="majorHAnsi"/>
-          <w:noProof/>
-          <w:sz w:val="24"/>
-          <w:szCs w:val="24"/>
-          <w:lang w:val="pt-BR" w:bidi="ar-SA"/>
-        </w:rPr>
-        <w:t>Insumos – organizados em famílias homogêneas;</w:t>
-      </w:r>
-    </w:p>
-    <w:p>
-      <w:pPr>
-        <w:tabs>
-          <w:tab w:val="left" w:pos="6562"/>
-        </w:tabs>
-        <w:spacing w:after="0" w:line="240" w:lineRule="auto"/>
-        <w:jc w:val="both"/>
-        <w:rPr>
-          <w:rFonts w:asciiTheme="majorHAnsi" w:hAnsiTheme="majorHAnsi" w:cstheme="majorHAnsi"/>
-          <w:noProof/>
-          <w:sz w:val="24"/>
-          <w:szCs w:val="24"/>
-          <w:lang w:val="pt-BR" w:bidi="ar-SA"/>
-        </w:rPr>
-      </w:pPr>
-      <w:r>
-        <w:rPr>
-          <w:rFonts w:asciiTheme="majorHAnsi" w:hAnsiTheme="majorHAnsi" w:cstheme="majorHAnsi"/>
-          <w:noProof/>
-          <w:sz w:val="24"/>
-          <w:szCs w:val="24"/>
-          <w:lang w:val="pt-BR" w:bidi="ar-SA"/>
-        </w:rPr>
-        <w:t>Seleção do insumo mais recorrente no mercado nacional;</w:t>
-      </w:r>
-    </w:p>
-    <w:p>
-      <w:pPr>
-        <w:tabs>
-          <w:tab w:val="left" w:pos="6562"/>
-        </w:tabs>
-        <w:spacing w:after="0" w:line="240" w:lineRule="auto"/>
-        <w:jc w:val="both"/>
-        <w:rPr>
-          <w:rFonts w:asciiTheme="majorHAnsi" w:hAnsiTheme="majorHAnsi" w:cstheme="majorHAnsi"/>
-          <w:noProof/>
-          <w:sz w:val="24"/>
-          <w:szCs w:val="24"/>
-          <w:lang w:val="pt-BR" w:bidi="ar-SA"/>
-        </w:rPr>
-      </w:pPr>
-      <w:r>
-        <w:rPr>
-          <w:rFonts w:asciiTheme="majorHAnsi" w:hAnsiTheme="majorHAnsi" w:cstheme="majorHAnsi"/>
-          <w:noProof/>
-          <w:sz w:val="24"/>
-          <w:szCs w:val="24"/>
-          <w:lang w:val="pt-BR" w:bidi="ar-SA"/>
-        </w:rPr>
-        <w:t>Coleta do preço dos insumos representativos;</w:t>
-      </w:r>
-    </w:p>
-    <w:p>
-      <w:pPr>
-        <w:tabs>
-          <w:tab w:val="left" w:pos="6562"/>
-        </w:tabs>
-        <w:spacing w:after="0" w:line="240" w:lineRule="auto"/>
-        <w:jc w:val="both"/>
-        <w:rPr>
-          <w:rFonts w:asciiTheme="majorHAnsi" w:hAnsiTheme="majorHAnsi" w:cstheme="majorHAnsi"/>
-          <w:noProof/>
-          <w:sz w:val="24"/>
-          <w:szCs w:val="24"/>
-          <w:lang w:val="pt-BR" w:bidi="ar-SA"/>
-        </w:rPr>
-      </w:pPr>
-      <w:r>
-        <w:rPr>
-          <w:rFonts w:asciiTheme="majorHAnsi" w:hAnsiTheme="majorHAnsi" w:cstheme="majorHAnsi"/>
-          <w:noProof/>
-          <w:sz w:val="24"/>
-          <w:szCs w:val="24"/>
-          <w:lang w:val="pt-BR" w:bidi="ar-SA"/>
-        </w:rPr>
-        <w:t>Os preços dos demais insumos (representados) são obtidos por meio da utilização de coeficientes de representatividade.</w:t>
-      </w:r>
-    </w:p>
-    <w:p>
-      <w:pPr>
-        <w:tabs>
-          <w:tab w:val="left" w:pos="6562"/>
-        </w:tabs>
-        <w:spacing w:after="0" w:line="240" w:lineRule="auto"/>
-        <w:jc w:val="both"/>
-        <w:rPr>
-          <w:rFonts w:asciiTheme="majorHAnsi" w:hAnsiTheme="majorHAnsi" w:cstheme="majorHAnsi"/>
-          <w:noProof/>
-          <w:sz w:val="24"/>
-          <w:szCs w:val="24"/>
-          <w:lang w:val="pt-BR" w:bidi="ar-SA"/>
-        </w:rPr>
-      </w:pPr>
-    </w:p>
-    <w:p>
-      <w:pPr>
-        <w:tabs>
-          <w:tab w:val="left" w:pos="6562"/>
-        </w:tabs>
-        <w:spacing w:after="0" w:line="240" w:lineRule="auto"/>
-        <w:jc w:val="both"/>
-        <w:rPr>
-          <w:rFonts w:asciiTheme="majorHAnsi" w:hAnsiTheme="majorHAnsi" w:cstheme="majorHAnsi"/>
-          <w:noProof/>
-          <w:sz w:val="24"/>
-          <w:szCs w:val="24"/>
-          <w:lang w:val="pt-BR" w:bidi="ar-SA"/>
-        </w:rPr>
-      </w:pPr>
-      <w:r>
-        <w:rPr>
-          <w:rFonts w:asciiTheme="majorHAnsi" w:hAnsiTheme="majorHAnsi" w:cstheme="majorHAnsi"/>
-          <w:noProof/>
-          <w:sz w:val="24"/>
-          <w:szCs w:val="24"/>
-          <w:lang w:val="pt-BR" w:bidi="ar-SA"/>
-        </w:rPr>
-        <w:t>Insumos – coleta de preços (materiais) – coletados em estabelecimentos regulares previamente cadastrados pelo IBGE, para aquisição com pagamento à vista, não incluindo o frete, exceto se indicado na descrição do insumo.</w:t>
-      </w:r>
-    </w:p>
-    <w:p>
-      <w:pPr>
-        <w:tabs>
-          <w:tab w:val="left" w:pos="6562"/>
-        </w:tabs>
-        <w:spacing w:after="0" w:line="240" w:lineRule="auto"/>
-        <w:jc w:val="both"/>
-        <w:rPr>
-          <w:rFonts w:asciiTheme="majorHAnsi" w:hAnsiTheme="majorHAnsi" w:cstheme="majorHAnsi"/>
-          <w:noProof/>
-          <w:sz w:val="24"/>
-          <w:szCs w:val="24"/>
-          <w:lang w:val="pt-BR" w:bidi="ar-SA"/>
-        </w:rPr>
-      </w:pPr>
-    </w:p>
-    <w:p>
-      <w:pPr>
-        <w:tabs>
-          <w:tab w:val="left" w:pos="6562"/>
-        </w:tabs>
-        <w:spacing w:after="0" w:line="240" w:lineRule="auto"/>
-        <w:jc w:val="both"/>
-        <w:rPr>
-          <w:rFonts w:asciiTheme="majorHAnsi" w:hAnsiTheme="majorHAnsi" w:cstheme="majorHAnsi"/>
-          <w:noProof/>
-          <w:sz w:val="24"/>
-          <w:szCs w:val="24"/>
-          <w:lang w:val="pt-BR" w:bidi="ar-SA"/>
-        </w:rPr>
-      </w:pPr>
-      <w:r>
-        <w:rPr>
-          <w:rFonts w:asciiTheme="majorHAnsi" w:hAnsiTheme="majorHAnsi" w:cstheme="majorHAnsi"/>
-          <w:noProof/>
-          <w:sz w:val="24"/>
-          <w:szCs w:val="24"/>
-          <w:lang w:val="pt-BR" w:bidi="ar-SA"/>
-        </w:rPr>
-        <w:t>Não contemplam, portanto, possível diferenças entre preços praticados em capitais e outras regiões da unidade da federação ou efeitos obtidos em processo de negociação e compra, inclusive relativos ao quantitativo de itens.</w:t>
-      </w:r>
-    </w:p>
-    <w:p>
-      <w:pPr>
-        <w:tabs>
-          <w:tab w:val="left" w:pos="6562"/>
-        </w:tabs>
-        <w:spacing w:after="0" w:line="240" w:lineRule="auto"/>
-        <w:jc w:val="both"/>
-        <w:rPr>
-          <w:rFonts w:asciiTheme="majorHAnsi" w:hAnsiTheme="majorHAnsi" w:cstheme="majorHAnsi"/>
-          <w:noProof/>
-          <w:sz w:val="24"/>
-          <w:szCs w:val="24"/>
-          <w:lang w:val="pt-BR" w:bidi="ar-SA"/>
-        </w:rPr>
-      </w:pPr>
-    </w:p>
-    <w:p>
-      <w:pPr>
-        <w:tabs>
-          <w:tab w:val="left" w:pos="6562"/>
-        </w:tabs>
-        <w:spacing w:after="0" w:line="240" w:lineRule="auto"/>
-        <w:jc w:val="both"/>
-        <w:rPr>
-          <w:rFonts w:asciiTheme="majorHAnsi" w:hAnsiTheme="majorHAnsi" w:cstheme="majorHAnsi"/>
-          <w:noProof/>
-          <w:sz w:val="24"/>
-          <w:szCs w:val="24"/>
-          <w:lang w:val="pt-BR" w:bidi="ar-SA"/>
-        </w:rPr>
-      </w:pPr>
-      <w:r>
-        <w:rPr>
-          <w:rFonts w:asciiTheme="majorHAnsi" w:hAnsiTheme="majorHAnsi" w:cstheme="majorHAnsi"/>
-          <w:noProof/>
-          <w:sz w:val="24"/>
-          <w:szCs w:val="24"/>
-          <w:lang w:val="pt-BR" w:bidi="ar-SA"/>
-        </w:rPr>
-        <w:t>Insumos – coleta de preços (mão de obra) -  sobre os insumos de mão de obra incidem Encargos Sociais, de forma percentual, com cálculo específico para cada estado.</w:t>
-      </w:r>
-    </w:p>
-    <w:p>
-      <w:pPr>
-        <w:tabs>
-          <w:tab w:val="left" w:pos="6562"/>
-        </w:tabs>
-        <w:spacing w:after="0" w:line="240" w:lineRule="auto"/>
-        <w:jc w:val="both"/>
-        <w:rPr>
-          <w:rFonts w:asciiTheme="majorHAnsi" w:hAnsiTheme="majorHAnsi" w:cstheme="majorHAnsi"/>
-          <w:noProof/>
-          <w:sz w:val="24"/>
-          <w:szCs w:val="24"/>
-          <w:lang w:val="pt-BR" w:bidi="ar-SA"/>
-        </w:rPr>
-      </w:pPr>
-    </w:p>
-    <w:p>
-      <w:pPr>
-        <w:tabs>
-          <w:tab w:val="left" w:pos="6562"/>
-        </w:tabs>
-        <w:spacing w:after="0" w:line="240" w:lineRule="auto"/>
-        <w:jc w:val="both"/>
-        <w:rPr>
-          <w:rFonts w:asciiTheme="majorHAnsi" w:hAnsiTheme="majorHAnsi" w:cstheme="majorHAnsi"/>
-          <w:noProof/>
-          <w:sz w:val="24"/>
-          <w:szCs w:val="24"/>
-          <w:lang w:val="pt-BR" w:bidi="ar-SA"/>
-        </w:rPr>
-      </w:pPr>
-      <w:r>
-        <w:rPr>
-          <w:rFonts w:asciiTheme="majorHAnsi" w:hAnsiTheme="majorHAnsi" w:cstheme="majorHAnsi"/>
-          <w:noProof/>
-          <w:sz w:val="24"/>
-          <w:szCs w:val="24"/>
-          <w:lang w:val="pt-BR" w:bidi="ar-SA"/>
-        </w:rPr>
-        <w:t>Cabe ressaltar que o orçamentista, de posse de informações sobre a origem dos preços e a metodologia de coleta empregada, deve promover os ajustes eventualmente necessários nas referências para o caso específico que quer orças.</w:t>
-      </w:r>
-    </w:p>
-    <w:p>
-      <w:pPr>
-        <w:tabs>
-          <w:tab w:val="left" w:pos="6562"/>
-        </w:tabs>
-        <w:spacing w:after="0" w:line="240" w:lineRule="auto"/>
-        <w:jc w:val="both"/>
-        <w:rPr>
-          <w:rFonts w:asciiTheme="majorHAnsi" w:hAnsiTheme="majorHAnsi" w:cstheme="majorHAnsi"/>
-          <w:noProof/>
-          <w:sz w:val="24"/>
-          <w:szCs w:val="24"/>
-          <w:lang w:val="pt-BR" w:bidi="ar-SA"/>
-        </w:rPr>
-      </w:pPr>
-    </w:p>
-    <w:p>
-      <w:pPr>
-        <w:tabs>
-          <w:tab w:val="left" w:pos="6562"/>
-        </w:tabs>
-        <w:spacing w:after="0" w:line="240" w:lineRule="auto"/>
-        <w:jc w:val="both"/>
-        <w:rPr>
-          <w:rFonts w:asciiTheme="majorHAnsi" w:hAnsiTheme="majorHAnsi" w:cstheme="majorHAnsi"/>
-          <w:noProof/>
-          <w:sz w:val="24"/>
-          <w:szCs w:val="24"/>
-          <w:lang w:val="pt-BR" w:bidi="ar-SA"/>
-        </w:rPr>
-      </w:pPr>
-      <w:r>
-        <w:rPr>
-          <w:rFonts w:asciiTheme="majorHAnsi" w:hAnsiTheme="majorHAnsi" w:cstheme="majorHAnsi"/>
-          <w:noProof/>
-          <w:sz w:val="24"/>
-          <w:szCs w:val="24"/>
-          <w:lang w:val="pt-BR" w:bidi="ar-SA"/>
-        </w:rPr>
-        <w:t>Pesquisado junto às construtoras ou entidades representantes das categorias profissionais;</w:t>
-      </w:r>
-    </w:p>
-    <w:p>
-      <w:pPr>
-        <w:tabs>
-          <w:tab w:val="left" w:pos="6562"/>
-        </w:tabs>
-        <w:spacing w:after="0" w:line="240" w:lineRule="auto"/>
-        <w:jc w:val="both"/>
-        <w:rPr>
-          <w:rFonts w:asciiTheme="majorHAnsi" w:hAnsiTheme="majorHAnsi" w:cstheme="majorHAnsi"/>
-          <w:noProof/>
-          <w:sz w:val="24"/>
-          <w:szCs w:val="24"/>
-          <w:lang w:val="pt-BR" w:bidi="ar-SA"/>
-        </w:rPr>
-      </w:pPr>
-    </w:p>
-    <w:p>
-      <w:pPr>
-        <w:tabs>
-          <w:tab w:val="left" w:pos="6562"/>
-        </w:tabs>
-        <w:spacing w:after="0" w:line="240" w:lineRule="auto"/>
-        <w:jc w:val="both"/>
-        <w:rPr>
-          <w:rFonts w:asciiTheme="majorHAnsi" w:hAnsiTheme="majorHAnsi" w:cstheme="majorHAnsi"/>
-          <w:noProof/>
-          <w:sz w:val="24"/>
-          <w:szCs w:val="24"/>
-          <w:lang w:val="pt-BR" w:bidi="ar-SA"/>
-        </w:rPr>
-      </w:pPr>
-      <w:r>
-        <w:rPr>
-          <w:rFonts w:asciiTheme="majorHAnsi" w:hAnsiTheme="majorHAnsi" w:cstheme="majorHAnsi"/>
-          <w:noProof/>
-          <w:sz w:val="24"/>
-          <w:szCs w:val="24"/>
-          <w:lang w:val="pt-BR" w:bidi="ar-SA"/>
-        </w:rPr>
-        <w:t>Também formam famílias homogêneas (insumos representativos e representados);</w:t>
-      </w:r>
-    </w:p>
-    <w:p>
-      <w:pPr>
-        <w:tabs>
-          <w:tab w:val="left" w:pos="6562"/>
-        </w:tabs>
-        <w:spacing w:after="0" w:line="240" w:lineRule="auto"/>
-        <w:jc w:val="both"/>
-        <w:rPr>
-          <w:rFonts w:asciiTheme="majorHAnsi" w:hAnsiTheme="majorHAnsi" w:cstheme="majorHAnsi"/>
-          <w:noProof/>
-          <w:sz w:val="24"/>
-          <w:szCs w:val="24"/>
-          <w:lang w:val="pt-BR" w:bidi="ar-SA"/>
-        </w:rPr>
-      </w:pPr>
-    </w:p>
-    <w:p>
-      <w:pPr>
-        <w:tabs>
-          <w:tab w:val="left" w:pos="6562"/>
-        </w:tabs>
-        <w:spacing w:after="0" w:line="240" w:lineRule="auto"/>
-        <w:jc w:val="both"/>
-        <w:rPr>
-          <w:rFonts w:asciiTheme="majorHAnsi" w:hAnsiTheme="majorHAnsi" w:cstheme="majorHAnsi"/>
-          <w:noProof/>
-          <w:sz w:val="24"/>
-          <w:szCs w:val="24"/>
-          <w:lang w:val="pt-BR" w:bidi="ar-SA"/>
-        </w:rPr>
-      </w:pPr>
-      <w:r>
-        <w:rPr>
-          <w:rFonts w:asciiTheme="majorHAnsi" w:hAnsiTheme="majorHAnsi" w:cstheme="majorHAnsi"/>
-          <w:noProof/>
-          <w:sz w:val="24"/>
-          <w:szCs w:val="24"/>
-          <w:lang w:val="pt-BR" w:bidi="ar-SA"/>
-        </w:rPr>
-        <w:t>Os dados de mão de obra do sistema correspondem a custos de equipes próprias, não sendo considerados custos de regimes de empreitada ou de terceirizados.</w:t>
-      </w:r>
-    </w:p>
-    <w:p>
-      <w:pPr>
-        <w:tabs>
-          <w:tab w:val="left" w:pos="6562"/>
-        </w:tabs>
-        <w:spacing w:after="0" w:line="240" w:lineRule="auto"/>
-        <w:jc w:val="both"/>
-        <w:rPr>
-          <w:rFonts w:asciiTheme="majorHAnsi" w:hAnsiTheme="majorHAnsi" w:cstheme="majorHAnsi"/>
-          <w:noProof/>
-          <w:sz w:val="24"/>
-          <w:szCs w:val="24"/>
-          <w:lang w:val="pt-BR" w:bidi="ar-SA"/>
-        </w:rPr>
-      </w:pPr>
-    </w:p>
-    <w:p>
-      <w:pPr>
-        <w:tabs>
-          <w:tab w:val="left" w:pos="6562"/>
-        </w:tabs>
-        <w:spacing w:after="0" w:line="240" w:lineRule="auto"/>
-        <w:jc w:val="both"/>
-        <w:rPr>
-          <w:rFonts w:asciiTheme="majorHAnsi" w:hAnsiTheme="majorHAnsi" w:cstheme="majorHAnsi"/>
-          <w:noProof/>
-          <w:sz w:val="24"/>
-          <w:szCs w:val="24"/>
-          <w:lang w:val="pt-BR" w:bidi="ar-SA"/>
-        </w:rPr>
-      </w:pPr>
-      <w:r>
-        <w:rPr>
-          <w:rFonts w:asciiTheme="majorHAnsi" w:hAnsiTheme="majorHAnsi" w:cstheme="majorHAnsi"/>
-          <w:noProof/>
-          <w:sz w:val="24"/>
-          <w:szCs w:val="24"/>
-          <w:lang w:val="pt-BR" w:bidi="ar-SA"/>
-        </w:rPr>
-        <w:t xml:space="preserve">Fatores impactantes na produtividade – (mão de obra e equipamentos) e consumo (materiais) de cada grupo de serviços, os quais são observados e mensurados durante a coleta de dados em obra. </w:t>
-      </w:r>
-    </w:p>
-    <w:p>
-      <w:pPr>
-        <w:tabs>
-          <w:tab w:val="left" w:pos="6562"/>
-        </w:tabs>
-        <w:spacing w:after="0" w:line="240" w:lineRule="auto"/>
-        <w:jc w:val="both"/>
-        <w:rPr>
-          <w:rFonts w:asciiTheme="majorHAnsi" w:hAnsiTheme="majorHAnsi" w:cstheme="majorHAnsi"/>
-          <w:noProof/>
-          <w:sz w:val="24"/>
-          <w:szCs w:val="24"/>
-          <w:lang w:val="pt-BR" w:bidi="ar-SA"/>
-        </w:rPr>
-      </w:pPr>
-    </w:p>
-    <w:p>
-      <w:pPr>
-        <w:tabs>
-          <w:tab w:val="left" w:pos="6562"/>
-        </w:tabs>
-        <w:spacing w:after="0" w:line="240" w:lineRule="auto"/>
-        <w:jc w:val="both"/>
-        <w:rPr>
-          <w:rFonts w:asciiTheme="majorHAnsi" w:hAnsiTheme="majorHAnsi" w:cstheme="majorHAnsi"/>
-          <w:noProof/>
-          <w:sz w:val="24"/>
-          <w:szCs w:val="24"/>
-          <w:lang w:val="pt-BR" w:bidi="ar-SA"/>
-        </w:rPr>
-      </w:pPr>
-      <w:r>
-        <w:rPr>
-          <w:rFonts w:asciiTheme="majorHAnsi" w:hAnsiTheme="majorHAnsi" w:cstheme="majorHAnsi"/>
-          <w:noProof/>
-          <w:sz w:val="24"/>
-          <w:szCs w:val="24"/>
-          <w:lang w:val="pt-BR" w:bidi="ar-SA"/>
-        </w:rPr>
-        <w:t>Árvores de fatores – busca representar, de forma mais apropriada, de modo a facilitar ao usuário a escolha da composição mais adequada ao seu caso específico. Cada grupo de serviços possui sua Árvore de Fatores.</w:t>
-      </w:r>
-    </w:p>
-    <w:p>
-      <w:pPr>
-        <w:tabs>
-          <w:tab w:val="left" w:pos="6562"/>
-        </w:tabs>
-        <w:spacing w:after="0" w:line="240" w:lineRule="auto"/>
-        <w:jc w:val="both"/>
-        <w:rPr>
-          <w:rFonts w:asciiTheme="majorHAnsi" w:hAnsiTheme="majorHAnsi" w:cstheme="majorHAnsi"/>
-          <w:noProof/>
-          <w:sz w:val="24"/>
-          <w:szCs w:val="24"/>
-          <w:lang w:val="pt-BR" w:bidi="ar-SA"/>
-        </w:rPr>
-      </w:pPr>
-    </w:p>
-    <w:p>
-      <w:pPr>
-        <w:spacing w:after="0" w:line="240" w:lineRule="auto"/>
-        <w:jc w:val="both"/>
-        <w:rPr>
-          <w:rFonts w:asciiTheme="majorHAnsi" w:hAnsiTheme="majorHAnsi" w:cstheme="majorHAnsi"/>
-          <w:noProof/>
-          <w:sz w:val="24"/>
-          <w:szCs w:val="24"/>
-          <w:lang w:val="pt-BR" w:bidi="ar-SA"/>
-        </w:rPr>
-      </w:pPr>
-      <w:r>
-        <w:rPr>
-          <w:rFonts w:asciiTheme="majorHAnsi" w:hAnsiTheme="majorHAnsi" w:cstheme="majorHAnsi"/>
-          <w:b/>
-          <w:noProof/>
-          <w:sz w:val="24"/>
-          <w:szCs w:val="24"/>
-          <w:lang w:val="pt-BR" w:bidi="ar-SA"/>
-        </w:rPr>
-        <w:t xml:space="preserve">Unidade </w:t>
-      </w:r>
-      <w:r>
-        <w:rPr>
-          <w:rFonts w:asciiTheme="majorHAnsi" w:hAnsiTheme="majorHAnsi" w:cstheme="majorHAnsi"/>
-          <w:b/>
-          <w:noProof/>
-          <w:sz w:val="24"/>
-          <w:szCs w:val="24"/>
-          <w:lang w:val="pt-BR" w:bidi="ar-SA"/>
-        </w:rPr>
-        <w:t>4</w:t>
-      </w:r>
-      <w:r>
-        <w:rPr>
-          <w:rFonts w:asciiTheme="majorHAnsi" w:hAnsiTheme="majorHAnsi" w:cstheme="majorHAnsi"/>
-          <w:b/>
-          <w:noProof/>
-          <w:sz w:val="24"/>
-          <w:szCs w:val="24"/>
-          <w:lang w:val="pt-BR" w:bidi="ar-SA"/>
-        </w:rPr>
-        <w:t xml:space="preserve"> – </w:t>
-      </w:r>
-      <w:r>
-        <w:rPr>
-          <w:rFonts w:asciiTheme="majorHAnsi" w:hAnsiTheme="majorHAnsi" w:cstheme="majorHAnsi"/>
-          <w:b/>
-          <w:noProof/>
-          <w:sz w:val="24"/>
-          <w:szCs w:val="24"/>
-          <w:lang w:val="pt-BR" w:bidi="ar-SA"/>
-        </w:rPr>
-        <w:t>Engenharia de Custo</w:t>
-      </w:r>
-      <w:r>
-        <w:rPr>
-          <w:rFonts w:asciiTheme="majorHAnsi" w:hAnsiTheme="majorHAnsi" w:cstheme="majorHAnsi"/>
-          <w:noProof/>
-          <w:sz w:val="24"/>
-          <w:szCs w:val="24"/>
-          <w:lang w:val="pt-BR" w:bidi="ar-SA"/>
-        </w:rPr>
-        <w:t>.</w:t>
-      </w:r>
-    </w:p>
-    <w:p>
-      <w:pPr>
-        <w:tabs>
-          <w:tab w:val="left" w:pos="6562"/>
-        </w:tabs>
-        <w:spacing w:after="0" w:line="240" w:lineRule="auto"/>
-        <w:jc w:val="both"/>
-        <w:rPr>
-          <w:rFonts w:asciiTheme="majorHAnsi" w:hAnsiTheme="majorHAnsi" w:cstheme="majorHAnsi"/>
-          <w:noProof/>
-          <w:sz w:val="24"/>
-          <w:szCs w:val="24"/>
-          <w:lang w:val="pt-BR" w:bidi="ar-SA"/>
-        </w:rPr>
-      </w:pPr>
-    </w:p>
-    <w:p>
-      <w:pPr>
-        <w:tabs>
-          <w:tab w:val="left" w:pos="6562"/>
-        </w:tabs>
-        <w:spacing w:after="0" w:line="240" w:lineRule="auto"/>
-        <w:jc w:val="both"/>
-        <w:rPr>
-          <w:rFonts w:asciiTheme="majorHAnsi" w:hAnsiTheme="majorHAnsi" w:cstheme="majorHAnsi"/>
-          <w:noProof/>
-          <w:sz w:val="24"/>
-          <w:szCs w:val="24"/>
-          <w:lang w:val="pt-BR" w:bidi="ar-SA"/>
-        </w:rPr>
-      </w:pPr>
-      <w:r>
-        <w:rPr>
-          <w:rFonts w:asciiTheme="majorHAnsi" w:hAnsiTheme="majorHAnsi" w:cstheme="majorHAnsi"/>
-          <w:noProof/>
-          <w:sz w:val="24"/>
-          <w:szCs w:val="24"/>
-          <w:lang w:val="pt-BR" w:bidi="ar-SA"/>
-        </w:rPr>
-        <w:lastRenderedPageBreak/>
-        <w:t>Orçamento completo – deve considerar todos os serviços de uma obra custos diretos e indiretos.</w:t>
-      </w:r>
-    </w:p>
-    <w:p>
-      <w:pPr>
-        <w:tabs>
-          <w:tab w:val="left" w:pos="6562"/>
-        </w:tabs>
-        <w:spacing w:after="0" w:line="240" w:lineRule="auto"/>
-        <w:jc w:val="both"/>
-        <w:rPr>
-          <w:rFonts w:asciiTheme="majorHAnsi" w:hAnsiTheme="majorHAnsi" w:cstheme="majorHAnsi"/>
-          <w:noProof/>
-          <w:sz w:val="24"/>
-          <w:szCs w:val="24"/>
-          <w:lang w:val="pt-BR" w:bidi="ar-SA"/>
-        </w:rPr>
-      </w:pPr>
-    </w:p>
-    <w:p>
-      <w:pPr>
-        <w:tabs>
-          <w:tab w:val="left" w:pos="6562"/>
-        </w:tabs>
-        <w:spacing w:after="0" w:line="240" w:lineRule="auto"/>
-        <w:jc w:val="both"/>
-        <w:rPr>
-          <w:rFonts w:asciiTheme="majorHAnsi" w:hAnsiTheme="majorHAnsi" w:cstheme="majorHAnsi"/>
-          <w:noProof/>
-          <w:sz w:val="24"/>
-          <w:szCs w:val="24"/>
-          <w:lang w:val="pt-BR" w:bidi="ar-SA"/>
-        </w:rPr>
-      </w:pPr>
-      <w:r>
-        <w:rPr>
-          <w:rFonts w:asciiTheme="majorHAnsi" w:hAnsiTheme="majorHAnsi" w:cstheme="majorHAnsi"/>
-          <w:noProof/>
-          <w:sz w:val="24"/>
-          <w:szCs w:val="24"/>
-          <w:lang w:val="pt-BR" w:bidi="ar-SA"/>
-        </w:rPr>
-        <w:t>Modelagem BIM – possibilia extrair a quantidade dos elementos modelados. Não permite realizar o Orçamento.</w:t>
-      </w:r>
-    </w:p>
-    <w:p>
-      <w:pPr>
-        <w:tabs>
-          <w:tab w:val="left" w:pos="6562"/>
-        </w:tabs>
-        <w:spacing w:after="0" w:line="240" w:lineRule="auto"/>
-        <w:jc w:val="both"/>
-        <w:rPr>
-          <w:rFonts w:asciiTheme="majorHAnsi" w:hAnsiTheme="majorHAnsi" w:cstheme="majorHAnsi"/>
-          <w:noProof/>
-          <w:sz w:val="24"/>
-          <w:szCs w:val="24"/>
-          <w:lang w:val="pt-BR" w:bidi="ar-SA"/>
-        </w:rPr>
-      </w:pPr>
-    </w:p>
-    <w:p>
-      <w:pPr>
-        <w:tabs>
-          <w:tab w:val="left" w:pos="6562"/>
-        </w:tabs>
-        <w:spacing w:after="0" w:line="240" w:lineRule="auto"/>
-        <w:jc w:val="both"/>
-        <w:rPr>
-          <w:rFonts w:asciiTheme="majorHAnsi" w:hAnsiTheme="majorHAnsi" w:cstheme="majorHAnsi"/>
-          <w:noProof/>
-          <w:sz w:val="24"/>
-          <w:szCs w:val="24"/>
-          <w:lang w:val="pt-BR" w:bidi="ar-SA"/>
-        </w:rPr>
-      </w:pPr>
-      <w:r>
-        <w:rPr>
-          <w:rFonts w:asciiTheme="majorHAnsi" w:hAnsiTheme="majorHAnsi" w:cstheme="majorHAnsi"/>
-          <w:noProof/>
-          <w:sz w:val="24"/>
-          <w:szCs w:val="24"/>
-          <w:lang w:val="pt-BR" w:bidi="ar-SA"/>
-        </w:rPr>
-        <w:t>Processos de orçamentação BIM 5D – benefícios: permitir atualizar, de forma automática, as estimativas de custo ocorrem alterações. Monitoramento dos custos (maior em relação ao convencional. Relaciona a variável tempo (4D) com o orçamento – cronograma físico-financeiro. Criação de cenários para comparação. Auxilia na tomada de decisão.</w:t>
-      </w:r>
-    </w:p>
-    <w:p>
-      <w:pPr>
-        <w:tabs>
-          <w:tab w:val="left" w:pos="6562"/>
-        </w:tabs>
-        <w:spacing w:after="0" w:line="240" w:lineRule="auto"/>
-        <w:jc w:val="both"/>
-        <w:rPr>
-          <w:rFonts w:asciiTheme="majorHAnsi" w:hAnsiTheme="majorHAnsi" w:cstheme="majorHAnsi"/>
-          <w:noProof/>
-          <w:sz w:val="24"/>
-          <w:szCs w:val="24"/>
-          <w:lang w:val="pt-BR" w:bidi="ar-SA"/>
-        </w:rPr>
-      </w:pPr>
-    </w:p>
-    <w:p>
-      <w:pPr>
-        <w:tabs>
-          <w:tab w:val="left" w:pos="6562"/>
-        </w:tabs>
-        <w:spacing w:after="0" w:line="240" w:lineRule="auto"/>
-        <w:jc w:val="both"/>
-        <w:rPr>
-          <w:rFonts w:asciiTheme="majorHAnsi" w:hAnsiTheme="majorHAnsi" w:cstheme="majorHAnsi"/>
-          <w:noProof/>
-          <w:sz w:val="24"/>
-          <w:szCs w:val="24"/>
-          <w:lang w:val="pt-BR" w:bidi="ar-SA"/>
-        </w:rPr>
-      </w:pPr>
-      <w:r>
-        <w:rPr>
-          <w:rFonts w:asciiTheme="majorHAnsi" w:hAnsiTheme="majorHAnsi" w:cstheme="majorHAnsi"/>
-          <w:noProof/>
-          <w:sz w:val="24"/>
-          <w:szCs w:val="24"/>
-          <w:lang w:val="pt-BR" w:bidi="ar-SA"/>
-        </w:rPr>
-        <w:t>No BIM a extração de quantitativos é realizada diretamente no modelo, reduzindo os problemas causados pela utilização incorreta da escala no projeto.</w:t>
-      </w:r>
-    </w:p>
-    <w:p>
-      <w:pPr>
-        <w:tabs>
-          <w:tab w:val="left" w:pos="6562"/>
-        </w:tabs>
-        <w:spacing w:after="0" w:line="240" w:lineRule="auto"/>
-        <w:jc w:val="both"/>
-        <w:rPr>
-          <w:rFonts w:asciiTheme="majorHAnsi" w:hAnsiTheme="majorHAnsi" w:cstheme="majorHAnsi"/>
-          <w:noProof/>
-          <w:sz w:val="24"/>
-          <w:szCs w:val="24"/>
-          <w:lang w:val="pt-BR" w:bidi="ar-SA"/>
-        </w:rPr>
-      </w:pPr>
-    </w:p>
-    <w:p>
-      <w:pPr>
-        <w:tabs>
-          <w:tab w:val="left" w:pos="6562"/>
-        </w:tabs>
-        <w:spacing w:after="0" w:line="240" w:lineRule="auto"/>
-        <w:jc w:val="both"/>
-        <w:rPr>
-          <w:rFonts w:asciiTheme="majorHAnsi" w:hAnsiTheme="majorHAnsi" w:cstheme="majorHAnsi"/>
-          <w:noProof/>
-          <w:sz w:val="24"/>
-          <w:szCs w:val="24"/>
-          <w:lang w:val="pt-BR" w:bidi="ar-SA"/>
-        </w:rPr>
-      </w:pPr>
-      <w:r>
-        <w:rPr>
-          <w:rFonts w:asciiTheme="majorHAnsi" w:hAnsiTheme="majorHAnsi" w:cstheme="majorHAnsi"/>
-          <w:noProof/>
-          <w:sz w:val="24"/>
-          <w:szCs w:val="24"/>
-          <w:lang w:val="pt-BR" w:bidi="ar-SA"/>
-        </w:rPr>
-        <w:t>O BIM 5D possibilita a otimização de extração das quantidades para levantamento de custos de edificações, minimiza erros humanos que acarretam problemas nos resultados.</w:t>
-      </w:r>
-    </w:p>
-    <w:p>
-      <w:pPr>
-        <w:tabs>
-          <w:tab w:val="left" w:pos="6562"/>
-        </w:tabs>
-        <w:spacing w:after="0" w:line="240" w:lineRule="auto"/>
-        <w:jc w:val="both"/>
-        <w:rPr>
-          <w:rFonts w:asciiTheme="majorHAnsi" w:hAnsiTheme="majorHAnsi" w:cstheme="majorHAnsi"/>
-          <w:noProof/>
-          <w:sz w:val="24"/>
-          <w:szCs w:val="24"/>
-          <w:lang w:val="pt-BR" w:bidi="ar-SA"/>
-        </w:rPr>
-      </w:pPr>
-    </w:p>
-    <w:p>
-      <w:pPr>
-        <w:tabs>
-          <w:tab w:val="left" w:pos="6562"/>
-        </w:tabs>
-        <w:spacing w:after="0" w:line="240" w:lineRule="auto"/>
-        <w:jc w:val="both"/>
-        <w:rPr>
-          <w:rFonts w:asciiTheme="majorHAnsi" w:hAnsiTheme="majorHAnsi" w:cstheme="majorHAnsi"/>
-          <w:noProof/>
-          <w:sz w:val="24"/>
-          <w:szCs w:val="24"/>
-          <w:lang w:val="pt-BR" w:bidi="ar-SA"/>
-        </w:rPr>
-      </w:pPr>
-      <w:r>
-        <w:rPr>
-          <w:rFonts w:asciiTheme="majorHAnsi" w:hAnsiTheme="majorHAnsi" w:cstheme="majorHAnsi"/>
-          <w:noProof/>
-          <w:sz w:val="24"/>
-          <w:szCs w:val="24"/>
-          <w:lang w:val="pt-BR" w:bidi="ar-SA"/>
-        </w:rPr>
-        <w:t>Para isso, é necessários um modelo BIM bem elaborado, preciso e de qualidade.</w:t>
-      </w:r>
-    </w:p>
-    <w:p>
-      <w:pPr>
-        <w:tabs>
-          <w:tab w:val="left" w:pos="6562"/>
-        </w:tabs>
-        <w:spacing w:after="0" w:line="240" w:lineRule="auto"/>
-        <w:jc w:val="both"/>
-        <w:rPr>
-          <w:rFonts w:asciiTheme="majorHAnsi" w:hAnsiTheme="majorHAnsi" w:cstheme="majorHAnsi"/>
-          <w:noProof/>
-          <w:sz w:val="24"/>
-          <w:szCs w:val="24"/>
-          <w:lang w:val="pt-BR" w:bidi="ar-SA"/>
-        </w:rPr>
-      </w:pPr>
-    </w:p>
-    <w:p>
-      <w:pPr>
-        <w:tabs>
-          <w:tab w:val="left" w:pos="6562"/>
-        </w:tabs>
-        <w:spacing w:after="0" w:line="240" w:lineRule="auto"/>
-        <w:jc w:val="both"/>
-        <w:rPr>
-          <w:rFonts w:asciiTheme="majorHAnsi" w:hAnsiTheme="majorHAnsi" w:cstheme="majorHAnsi"/>
-          <w:noProof/>
-          <w:sz w:val="24"/>
-          <w:szCs w:val="24"/>
-          <w:lang w:val="pt-BR" w:bidi="ar-SA"/>
-        </w:rPr>
-      </w:pPr>
-      <w:r>
-        <w:rPr>
-          <w:rFonts w:asciiTheme="majorHAnsi" w:hAnsiTheme="majorHAnsi" w:cstheme="majorHAnsi"/>
-          <w:noProof/>
-          <w:sz w:val="24"/>
-          <w:szCs w:val="24"/>
-          <w:lang w:val="pt-BR" w:bidi="ar-SA"/>
-        </w:rPr>
-        <w:t>Parametrização – o processo de modelagem deve observar os parametros necessários para especificar o modelo a ser desenvolvido. Composição dos diferentes elementos que formam um edifício. Possuem configurações próprias, que são adicionadas ao modelo na forma de propriedades.</w:t>
-      </w:r>
-    </w:p>
-    <w:p>
-      <w:pPr>
-        <w:tabs>
-          <w:tab w:val="left" w:pos="6562"/>
-        </w:tabs>
-        <w:spacing w:after="0" w:line="240" w:lineRule="auto"/>
-        <w:jc w:val="both"/>
-        <w:rPr>
-          <w:rFonts w:asciiTheme="majorHAnsi" w:hAnsiTheme="majorHAnsi" w:cstheme="majorHAnsi"/>
-          <w:noProof/>
-          <w:sz w:val="24"/>
-          <w:szCs w:val="24"/>
-          <w:lang w:val="pt-BR" w:bidi="ar-SA"/>
-        </w:rPr>
-      </w:pPr>
-    </w:p>
-    <w:p>
-      <w:pPr>
-        <w:tabs>
-          <w:tab w:val="left" w:pos="6562"/>
-        </w:tabs>
-        <w:spacing w:after="0" w:line="240" w:lineRule="auto"/>
-        <w:jc w:val="both"/>
-        <w:rPr>
-          <w:rFonts w:asciiTheme="majorHAnsi" w:hAnsiTheme="majorHAnsi" w:cstheme="majorHAnsi"/>
-          <w:noProof/>
-          <w:sz w:val="24"/>
-          <w:szCs w:val="24"/>
-          <w:lang w:val="pt-BR" w:bidi="ar-SA"/>
-        </w:rPr>
-      </w:pPr>
-      <w:r>
-        <w:rPr>
-          <w:rFonts w:asciiTheme="majorHAnsi" w:hAnsiTheme="majorHAnsi" w:cstheme="majorHAnsi"/>
-          <w:noProof/>
-          <w:sz w:val="24"/>
-          <w:szCs w:val="24"/>
-          <w:lang w:val="pt-BR" w:bidi="ar-SA"/>
-        </w:rPr>
-        <w:t>Definição do escopo de trabalho e das aplicações do BIM – para cada aplicação desejada, o modelo deve possuir um nível de detalhamento adequado.</w:t>
-      </w:r>
-    </w:p>
-    <w:p>
-      <w:pPr>
-        <w:tabs>
-          <w:tab w:val="left" w:pos="6562"/>
-        </w:tabs>
-        <w:spacing w:after="0" w:line="240" w:lineRule="auto"/>
-        <w:jc w:val="both"/>
-        <w:rPr>
-          <w:rFonts w:asciiTheme="majorHAnsi" w:hAnsiTheme="majorHAnsi" w:cstheme="majorHAnsi"/>
-          <w:noProof/>
-          <w:sz w:val="24"/>
-          <w:szCs w:val="24"/>
-          <w:lang w:val="pt-BR" w:bidi="ar-SA"/>
-        </w:rPr>
-      </w:pPr>
-    </w:p>
-    <w:p>
-      <w:pPr>
-        <w:tabs>
-          <w:tab w:val="left" w:pos="6562"/>
-        </w:tabs>
-        <w:spacing w:after="0" w:line="240" w:lineRule="auto"/>
-        <w:jc w:val="both"/>
-        <w:rPr>
-          <w:rFonts w:asciiTheme="majorHAnsi" w:hAnsiTheme="majorHAnsi" w:cstheme="majorHAnsi"/>
-          <w:noProof/>
-          <w:sz w:val="24"/>
-          <w:szCs w:val="24"/>
-          <w:lang w:val="pt-BR" w:bidi="ar-SA"/>
-        </w:rPr>
-      </w:pPr>
-      <w:r>
-        <w:rPr>
-          <w:rFonts w:asciiTheme="majorHAnsi" w:hAnsiTheme="majorHAnsi" w:cstheme="majorHAnsi"/>
-          <w:noProof/>
-          <w:sz w:val="24"/>
-          <w:szCs w:val="24"/>
-          <w:lang w:val="pt-BR" w:bidi="ar-SA"/>
-        </w:rPr>
-        <w:t>Nível de informação do projeto – importante a inserção de informações consistentes que permitam um levantamento de quantidades eficiente para uso em orçamentação.</w:t>
-      </w:r>
-    </w:p>
-    <w:p>
-      <w:pPr>
-        <w:tabs>
-          <w:tab w:val="left" w:pos="6562"/>
-        </w:tabs>
-        <w:spacing w:after="0" w:line="240" w:lineRule="auto"/>
-        <w:jc w:val="both"/>
-        <w:rPr>
-          <w:rFonts w:asciiTheme="majorHAnsi" w:hAnsiTheme="majorHAnsi" w:cstheme="majorHAnsi"/>
-          <w:noProof/>
-          <w:sz w:val="24"/>
-          <w:szCs w:val="24"/>
-          <w:lang w:val="pt-BR" w:bidi="ar-SA"/>
-        </w:rPr>
-      </w:pPr>
-    </w:p>
-    <w:p>
-      <w:pPr>
-        <w:tabs>
-          <w:tab w:val="left" w:pos="6562"/>
-        </w:tabs>
-        <w:spacing w:after="0" w:line="240" w:lineRule="auto"/>
-        <w:jc w:val="both"/>
-        <w:rPr>
-          <w:rFonts w:asciiTheme="majorHAnsi" w:hAnsiTheme="majorHAnsi" w:cstheme="majorHAnsi"/>
-          <w:noProof/>
-          <w:sz w:val="24"/>
-          <w:szCs w:val="24"/>
-          <w:lang w:val="pt-BR" w:bidi="ar-SA"/>
-        </w:rPr>
-      </w:pPr>
-      <w:r>
-        <w:rPr>
-          <w:rFonts w:asciiTheme="majorHAnsi" w:hAnsiTheme="majorHAnsi" w:cstheme="majorHAnsi"/>
-          <w:noProof/>
-          <w:sz w:val="24"/>
-          <w:szCs w:val="24"/>
-          <w:lang w:val="pt-BR" w:bidi="ar-SA"/>
-        </w:rPr>
-        <w:t xml:space="preserve">Conversão de formatos da base de dados – relatórios disponibilizados pelo SINAPI. </w:t>
-      </w:r>
-    </w:p>
-    <w:p>
-      <w:pPr>
-        <w:tabs>
-          <w:tab w:val="left" w:pos="6562"/>
-        </w:tabs>
-        <w:spacing w:after="0" w:line="240" w:lineRule="auto"/>
-        <w:jc w:val="both"/>
-        <w:rPr>
-          <w:rFonts w:asciiTheme="majorHAnsi" w:hAnsiTheme="majorHAnsi" w:cstheme="majorHAnsi"/>
-          <w:noProof/>
-          <w:sz w:val="24"/>
-          <w:szCs w:val="24"/>
-          <w:lang w:val="pt-BR" w:bidi="ar-SA"/>
-        </w:rPr>
-      </w:pPr>
-    </w:p>
-    <w:p>
-      <w:pPr>
-        <w:tabs>
-          <w:tab w:val="left" w:pos="6562"/>
-        </w:tabs>
-        <w:spacing w:after="0" w:line="240" w:lineRule="auto"/>
-        <w:jc w:val="both"/>
-        <w:rPr>
-          <w:rFonts w:asciiTheme="majorHAnsi" w:hAnsiTheme="majorHAnsi" w:cstheme="majorHAnsi"/>
-          <w:noProof/>
-          <w:sz w:val="24"/>
-          <w:szCs w:val="24"/>
-          <w:lang w:val="pt-BR" w:bidi="ar-SA"/>
-        </w:rPr>
-      </w:pPr>
-      <w:r>
-        <w:rPr>
-          <w:rFonts w:asciiTheme="majorHAnsi" w:hAnsiTheme="majorHAnsi" w:cstheme="majorHAnsi"/>
-          <w:noProof/>
-          <w:sz w:val="24"/>
-          <w:szCs w:val="24"/>
-          <w:lang w:val="pt-BR" w:bidi="ar-SA"/>
-        </w:rPr>
-        <w:t>Elaboração do orçamento BIM 5D – modelagem 3D dos componentes arquitetônicos da edificação observando os princípios de parametrização em consonância com os objetivos do orçamento.</w:t>
-      </w:r>
-    </w:p>
-    <w:p>
-      <w:pPr>
-        <w:tabs>
-          <w:tab w:val="left" w:pos="6562"/>
-        </w:tabs>
-        <w:spacing w:after="0" w:line="240" w:lineRule="auto"/>
-        <w:jc w:val="both"/>
-        <w:rPr>
-          <w:rFonts w:asciiTheme="majorHAnsi" w:hAnsiTheme="majorHAnsi" w:cstheme="majorHAnsi"/>
-          <w:noProof/>
-          <w:sz w:val="24"/>
-          <w:szCs w:val="24"/>
-          <w:lang w:val="pt-BR" w:bidi="ar-SA"/>
-        </w:rPr>
-      </w:pPr>
-    </w:p>
-    <w:p>
-      <w:pPr>
-        <w:tabs>
-          <w:tab w:val="left" w:pos="6562"/>
-        </w:tabs>
-        <w:spacing w:after="0" w:line="240" w:lineRule="auto"/>
-        <w:jc w:val="both"/>
-        <w:rPr>
-          <w:rFonts w:asciiTheme="majorHAnsi" w:hAnsiTheme="majorHAnsi" w:cstheme="majorHAnsi"/>
-          <w:noProof/>
-          <w:sz w:val="24"/>
-          <w:szCs w:val="24"/>
-          <w:lang w:val="pt-BR" w:bidi="ar-SA"/>
-        </w:rPr>
-      </w:pPr>
-      <w:r>
-        <w:rPr>
-          <w:rFonts w:asciiTheme="majorHAnsi" w:hAnsiTheme="majorHAnsi" w:cstheme="majorHAnsi"/>
-          <w:noProof/>
-          <w:sz w:val="24"/>
-          <w:szCs w:val="24"/>
-          <w:lang w:val="pt-BR" w:bidi="ar-SA"/>
-        </w:rPr>
-        <w:t>O procedimento adotado no desenvolvimento da modelagem deve se basear na sequência tecnológica de construção.</w:t>
-      </w:r>
-    </w:p>
-    <w:p>
-      <w:pPr>
-        <w:tabs>
-          <w:tab w:val="left" w:pos="6562"/>
-        </w:tabs>
-        <w:spacing w:after="0" w:line="240" w:lineRule="auto"/>
-        <w:jc w:val="both"/>
-        <w:rPr>
-          <w:rFonts w:asciiTheme="majorHAnsi" w:hAnsiTheme="majorHAnsi" w:cstheme="majorHAnsi"/>
-          <w:noProof/>
-          <w:sz w:val="24"/>
-          <w:szCs w:val="24"/>
-          <w:lang w:val="pt-BR" w:bidi="ar-SA"/>
-        </w:rPr>
-      </w:pPr>
-    </w:p>
-    <w:p>
-      <w:pPr>
-        <w:tabs>
-          <w:tab w:val="left" w:pos="6562"/>
-        </w:tabs>
-        <w:spacing w:after="0" w:line="240" w:lineRule="auto"/>
-        <w:jc w:val="both"/>
-        <w:rPr>
-          <w:rFonts w:asciiTheme="majorHAnsi" w:hAnsiTheme="majorHAnsi" w:cstheme="majorHAnsi"/>
-          <w:noProof/>
-          <w:sz w:val="24"/>
-          <w:szCs w:val="24"/>
-          <w:lang w:val="pt-BR" w:bidi="ar-SA"/>
-        </w:rPr>
-      </w:pPr>
-      <w:r>
-        <w:rPr>
-          <w:rFonts w:asciiTheme="majorHAnsi" w:hAnsiTheme="majorHAnsi" w:cstheme="majorHAnsi"/>
-          <w:noProof/>
-          <w:sz w:val="24"/>
-          <w:szCs w:val="24"/>
-          <w:lang w:val="pt-BR" w:bidi="ar-SA"/>
-        </w:rPr>
-        <w:t>Quantificação dos elementos provisórios (o Revit apresenta limitações no levantamento de quantitativos referentes aos elementos que não estão fisicamente modelados no desenho).</w:t>
-      </w:r>
-    </w:p>
-    <w:p>
-      <w:pPr>
-        <w:tabs>
-          <w:tab w:val="left" w:pos="6562"/>
-        </w:tabs>
-        <w:spacing w:after="0" w:line="240" w:lineRule="auto"/>
-        <w:jc w:val="both"/>
-        <w:rPr>
-          <w:rFonts w:asciiTheme="majorHAnsi" w:hAnsiTheme="majorHAnsi" w:cstheme="majorHAnsi"/>
-          <w:noProof/>
-          <w:sz w:val="24"/>
-          <w:szCs w:val="24"/>
-          <w:lang w:val="pt-BR" w:bidi="ar-SA"/>
-        </w:rPr>
-      </w:pPr>
-      <w:r>
-        <w:rPr>
-          <w:rFonts w:asciiTheme="majorHAnsi" w:hAnsiTheme="majorHAnsi" w:cstheme="majorHAnsi"/>
-          <w:noProof/>
-          <w:sz w:val="24"/>
-          <w:szCs w:val="24"/>
-          <w:lang w:val="pt-BR" w:bidi="ar-SA"/>
-        </w:rPr>
-        <w:lastRenderedPageBreak/>
-        <w:t>Entre as premissas de modelagem deve-se utilizar o método de camadas permitindo, assim, facilitar o levantamento dos quantitativos que compõem a planilha orçamentária do objeto que foi modelado.</w:t>
-      </w:r>
-    </w:p>
-    <w:p>
-      <w:pPr>
-        <w:tabs>
-          <w:tab w:val="left" w:pos="6562"/>
-        </w:tabs>
-        <w:spacing w:after="0" w:line="240" w:lineRule="auto"/>
-        <w:jc w:val="both"/>
-        <w:rPr>
-          <w:rFonts w:asciiTheme="majorHAnsi" w:hAnsiTheme="majorHAnsi" w:cstheme="majorHAnsi"/>
-          <w:noProof/>
-          <w:sz w:val="24"/>
-          <w:szCs w:val="24"/>
-          <w:lang w:val="pt-BR" w:bidi="ar-SA"/>
-        </w:rPr>
-      </w:pPr>
-    </w:p>
-    <w:p>
-      <w:pPr>
-        <w:tabs>
-          <w:tab w:val="left" w:pos="6562"/>
-        </w:tabs>
-        <w:spacing w:after="0" w:line="240" w:lineRule="auto"/>
-        <w:jc w:val="both"/>
-        <w:rPr>
-          <w:rFonts w:asciiTheme="majorHAnsi" w:hAnsiTheme="majorHAnsi" w:cstheme="majorHAnsi"/>
-          <w:noProof/>
-          <w:sz w:val="24"/>
-          <w:szCs w:val="24"/>
-          <w:lang w:val="pt-BR" w:bidi="ar-SA"/>
-        </w:rPr>
-      </w:pPr>
-      <w:r>
-        <w:rPr>
-          <w:rFonts w:asciiTheme="majorHAnsi" w:hAnsiTheme="majorHAnsi" w:cstheme="majorHAnsi"/>
-          <w:noProof/>
-          <w:sz w:val="24"/>
-          <w:szCs w:val="24"/>
-          <w:lang w:val="pt-BR" w:bidi="ar-SA"/>
-        </w:rPr>
-        <w:t>Uma vez adotado a referência do SINAPI, atentar nas diferenças em relação ao método de medição que pode divergir do modelo. Necessário realizar um enquadramento do formato de medição.</w:t>
-      </w:r>
-    </w:p>
-    <w:p>
-      <w:pPr>
-        <w:tabs>
-          <w:tab w:val="left" w:pos="6562"/>
-        </w:tabs>
-        <w:spacing w:after="0" w:line="240" w:lineRule="auto"/>
-        <w:jc w:val="both"/>
-        <w:rPr>
-          <w:rFonts w:asciiTheme="majorHAnsi" w:hAnsiTheme="majorHAnsi" w:cstheme="majorHAnsi"/>
-          <w:noProof/>
-          <w:sz w:val="24"/>
-          <w:szCs w:val="24"/>
-          <w:lang w:val="pt-BR" w:bidi="ar-SA"/>
-        </w:rPr>
-      </w:pPr>
-    </w:p>
-    <w:p>
-      <w:pPr>
-        <w:tabs>
-          <w:tab w:val="left" w:pos="6562"/>
-        </w:tabs>
-        <w:spacing w:after="0" w:line="240" w:lineRule="auto"/>
-        <w:jc w:val="both"/>
-        <w:rPr>
-          <w:rFonts w:asciiTheme="majorHAnsi" w:hAnsiTheme="majorHAnsi" w:cstheme="majorHAnsi"/>
-          <w:noProof/>
-          <w:sz w:val="24"/>
-          <w:szCs w:val="24"/>
-          <w:lang w:val="pt-BR" w:bidi="ar-SA"/>
-        </w:rPr>
-      </w:pPr>
-      <w:r>
-        <w:rPr>
-          <w:rFonts w:asciiTheme="majorHAnsi" w:hAnsiTheme="majorHAnsi" w:cstheme="majorHAnsi"/>
-          <w:noProof/>
-          <w:sz w:val="24"/>
-          <w:szCs w:val="24"/>
-          <w:lang w:val="pt-BR" w:bidi="ar-SA"/>
-        </w:rPr>
-        <w:t xml:space="preserve">As quantidades extraídas do modelo não apresentam memória de cáluclo, não atendendo às exigência do mercado e dos órgãos federais responsáveis por processos licitatórios. </w:t>
-      </w:r>
-    </w:p>
-    <w:p>
-      <w:pPr>
-        <w:tabs>
-          <w:tab w:val="left" w:pos="6562"/>
-        </w:tabs>
-        <w:spacing w:after="0" w:line="240" w:lineRule="auto"/>
-        <w:jc w:val="both"/>
-        <w:rPr>
-          <w:rFonts w:asciiTheme="majorHAnsi" w:hAnsiTheme="majorHAnsi" w:cstheme="majorHAnsi"/>
-          <w:noProof/>
-          <w:sz w:val="24"/>
-          <w:szCs w:val="24"/>
-          <w:lang w:val="pt-BR" w:bidi="ar-SA"/>
-        </w:rPr>
-      </w:pPr>
-    </w:p>
-    <w:p>
-      <w:pPr>
-        <w:tabs>
-          <w:tab w:val="left" w:pos="6562"/>
-        </w:tabs>
-        <w:spacing w:after="0" w:line="240" w:lineRule="auto"/>
-        <w:jc w:val="both"/>
-        <w:rPr>
-          <w:rFonts w:asciiTheme="majorHAnsi" w:hAnsiTheme="majorHAnsi" w:cstheme="majorHAnsi"/>
-          <w:noProof/>
-          <w:sz w:val="24"/>
-          <w:szCs w:val="24"/>
-          <w:lang w:val="pt-BR" w:bidi="ar-SA"/>
-        </w:rPr>
-      </w:pPr>
-      <w:r>
-        <w:rPr>
-          <w:rFonts w:asciiTheme="majorHAnsi" w:hAnsiTheme="majorHAnsi" w:cstheme="majorHAnsi"/>
-          <w:noProof/>
-          <w:sz w:val="24"/>
-          <w:szCs w:val="24"/>
-          <w:lang w:val="pt-BR" w:bidi="ar-SA"/>
-        </w:rPr>
-        <w:t>Neste sentido, a interface do orçamentista na manipulação de dados é necessária e sua participação deve ser observada no processo, inclusive em relação aos serviços que ainda não são extraídos do software de forma eficiente.</w:t>
-      </w:r>
-    </w:p>
-    <w:p>
-      <w:pPr>
-        <w:tabs>
-          <w:tab w:val="left" w:pos="6562"/>
-        </w:tabs>
-        <w:spacing w:after="0" w:line="240" w:lineRule="auto"/>
-        <w:jc w:val="both"/>
-        <w:rPr>
-          <w:rFonts w:asciiTheme="majorHAnsi" w:hAnsiTheme="majorHAnsi" w:cstheme="majorHAnsi"/>
-          <w:noProof/>
-          <w:sz w:val="24"/>
-          <w:szCs w:val="24"/>
-          <w:lang w:val="pt-BR" w:bidi="ar-SA"/>
-        </w:rPr>
-      </w:pPr>
       <w:bookmarkStart w:id="0" w:name="_GoBack"/>
       <w:bookmarkEnd w:id="0"/>
-    </w:p>
-    <w:p>
-      <w:pPr>
-        <w:tabs>
-          <w:tab w:val="left" w:pos="6562"/>
-        </w:tabs>
-        <w:spacing w:after="0" w:line="240" w:lineRule="auto"/>
-        <w:jc w:val="both"/>
-        <w:rPr>
-          <w:rFonts w:asciiTheme="majorHAnsi" w:hAnsiTheme="majorHAnsi" w:cstheme="majorHAnsi"/>
-          <w:noProof/>
-          <w:sz w:val="24"/>
-          <w:szCs w:val="24"/>
-          <w:lang w:val="pt-BR" w:bidi="ar-SA"/>
-        </w:rPr>
-      </w:pPr>
-    </w:p>
-    <w:p>
-      <w:pPr>
-        <w:tabs>
-          <w:tab w:val="left" w:pos="6562"/>
-        </w:tabs>
-        <w:spacing w:after="0" w:line="240" w:lineRule="auto"/>
-        <w:jc w:val="both"/>
-        <w:rPr>
-          <w:rFonts w:asciiTheme="majorHAnsi" w:hAnsiTheme="majorHAnsi" w:cstheme="majorHAnsi"/>
-          <w:noProof/>
-          <w:sz w:val="24"/>
-          <w:szCs w:val="24"/>
-          <w:lang w:val="pt-BR" w:bidi="ar-SA"/>
-        </w:rPr>
-      </w:pPr>
-    </w:p>
-    <w:p>
-      <w:pPr>
-        <w:tabs>
-          <w:tab w:val="left" w:pos="6562"/>
-        </w:tabs>
-        <w:spacing w:after="0" w:line="240" w:lineRule="auto"/>
-        <w:jc w:val="both"/>
-        <w:rPr>
-          <w:rFonts w:asciiTheme="majorHAnsi" w:hAnsiTheme="majorHAnsi" w:cstheme="majorHAnsi"/>
-          <w:noProof/>
-          <w:sz w:val="24"/>
-          <w:szCs w:val="24"/>
-          <w:lang w:val="pt-BR" w:bidi="ar-SA"/>
-        </w:rPr>
-      </w:pPr>
-    </w:p>
-    <w:p>
-      <w:pPr>
-        <w:tabs>
-          <w:tab w:val="left" w:pos="6562"/>
-        </w:tabs>
-        <w:spacing w:after="0" w:line="240" w:lineRule="auto"/>
-        <w:jc w:val="both"/>
-        <w:rPr>
-          <w:rFonts w:asciiTheme="majorHAnsi" w:hAnsiTheme="majorHAnsi" w:cstheme="majorHAnsi"/>
-          <w:noProof/>
-          <w:sz w:val="24"/>
-          <w:szCs w:val="24"/>
-          <w:lang w:val="pt-BR" w:bidi="ar-SA"/>
-        </w:rPr>
-      </w:pPr>
-    </w:p>
-    <w:p>
-      <w:pPr>
-        <w:spacing w:after="0" w:line="240" w:lineRule="auto"/>
-        <w:jc w:val="both"/>
-        <w:rPr>
-          <w:rFonts w:asciiTheme="majorHAnsi" w:hAnsiTheme="majorHAnsi" w:cstheme="majorHAnsi"/>
-          <w:noProof/>
-          <w:sz w:val="24"/>
-          <w:szCs w:val="24"/>
-          <w:lang w:val="pt-BR" w:bidi="ar-SA"/>
-        </w:rPr>
-      </w:pPr>
-    </w:p>
-    <w:p>
-      <w:pPr>
-        <w:spacing w:after="0" w:line="240" w:lineRule="auto"/>
-        <w:jc w:val="both"/>
-        <w:rPr>
-          <w:rFonts w:asciiTheme="majorHAnsi" w:hAnsiTheme="majorHAnsi" w:cstheme="majorHAnsi"/>
-          <w:noProof/>
-          <w:sz w:val="24"/>
-          <w:szCs w:val="24"/>
-          <w:lang w:val="pt-BR" w:bidi="ar-SA"/>
-        </w:rPr>
-      </w:pPr>
-    </w:p>
-    <w:p>
-      <w:pPr>
-        <w:spacing w:after="0" w:line="240" w:lineRule="auto"/>
-        <w:jc w:val="both"/>
-        <w:rPr>
-          <w:rFonts w:asciiTheme="majorHAnsi" w:hAnsiTheme="majorHAnsi" w:cstheme="majorHAnsi"/>
-          <w:noProof/>
-          <w:sz w:val="24"/>
-          <w:szCs w:val="24"/>
-          <w:lang w:val="pt-BR" w:bidi="ar-SA"/>
-        </w:rPr>
-      </w:pPr>
-    </w:p>
-    <w:p>
-      <w:pPr>
-        <w:spacing w:after="0" w:line="240" w:lineRule="auto"/>
-        <w:jc w:val="both"/>
-        <w:rPr>
-          <w:rFonts w:asciiTheme="majorHAnsi" w:hAnsiTheme="majorHAnsi" w:cstheme="majorHAnsi"/>
-          <w:noProof/>
-          <w:sz w:val="24"/>
-          <w:szCs w:val="24"/>
-          <w:lang w:val="pt-BR" w:bidi="ar-SA"/>
-        </w:rPr>
-      </w:pPr>
-    </w:p>
-    <w:p>
-      <w:pPr>
-        <w:spacing w:after="0" w:line="240" w:lineRule="auto"/>
-        <w:jc w:val="both"/>
-        <w:rPr>
-          <w:rFonts w:asciiTheme="majorHAnsi" w:hAnsiTheme="majorHAnsi" w:cstheme="majorHAnsi"/>
-          <w:noProof/>
-          <w:sz w:val="24"/>
-          <w:szCs w:val="24"/>
-          <w:lang w:val="pt-BR" w:bidi="ar-SA"/>
-        </w:rPr>
-      </w:pPr>
     </w:p>
     <w:sectPr>
       <w:headerReference w:type="default" r:id="rId9"/>
@@ -3476,7 +671,7 @@
         <w:lang w:bidi="ar-SA"/>
       </w:rPr>
       <w:drawing>
-        <wp:anchor distT="0" distB="0" distL="114300" distR="114300" simplePos="0" relativeHeight="251658240" behindDoc="0" locked="0" layoutInCell="1" allowOverlap="1" wp14:anchorId="63F6A53B" wp14:editId="082DA2BA">
+        <wp:anchor distT="0" distB="0" distL="114300" distR="114300" simplePos="0" relativeHeight="251658240" behindDoc="0" locked="0" layoutInCell="1" allowOverlap="1" wp14:anchorId="35C34493" wp14:editId="1F2A8762">
           <wp:simplePos x="0" y="0"/>
           <wp:positionH relativeFrom="column">
             <wp:posOffset>-285115</wp:posOffset>
@@ -8041,7 +5236,7 @@
   <a:extraClrSchemeLst/>
   <a:extLst>
     <a:ext uri="{05A4C25C-085E-4340-85A3-A5531E510DB2}">
-      <thm15:themeFamily xmlns:thm15="http://schemas.microsoft.com/office/thememl/2012/main" xmlns="" name="Office Theme" id="{62F939B6-93AF-4DB8-9C6B-D6C7DFDC589F}" vid="{4A3C46E8-61CC-4603-A589-7422A47A8E4A}"/>
+      <thm15:themeFamily xmlns="" xmlns:thm15="http://schemas.microsoft.com/office/thememl/2012/main" name="Office Theme" id="{62F939B6-93AF-4DB8-9C6B-D6C7DFDC589F}" vid="{4A3C46E8-61CC-4603-A589-7422A47A8E4A}"/>
     </a:ext>
   </a:extLst>
 </a:theme>
@@ -8052,7 +5247,7 @@
 </file>
 
 <file path=customXml/itemProps1.xml><?xml version="1.0" encoding="utf-8"?>
-<ds:datastoreItem xmlns:ds="http://schemas.openxmlformats.org/officeDocument/2006/customXml" ds:itemID="{3F78E576-EE01-4534-8440-980FB6A1D8B1}">
+<ds:datastoreItem xmlns:ds="http://schemas.openxmlformats.org/officeDocument/2006/customXml" ds:itemID="{CAF356C5-3389-4FEA-96B0-BF67FDEA74DC}">
   <ds:schemaRefs>
     <ds:schemaRef ds:uri="http://schemas.openxmlformats.org/officeDocument/2006/bibliography"/>
   </ds:schemaRefs>

</xml_diff>

<commit_message>
analise energetica - módulo 2 notas de aula
</commit_message>
<xml_diff>
--- a/08_bim_6d_analise_energetica/analise_energetica_notas_aula.docx
+++ b/08_bim_6d_analise_energetica/analise_energetica_notas_aula.docx
@@ -512,8 +512,1409 @@
           <w:lang w:val="pt-BR" w:bidi="ar-SA"/>
         </w:rPr>
       </w:pPr>
+      <w:r>
+        <w:rPr>
+          <w:rFonts w:asciiTheme="majorHAnsi" w:hAnsiTheme="majorHAnsi" w:cstheme="majorHAnsi"/>
+          <w:b/>
+          <w:noProof/>
+          <w:sz w:val="24"/>
+          <w:szCs w:val="24"/>
+          <w:lang w:val="pt-BR" w:bidi="ar-SA"/>
+        </w:rPr>
+        <w:t xml:space="preserve">Unidade </w:t>
+      </w:r>
+      <w:r>
+        <w:rPr>
+          <w:rFonts w:asciiTheme="majorHAnsi" w:hAnsiTheme="majorHAnsi" w:cstheme="majorHAnsi"/>
+          <w:b/>
+          <w:noProof/>
+          <w:sz w:val="24"/>
+          <w:szCs w:val="24"/>
+          <w:lang w:val="pt-BR" w:bidi="ar-SA"/>
+        </w:rPr>
+        <w:t>2</w:t>
+      </w:r>
+      <w:r>
+        <w:rPr>
+          <w:rFonts w:asciiTheme="majorHAnsi" w:hAnsiTheme="majorHAnsi" w:cstheme="majorHAnsi"/>
+          <w:b/>
+          <w:noProof/>
+          <w:sz w:val="24"/>
+          <w:szCs w:val="24"/>
+          <w:lang w:val="pt-BR" w:bidi="ar-SA"/>
+        </w:rPr>
+        <w:t xml:space="preserve"> – </w:t>
+      </w:r>
+      <w:r>
+        <w:rPr>
+          <w:rFonts w:asciiTheme="majorHAnsi" w:hAnsiTheme="majorHAnsi" w:cstheme="majorHAnsi"/>
+          <w:b/>
+          <w:noProof/>
+          <w:sz w:val="24"/>
+          <w:szCs w:val="24"/>
+          <w:lang w:val="pt-BR" w:bidi="ar-SA"/>
+        </w:rPr>
+        <w:t>Geometria Solar</w:t>
+      </w:r>
+      <w:r>
+        <w:rPr>
+          <w:rFonts w:asciiTheme="majorHAnsi" w:hAnsiTheme="majorHAnsi" w:cstheme="majorHAnsi"/>
+          <w:noProof/>
+          <w:sz w:val="24"/>
+          <w:szCs w:val="24"/>
+          <w:lang w:val="pt-BR" w:bidi="ar-SA"/>
+        </w:rPr>
+        <w:t>.</w:t>
+      </w:r>
+    </w:p>
+    <w:p>
+      <w:pPr>
+        <w:spacing w:after="0" w:line="240" w:lineRule="auto"/>
+        <w:jc w:val="both"/>
+        <w:rPr>
+          <w:rFonts w:asciiTheme="majorHAnsi" w:hAnsiTheme="majorHAnsi" w:cstheme="majorHAnsi"/>
+          <w:noProof/>
+          <w:sz w:val="24"/>
+          <w:szCs w:val="24"/>
+          <w:lang w:val="pt-BR" w:bidi="ar-SA"/>
+        </w:rPr>
+      </w:pPr>
+    </w:p>
+    <w:p>
+      <w:pPr>
+        <w:spacing w:after="0" w:line="240" w:lineRule="auto"/>
+        <w:jc w:val="both"/>
+        <w:rPr>
+          <w:rFonts w:asciiTheme="majorHAnsi" w:hAnsiTheme="majorHAnsi" w:cstheme="majorHAnsi"/>
+          <w:noProof/>
+          <w:sz w:val="24"/>
+          <w:szCs w:val="24"/>
+          <w:lang w:val="pt-BR" w:bidi="ar-SA"/>
+        </w:rPr>
+      </w:pPr>
+      <w:r>
+        <w:rPr>
+          <w:rFonts w:asciiTheme="majorHAnsi" w:hAnsiTheme="majorHAnsi" w:cstheme="majorHAnsi"/>
+          <w:noProof/>
+          <w:sz w:val="24"/>
+          <w:szCs w:val="24"/>
+          <w:lang w:val="pt-BR" w:bidi="ar-SA"/>
+        </w:rPr>
+        <w:t>Sol (aproveitar ou evitar) – pontos sombreados e pontos ensolarados.</w:t>
+      </w:r>
+    </w:p>
+    <w:p>
+      <w:pPr>
+        <w:spacing w:after="0" w:line="240" w:lineRule="auto"/>
+        <w:jc w:val="both"/>
+        <w:rPr>
+          <w:rFonts w:asciiTheme="majorHAnsi" w:hAnsiTheme="majorHAnsi" w:cstheme="majorHAnsi"/>
+          <w:noProof/>
+          <w:sz w:val="24"/>
+          <w:szCs w:val="24"/>
+          <w:lang w:val="pt-BR" w:bidi="ar-SA"/>
+        </w:rPr>
+      </w:pPr>
+      <w:r>
+        <w:rPr>
+          <w:rFonts w:asciiTheme="majorHAnsi" w:hAnsiTheme="majorHAnsi" w:cstheme="majorHAnsi"/>
+          <w:noProof/>
+          <w:sz w:val="24"/>
+          <w:szCs w:val="24"/>
+          <w:lang w:val="pt-BR" w:bidi="ar-SA"/>
+        </w:rPr>
+        <w:t>Norte verdadeiro</w:t>
+      </w:r>
+    </w:p>
+    <w:p>
+      <w:pPr>
+        <w:spacing w:after="0" w:line="240" w:lineRule="auto"/>
+        <w:jc w:val="both"/>
+        <w:rPr>
+          <w:rFonts w:asciiTheme="majorHAnsi" w:hAnsiTheme="majorHAnsi" w:cstheme="majorHAnsi"/>
+          <w:noProof/>
+          <w:sz w:val="24"/>
+          <w:szCs w:val="24"/>
+          <w:lang w:val="pt-BR" w:bidi="ar-SA"/>
+        </w:rPr>
+      </w:pPr>
+      <w:r>
+        <w:rPr>
+          <w:rFonts w:asciiTheme="majorHAnsi" w:hAnsiTheme="majorHAnsi" w:cstheme="majorHAnsi"/>
+          <w:noProof/>
+          <w:sz w:val="24"/>
+          <w:szCs w:val="24"/>
+          <w:lang w:val="pt-BR" w:bidi="ar-SA"/>
+        </w:rPr>
+        <w:t>Abóboda celeste (fonte de luz diurna)</w:t>
+      </w:r>
+    </w:p>
+    <w:p>
+      <w:pPr>
+        <w:spacing w:after="0" w:line="240" w:lineRule="auto"/>
+        <w:jc w:val="both"/>
+        <w:rPr>
+          <w:rFonts w:asciiTheme="majorHAnsi" w:hAnsiTheme="majorHAnsi" w:cstheme="majorHAnsi"/>
+          <w:noProof/>
+          <w:sz w:val="24"/>
+          <w:szCs w:val="24"/>
+          <w:lang w:val="pt-BR" w:bidi="ar-SA"/>
+        </w:rPr>
+      </w:pPr>
+      <w:r>
+        <w:rPr>
+          <w:rFonts w:asciiTheme="majorHAnsi" w:hAnsiTheme="majorHAnsi" w:cstheme="majorHAnsi"/>
+          <w:noProof/>
+          <w:sz w:val="24"/>
+          <w:szCs w:val="24"/>
+          <w:lang w:val="pt-BR" w:bidi="ar-SA"/>
+        </w:rPr>
+        <w:t>Bioclimatologia/base de dados climáticos</w:t>
+      </w:r>
+    </w:p>
+    <w:p>
+      <w:pPr>
+        <w:spacing w:after="0" w:line="240" w:lineRule="auto"/>
+        <w:jc w:val="both"/>
+        <w:rPr>
+          <w:rFonts w:asciiTheme="majorHAnsi" w:hAnsiTheme="majorHAnsi" w:cstheme="majorHAnsi"/>
+          <w:noProof/>
+          <w:sz w:val="24"/>
+          <w:szCs w:val="24"/>
+          <w:lang w:val="pt-BR" w:bidi="ar-SA"/>
+        </w:rPr>
+      </w:pPr>
+      <w:r>
+        <w:rPr>
+          <w:rFonts w:asciiTheme="majorHAnsi" w:hAnsiTheme="majorHAnsi" w:cstheme="majorHAnsi"/>
+          <w:noProof/>
+          <w:sz w:val="24"/>
+          <w:szCs w:val="24"/>
+          <w:lang w:val="pt-BR" w:bidi="ar-SA"/>
+        </w:rPr>
+        <w:t>Fenômenos físicos de troca de calor/ propagação da luz ruídos (respostas térmicas, lumínica e acústica)</w:t>
+      </w:r>
+    </w:p>
+    <w:p>
+      <w:pPr>
+        <w:spacing w:after="0" w:line="240" w:lineRule="auto"/>
+        <w:jc w:val="both"/>
+        <w:rPr>
+          <w:rFonts w:asciiTheme="majorHAnsi" w:hAnsiTheme="majorHAnsi" w:cstheme="majorHAnsi"/>
+          <w:noProof/>
+          <w:sz w:val="24"/>
+          <w:szCs w:val="24"/>
+          <w:lang w:val="pt-BR" w:bidi="ar-SA"/>
+        </w:rPr>
+      </w:pPr>
+    </w:p>
+    <w:p>
+      <w:pPr>
+        <w:spacing w:after="0" w:line="240" w:lineRule="auto"/>
+        <w:jc w:val="both"/>
+        <w:rPr>
+          <w:rFonts w:asciiTheme="majorHAnsi" w:hAnsiTheme="majorHAnsi" w:cstheme="majorHAnsi"/>
+          <w:noProof/>
+          <w:sz w:val="24"/>
+          <w:szCs w:val="24"/>
+          <w:lang w:val="pt-BR" w:bidi="ar-SA"/>
+        </w:rPr>
+      </w:pPr>
+      <w:r>
+        <w:rPr>
+          <w:rFonts w:asciiTheme="majorHAnsi" w:hAnsiTheme="majorHAnsi" w:cstheme="majorHAnsi"/>
+          <w:noProof/>
+          <w:sz w:val="24"/>
+          <w:szCs w:val="24"/>
+          <w:lang w:val="pt-BR" w:bidi="ar-SA"/>
+        </w:rPr>
+        <w:t>RadiaçãoTérmica x Radiação Luminosa:</w:t>
+      </w:r>
+    </w:p>
+    <w:p>
+      <w:pPr>
+        <w:spacing w:after="0" w:line="240" w:lineRule="auto"/>
+        <w:jc w:val="both"/>
+        <w:rPr>
+          <w:rFonts w:asciiTheme="majorHAnsi" w:hAnsiTheme="majorHAnsi" w:cstheme="majorHAnsi"/>
+          <w:noProof/>
+          <w:sz w:val="24"/>
+          <w:szCs w:val="24"/>
+          <w:lang w:val="pt-BR" w:bidi="ar-SA"/>
+        </w:rPr>
+      </w:pPr>
+      <w:r>
+        <w:rPr>
+          <w:rFonts w:asciiTheme="majorHAnsi" w:hAnsiTheme="majorHAnsi" w:cstheme="majorHAnsi"/>
+          <w:noProof/>
+          <w:sz w:val="24"/>
+          <w:szCs w:val="24"/>
+          <w:lang w:val="pt-BR" w:bidi="ar-SA"/>
+        </w:rPr>
+        <w:t>Dimensionamentos de aberturas;</w:t>
+      </w:r>
+    </w:p>
+    <w:p>
+      <w:pPr>
+        <w:spacing w:after="0" w:line="240" w:lineRule="auto"/>
+        <w:jc w:val="both"/>
+        <w:rPr>
+          <w:rFonts w:asciiTheme="majorHAnsi" w:hAnsiTheme="majorHAnsi" w:cstheme="majorHAnsi"/>
+          <w:noProof/>
+          <w:sz w:val="24"/>
+          <w:szCs w:val="24"/>
+          <w:lang w:val="pt-BR" w:bidi="ar-SA"/>
+        </w:rPr>
+      </w:pPr>
+      <w:r>
+        <w:rPr>
+          <w:rFonts w:asciiTheme="majorHAnsi" w:hAnsiTheme="majorHAnsi" w:cstheme="majorHAnsi"/>
+          <w:noProof/>
+          <w:sz w:val="24"/>
+          <w:szCs w:val="24"/>
+          <w:lang w:val="pt-BR" w:bidi="ar-SA"/>
+        </w:rPr>
+        <w:t>Tipos de proteção;</w:t>
+      </w:r>
+    </w:p>
+    <w:p>
+      <w:pPr>
+        <w:spacing w:after="0" w:line="240" w:lineRule="auto"/>
+        <w:jc w:val="both"/>
+        <w:rPr>
+          <w:rFonts w:asciiTheme="majorHAnsi" w:hAnsiTheme="majorHAnsi" w:cstheme="majorHAnsi"/>
+          <w:noProof/>
+          <w:sz w:val="24"/>
+          <w:szCs w:val="24"/>
+          <w:lang w:val="pt-BR" w:bidi="ar-SA"/>
+        </w:rPr>
+      </w:pPr>
+      <w:r>
+        <w:rPr>
+          <w:rFonts w:asciiTheme="majorHAnsi" w:hAnsiTheme="majorHAnsi" w:cstheme="majorHAnsi"/>
+          <w:noProof/>
+          <w:sz w:val="24"/>
+          <w:szCs w:val="24"/>
+          <w:lang w:val="pt-BR" w:bidi="ar-SA"/>
+        </w:rPr>
+        <w:t>Superfícies externas/fontes secundárias de iluminação;</w:t>
+      </w:r>
+    </w:p>
+    <w:p>
+      <w:pPr>
+        <w:spacing w:after="0" w:line="240" w:lineRule="auto"/>
+        <w:jc w:val="both"/>
+        <w:rPr>
+          <w:rFonts w:asciiTheme="majorHAnsi" w:hAnsiTheme="majorHAnsi" w:cstheme="majorHAnsi"/>
+          <w:noProof/>
+          <w:sz w:val="24"/>
+          <w:szCs w:val="24"/>
+          <w:lang w:val="pt-BR" w:bidi="ar-SA"/>
+        </w:rPr>
+      </w:pPr>
+      <w:r>
+        <w:rPr>
+          <w:rFonts w:asciiTheme="majorHAnsi" w:hAnsiTheme="majorHAnsi" w:cstheme="majorHAnsi"/>
+          <w:noProof/>
+          <w:sz w:val="24"/>
+          <w:szCs w:val="24"/>
+          <w:lang w:val="pt-BR" w:bidi="ar-SA"/>
+        </w:rPr>
+        <w:t>Tipologia de materiais/propriedades físicas, térmicas, reflexivas;</w:t>
+      </w:r>
+    </w:p>
+    <w:p>
+      <w:pPr>
+        <w:spacing w:after="0" w:line="240" w:lineRule="auto"/>
+        <w:jc w:val="both"/>
+        <w:rPr>
+          <w:rFonts w:asciiTheme="majorHAnsi" w:hAnsiTheme="majorHAnsi" w:cstheme="majorHAnsi"/>
+          <w:noProof/>
+          <w:sz w:val="24"/>
+          <w:szCs w:val="24"/>
+          <w:lang w:val="pt-BR" w:bidi="ar-SA"/>
+        </w:rPr>
+      </w:pPr>
+      <w:r>
+        <w:rPr>
+          <w:rFonts w:asciiTheme="majorHAnsi" w:hAnsiTheme="majorHAnsi" w:cstheme="majorHAnsi"/>
+          <w:noProof/>
+          <w:sz w:val="24"/>
+          <w:szCs w:val="24"/>
+          <w:lang w:val="pt-BR" w:bidi="ar-SA"/>
+        </w:rPr>
+        <w:lastRenderedPageBreak/>
+        <w:t>Entorno (bloqueio de sol, vento, sombras).</w:t>
+      </w:r>
+    </w:p>
+    <w:p>
+      <w:pPr>
+        <w:spacing w:after="0" w:line="240" w:lineRule="auto"/>
+        <w:jc w:val="both"/>
+        <w:rPr>
+          <w:rFonts w:asciiTheme="majorHAnsi" w:hAnsiTheme="majorHAnsi" w:cstheme="majorHAnsi"/>
+          <w:noProof/>
+          <w:sz w:val="24"/>
+          <w:szCs w:val="24"/>
+          <w:lang w:val="pt-BR" w:bidi="ar-SA"/>
+        </w:rPr>
+      </w:pPr>
+    </w:p>
+    <w:p>
+      <w:pPr>
+        <w:spacing w:after="0" w:line="240" w:lineRule="auto"/>
+        <w:jc w:val="both"/>
+        <w:rPr>
+          <w:rFonts w:asciiTheme="majorHAnsi" w:hAnsiTheme="majorHAnsi" w:cstheme="majorHAnsi"/>
+          <w:noProof/>
+          <w:sz w:val="24"/>
+          <w:szCs w:val="24"/>
+          <w:lang w:val="pt-BR" w:bidi="ar-SA"/>
+        </w:rPr>
+      </w:pPr>
+      <w:r>
+        <w:rPr>
+          <w:rFonts w:asciiTheme="majorHAnsi" w:hAnsiTheme="majorHAnsi" w:cstheme="majorHAnsi"/>
+          <w:noProof/>
+          <w:sz w:val="24"/>
+          <w:szCs w:val="24"/>
+          <w:lang w:val="pt-BR" w:bidi="ar-SA"/>
+        </w:rPr>
+        <w:t>CIM = Modelagem das cidades (pensar no futuro do entorno)</w:t>
+      </w:r>
+    </w:p>
+    <w:p>
+      <w:pPr>
+        <w:spacing w:after="0" w:line="240" w:lineRule="auto"/>
+        <w:jc w:val="both"/>
+        <w:rPr>
+          <w:rFonts w:asciiTheme="majorHAnsi" w:hAnsiTheme="majorHAnsi" w:cstheme="majorHAnsi"/>
+          <w:noProof/>
+          <w:sz w:val="24"/>
+          <w:szCs w:val="24"/>
+          <w:lang w:val="pt-BR" w:bidi="ar-SA"/>
+        </w:rPr>
+      </w:pPr>
+    </w:p>
+    <w:p>
+      <w:pPr>
+        <w:spacing w:after="0" w:line="240" w:lineRule="auto"/>
+        <w:jc w:val="both"/>
+        <w:rPr>
+          <w:rFonts w:asciiTheme="majorHAnsi" w:hAnsiTheme="majorHAnsi" w:cstheme="majorHAnsi"/>
+          <w:noProof/>
+          <w:sz w:val="24"/>
+          <w:szCs w:val="24"/>
+          <w:lang w:val="pt-BR" w:bidi="ar-SA"/>
+        </w:rPr>
+      </w:pPr>
+      <w:r>
+        <w:rPr>
+          <w:rFonts w:asciiTheme="majorHAnsi" w:hAnsiTheme="majorHAnsi" w:cstheme="majorHAnsi"/>
+          <w:noProof/>
+          <w:sz w:val="24"/>
+          <w:szCs w:val="24"/>
+          <w:lang w:val="pt-BR" w:bidi="ar-SA"/>
+        </w:rPr>
+        <w:t>Edificações/usos do espaço</w:t>
+      </w:r>
+    </w:p>
+    <w:p>
+      <w:pPr>
+        <w:spacing w:after="0" w:line="240" w:lineRule="auto"/>
+        <w:jc w:val="both"/>
+        <w:rPr>
+          <w:rFonts w:asciiTheme="majorHAnsi" w:hAnsiTheme="majorHAnsi" w:cstheme="majorHAnsi"/>
+          <w:noProof/>
+          <w:sz w:val="24"/>
+          <w:szCs w:val="24"/>
+          <w:lang w:val="pt-BR" w:bidi="ar-SA"/>
+        </w:rPr>
+      </w:pPr>
+      <w:r>
+        <w:rPr>
+          <w:rFonts w:asciiTheme="majorHAnsi" w:hAnsiTheme="majorHAnsi" w:cstheme="majorHAnsi"/>
+          <w:noProof/>
+          <w:sz w:val="24"/>
+          <w:szCs w:val="24"/>
+          <w:lang w:val="pt-BR" w:bidi="ar-SA"/>
+        </w:rPr>
+        <w:t>Consumo água/consumo de energia elétrica/produção resíduos/emissão CO</w:t>
+      </w:r>
+      <w:r>
+        <w:rPr>
+          <w:rFonts w:asciiTheme="majorHAnsi" w:hAnsiTheme="majorHAnsi" w:cstheme="majorHAnsi"/>
+          <w:noProof/>
+          <w:sz w:val="24"/>
+          <w:szCs w:val="24"/>
+          <w:vertAlign w:val="subscript"/>
+          <w:lang w:val="pt-BR" w:bidi="ar-SA"/>
+        </w:rPr>
+        <w:t>²</w:t>
+      </w:r>
+    </w:p>
+    <w:p>
+      <w:pPr>
+        <w:spacing w:after="0" w:line="240" w:lineRule="auto"/>
+        <w:jc w:val="both"/>
+        <w:rPr>
+          <w:rFonts w:asciiTheme="majorHAnsi" w:hAnsiTheme="majorHAnsi" w:cstheme="majorHAnsi"/>
+          <w:noProof/>
+          <w:sz w:val="24"/>
+          <w:szCs w:val="24"/>
+          <w:lang w:val="pt-BR" w:bidi="ar-SA"/>
+        </w:rPr>
+      </w:pPr>
+    </w:p>
+    <w:p>
+      <w:pPr>
+        <w:spacing w:after="0" w:line="240" w:lineRule="auto"/>
+        <w:jc w:val="both"/>
+        <w:rPr>
+          <w:rFonts w:asciiTheme="majorHAnsi" w:hAnsiTheme="majorHAnsi" w:cstheme="majorHAnsi"/>
+          <w:noProof/>
+          <w:sz w:val="24"/>
+          <w:szCs w:val="24"/>
+          <w:lang w:val="pt-BR" w:bidi="ar-SA"/>
+        </w:rPr>
+      </w:pPr>
+      <w:r>
+        <w:rPr>
+          <w:rFonts w:asciiTheme="majorHAnsi" w:hAnsiTheme="majorHAnsi" w:cstheme="majorHAnsi"/>
+          <w:noProof/>
+          <w:sz w:val="24"/>
+          <w:szCs w:val="24"/>
+          <w:lang w:val="pt-BR" w:bidi="ar-SA"/>
+        </w:rPr>
+        <w:t>- residenciais uni e multifamiliares;</w:t>
+      </w:r>
+    </w:p>
+    <w:p>
+      <w:pPr>
+        <w:spacing w:after="0" w:line="240" w:lineRule="auto"/>
+        <w:jc w:val="both"/>
+        <w:rPr>
+          <w:rFonts w:asciiTheme="majorHAnsi" w:hAnsiTheme="majorHAnsi" w:cstheme="majorHAnsi"/>
+          <w:noProof/>
+          <w:sz w:val="24"/>
+          <w:szCs w:val="24"/>
+          <w:lang w:val="pt-BR" w:bidi="ar-SA"/>
+        </w:rPr>
+      </w:pPr>
+      <w:r>
+        <w:rPr>
+          <w:rFonts w:asciiTheme="majorHAnsi" w:hAnsiTheme="majorHAnsi" w:cstheme="majorHAnsi"/>
+          <w:noProof/>
+          <w:sz w:val="24"/>
+          <w:szCs w:val="24"/>
+          <w:lang w:val="pt-BR" w:bidi="ar-SA"/>
+        </w:rPr>
+        <w:t>- comerciais;</w:t>
+      </w:r>
+    </w:p>
+    <w:p>
+      <w:pPr>
+        <w:spacing w:after="0" w:line="240" w:lineRule="auto"/>
+        <w:jc w:val="both"/>
+        <w:rPr>
+          <w:rFonts w:asciiTheme="majorHAnsi" w:hAnsiTheme="majorHAnsi" w:cstheme="majorHAnsi"/>
+          <w:noProof/>
+          <w:sz w:val="24"/>
+          <w:szCs w:val="24"/>
+          <w:lang w:val="pt-BR" w:bidi="ar-SA"/>
+        </w:rPr>
+      </w:pPr>
+      <w:r>
+        <w:rPr>
+          <w:rFonts w:asciiTheme="majorHAnsi" w:hAnsiTheme="majorHAnsi" w:cstheme="majorHAnsi"/>
+          <w:noProof/>
+          <w:sz w:val="24"/>
+          <w:szCs w:val="24"/>
+          <w:lang w:val="pt-BR" w:bidi="ar-SA"/>
+        </w:rPr>
+        <w:t>- industriais;</w:t>
+      </w:r>
+    </w:p>
+    <w:p>
+      <w:pPr>
+        <w:spacing w:after="0" w:line="240" w:lineRule="auto"/>
+        <w:jc w:val="both"/>
+        <w:rPr>
+          <w:rFonts w:asciiTheme="majorHAnsi" w:hAnsiTheme="majorHAnsi" w:cstheme="majorHAnsi"/>
+          <w:noProof/>
+          <w:sz w:val="24"/>
+          <w:szCs w:val="24"/>
+          <w:lang w:val="pt-BR" w:bidi="ar-SA"/>
+        </w:rPr>
+      </w:pPr>
+      <w:r>
+        <w:rPr>
+          <w:rFonts w:asciiTheme="majorHAnsi" w:hAnsiTheme="majorHAnsi" w:cstheme="majorHAnsi"/>
+          <w:noProof/>
+          <w:sz w:val="24"/>
+          <w:szCs w:val="24"/>
+          <w:lang w:val="pt-BR" w:bidi="ar-SA"/>
+        </w:rPr>
+        <w:t>- público/hospitais; shoppings; museus; teatros.</w:t>
+      </w:r>
+    </w:p>
+    <w:p>
+      <w:pPr>
+        <w:spacing w:after="0" w:line="240" w:lineRule="auto"/>
+        <w:jc w:val="both"/>
+        <w:rPr>
+          <w:rFonts w:asciiTheme="majorHAnsi" w:hAnsiTheme="majorHAnsi" w:cstheme="majorHAnsi"/>
+          <w:noProof/>
+          <w:sz w:val="24"/>
+          <w:szCs w:val="24"/>
+          <w:lang w:val="pt-BR" w:bidi="ar-SA"/>
+        </w:rPr>
+      </w:pPr>
+    </w:p>
+    <w:p>
+      <w:pPr>
+        <w:spacing w:after="0" w:line="240" w:lineRule="auto"/>
+        <w:jc w:val="both"/>
+        <w:rPr>
+          <w:rFonts w:asciiTheme="majorHAnsi" w:hAnsiTheme="majorHAnsi" w:cstheme="majorHAnsi"/>
+          <w:noProof/>
+          <w:sz w:val="24"/>
+          <w:szCs w:val="24"/>
+          <w:lang w:val="pt-BR" w:bidi="ar-SA"/>
+        </w:rPr>
+      </w:pPr>
+      <w:r>
+        <w:rPr>
+          <w:rFonts w:asciiTheme="majorHAnsi" w:hAnsiTheme="majorHAnsi" w:cstheme="majorHAnsi"/>
+          <w:noProof/>
+          <w:sz w:val="24"/>
+          <w:szCs w:val="24"/>
+          <w:lang w:val="pt-BR" w:bidi="ar-SA"/>
+        </w:rPr>
+        <w:t>Infraestrutura/Transporte Urbano/Saúde Pública</w:t>
+      </w:r>
+    </w:p>
+    <w:p>
+      <w:pPr>
+        <w:spacing w:after="0" w:line="240" w:lineRule="auto"/>
+        <w:jc w:val="both"/>
+        <w:rPr>
+          <w:rFonts w:asciiTheme="majorHAnsi" w:hAnsiTheme="majorHAnsi" w:cstheme="majorHAnsi"/>
+          <w:noProof/>
+          <w:sz w:val="24"/>
+          <w:szCs w:val="24"/>
+          <w:lang w:val="pt-BR" w:bidi="ar-SA"/>
+        </w:rPr>
+      </w:pPr>
+    </w:p>
+    <w:p>
+      <w:pPr>
+        <w:spacing w:after="0" w:line="240" w:lineRule="auto"/>
+        <w:jc w:val="both"/>
+        <w:rPr>
+          <w:rFonts w:asciiTheme="majorHAnsi" w:hAnsiTheme="majorHAnsi" w:cstheme="majorHAnsi"/>
+          <w:noProof/>
+          <w:sz w:val="24"/>
+          <w:szCs w:val="24"/>
+          <w:lang w:val="pt-BR" w:bidi="ar-SA"/>
+        </w:rPr>
+      </w:pPr>
+      <w:r>
+        <w:rPr>
+          <w:rFonts w:asciiTheme="majorHAnsi" w:hAnsiTheme="majorHAnsi" w:cstheme="majorHAnsi"/>
+          <w:noProof/>
+          <w:sz w:val="24"/>
+          <w:szCs w:val="24"/>
+          <w:lang w:val="pt-BR" w:bidi="ar-SA"/>
+        </w:rPr>
+        <w:t>Qualidade ambiental/Emissão de gases (GEE)/Depósito resíduos.</w:t>
+      </w:r>
+    </w:p>
+    <w:p>
+      <w:pPr>
+        <w:spacing w:after="0" w:line="240" w:lineRule="auto"/>
+        <w:jc w:val="both"/>
+        <w:rPr>
+          <w:rFonts w:asciiTheme="majorHAnsi" w:hAnsiTheme="majorHAnsi" w:cstheme="majorHAnsi"/>
+          <w:noProof/>
+          <w:sz w:val="24"/>
+          <w:szCs w:val="24"/>
+          <w:lang w:val="pt-BR" w:bidi="ar-SA"/>
+        </w:rPr>
+      </w:pPr>
+    </w:p>
+    <w:p>
+      <w:pPr>
+        <w:spacing w:after="0" w:line="240" w:lineRule="auto"/>
+        <w:jc w:val="both"/>
+        <w:rPr>
+          <w:rFonts w:asciiTheme="majorHAnsi" w:hAnsiTheme="majorHAnsi" w:cstheme="majorHAnsi"/>
+          <w:noProof/>
+          <w:sz w:val="24"/>
+          <w:szCs w:val="24"/>
+          <w:lang w:val="pt-BR" w:bidi="ar-SA"/>
+        </w:rPr>
+      </w:pPr>
+      <w:r>
+        <w:rPr>
+          <w:rFonts w:asciiTheme="majorHAnsi" w:hAnsiTheme="majorHAnsi" w:cstheme="majorHAnsi"/>
+          <w:noProof/>
+          <w:sz w:val="24"/>
+          <w:szCs w:val="24"/>
+          <w:lang w:val="pt-BR" w:bidi="ar-SA"/>
+        </w:rPr>
+        <w:t>Problemática 1 e 2/ Indicador Global = emissão de co2</w:t>
+      </w:r>
+    </w:p>
+    <w:p>
+      <w:pPr>
+        <w:spacing w:after="0" w:line="240" w:lineRule="auto"/>
+        <w:jc w:val="both"/>
+        <w:rPr>
+          <w:rFonts w:asciiTheme="majorHAnsi" w:hAnsiTheme="majorHAnsi" w:cstheme="majorHAnsi"/>
+          <w:noProof/>
+          <w:sz w:val="24"/>
+          <w:szCs w:val="24"/>
+          <w:lang w:val="pt-BR" w:bidi="ar-SA"/>
+        </w:rPr>
+      </w:pPr>
+      <w:r>
+        <w:rPr>
+          <w:rFonts w:asciiTheme="majorHAnsi" w:hAnsiTheme="majorHAnsi" w:cstheme="majorHAnsi"/>
+          <w:noProof/>
+          <w:sz w:val="24"/>
+          <w:szCs w:val="24"/>
+          <w:lang w:val="pt-BR" w:bidi="ar-SA"/>
+        </w:rPr>
+        <w:t>- aproximadamente 10% do consumoglobal de energia é demandado pela fabriacação de materiais de construção.</w:t>
+      </w:r>
+    </w:p>
+    <w:p>
+      <w:pPr>
+        <w:spacing w:after="0" w:line="240" w:lineRule="auto"/>
+        <w:jc w:val="both"/>
+        <w:rPr>
+          <w:rFonts w:asciiTheme="majorHAnsi" w:hAnsiTheme="majorHAnsi" w:cstheme="majorHAnsi"/>
+          <w:noProof/>
+          <w:sz w:val="24"/>
+          <w:szCs w:val="24"/>
+          <w:lang w:val="pt-BR" w:bidi="ar-SA"/>
+        </w:rPr>
+      </w:pPr>
+      <w:r>
+        <w:rPr>
+          <w:rFonts w:asciiTheme="majorHAnsi" w:hAnsiTheme="majorHAnsi" w:cstheme="majorHAnsi"/>
+          <w:noProof/>
+          <w:sz w:val="24"/>
+          <w:szCs w:val="24"/>
+          <w:lang w:val="pt-BR" w:bidi="ar-SA"/>
+        </w:rPr>
+        <w:t>- aproximadamente 30% das emissões totais de GEE (GHG) são produzidas pelo consumo de energia para operação de edifícios.</w:t>
+      </w:r>
+    </w:p>
+    <w:p>
+      <w:pPr>
+        <w:spacing w:after="0" w:line="240" w:lineRule="auto"/>
+        <w:jc w:val="both"/>
+        <w:rPr>
+          <w:rFonts w:asciiTheme="majorHAnsi" w:hAnsiTheme="majorHAnsi" w:cstheme="majorHAnsi"/>
+          <w:noProof/>
+          <w:sz w:val="24"/>
+          <w:szCs w:val="24"/>
+          <w:lang w:val="pt-BR" w:bidi="ar-SA"/>
+        </w:rPr>
+      </w:pPr>
+    </w:p>
+    <w:p>
+      <w:pPr>
+        <w:spacing w:after="0" w:line="240" w:lineRule="auto"/>
+        <w:jc w:val="both"/>
+        <w:rPr>
+          <w:rFonts w:asciiTheme="majorHAnsi" w:hAnsiTheme="majorHAnsi" w:cstheme="majorHAnsi"/>
+          <w:noProof/>
+          <w:sz w:val="24"/>
+          <w:szCs w:val="24"/>
+          <w:lang w:val="pt-BR" w:bidi="ar-SA"/>
+        </w:rPr>
+      </w:pPr>
+      <w:r>
+        <w:rPr>
+          <w:rFonts w:asciiTheme="majorHAnsi" w:hAnsiTheme="majorHAnsi" w:cstheme="majorHAnsi"/>
+          <w:noProof/>
+          <w:sz w:val="24"/>
+          <w:szCs w:val="24"/>
+          <w:lang w:val="pt-BR" w:bidi="ar-SA"/>
+        </w:rPr>
+        <w:t>Problemática 3/Construção civil</w:t>
+      </w:r>
+    </w:p>
+    <w:p>
+      <w:pPr>
+        <w:spacing w:after="0" w:line="240" w:lineRule="auto"/>
+        <w:jc w:val="both"/>
+        <w:rPr>
+          <w:rFonts w:asciiTheme="majorHAnsi" w:hAnsiTheme="majorHAnsi" w:cstheme="majorHAnsi"/>
+          <w:noProof/>
+          <w:sz w:val="24"/>
+          <w:szCs w:val="24"/>
+          <w:lang w:val="pt-BR" w:bidi="ar-SA"/>
+        </w:rPr>
+      </w:pPr>
+      <w:r>
+        <w:rPr>
+          <w:rFonts w:asciiTheme="majorHAnsi" w:hAnsiTheme="majorHAnsi" w:cstheme="majorHAnsi"/>
+          <w:noProof/>
+          <w:sz w:val="24"/>
+          <w:szCs w:val="24"/>
+          <w:lang w:val="pt-BR" w:bidi="ar-SA"/>
+        </w:rPr>
+        <w:t>- consumo excessivo de recursos naturais: extração de materiais in natura (agregados); materiais industrializados; materiais industrializados e processados no canteiro; montagem e aplicaçõ na linha de produção.</w:t>
+      </w:r>
+    </w:p>
+    <w:p>
+      <w:pPr>
+        <w:spacing w:after="0" w:line="240" w:lineRule="auto"/>
+        <w:jc w:val="both"/>
+        <w:rPr>
+          <w:rFonts w:asciiTheme="majorHAnsi" w:hAnsiTheme="majorHAnsi" w:cstheme="majorHAnsi"/>
+          <w:noProof/>
+          <w:sz w:val="24"/>
+          <w:szCs w:val="24"/>
+          <w:lang w:val="pt-BR" w:bidi="ar-SA"/>
+        </w:rPr>
+      </w:pPr>
+      <w:r>
+        <w:rPr>
+          <w:rFonts w:asciiTheme="majorHAnsi" w:hAnsiTheme="majorHAnsi" w:cstheme="majorHAnsi"/>
+          <w:noProof/>
+          <w:sz w:val="24"/>
+          <w:szCs w:val="24"/>
+          <w:lang w:val="pt-BR" w:bidi="ar-SA"/>
+        </w:rPr>
+        <w:t>- 40% dos resíduos sólidos gerados, em países desenvolvidos, são provenientes da construção civil e de demoliçõees;</w:t>
+      </w:r>
+    </w:p>
+    <w:p>
+      <w:pPr>
+        <w:spacing w:after="0" w:line="240" w:lineRule="auto"/>
+        <w:jc w:val="both"/>
+        <w:rPr>
+          <w:rFonts w:asciiTheme="majorHAnsi" w:hAnsiTheme="majorHAnsi" w:cstheme="majorHAnsi"/>
+          <w:noProof/>
+          <w:sz w:val="24"/>
+          <w:szCs w:val="24"/>
+          <w:lang w:val="pt-BR" w:bidi="ar-SA"/>
+        </w:rPr>
+      </w:pPr>
+      <w:r>
+        <w:rPr>
+          <w:rFonts w:asciiTheme="majorHAnsi" w:hAnsiTheme="majorHAnsi" w:cstheme="majorHAnsi"/>
+          <w:noProof/>
+          <w:sz w:val="24"/>
+          <w:szCs w:val="24"/>
+          <w:lang w:val="pt-BR" w:bidi="ar-SA"/>
+        </w:rPr>
+        <w:t>- alto consumo energético;</w:t>
+      </w:r>
+    </w:p>
+    <w:p>
+      <w:pPr>
+        <w:spacing w:after="0" w:line="240" w:lineRule="auto"/>
+        <w:jc w:val="both"/>
+        <w:rPr>
+          <w:rFonts w:asciiTheme="majorHAnsi" w:hAnsiTheme="majorHAnsi" w:cstheme="majorHAnsi"/>
+          <w:noProof/>
+          <w:sz w:val="24"/>
+          <w:szCs w:val="24"/>
+          <w:lang w:val="pt-BR" w:bidi="ar-SA"/>
+        </w:rPr>
+      </w:pPr>
+      <w:r>
+        <w:rPr>
+          <w:rFonts w:asciiTheme="majorHAnsi" w:hAnsiTheme="majorHAnsi" w:cstheme="majorHAnsi"/>
+          <w:noProof/>
+          <w:sz w:val="24"/>
+          <w:szCs w:val="24"/>
+          <w:lang w:val="pt-BR" w:bidi="ar-SA"/>
+        </w:rPr>
+        <w:t>- cultura de consumo (comportamento social/educação ambiental)</w:t>
+      </w:r>
+      <w:r>
+        <w:rPr>
+          <w:rFonts w:asciiTheme="majorHAnsi" w:hAnsiTheme="majorHAnsi" w:cstheme="majorHAnsi"/>
+          <w:noProof/>
+          <w:sz w:val="24"/>
+          <w:szCs w:val="24"/>
+          <w:lang w:val="pt-BR" w:bidi="ar-SA"/>
+        </w:rPr>
+        <w:t>.</w:t>
+      </w:r>
+    </w:p>
+    <w:p>
+      <w:pPr>
+        <w:spacing w:after="0" w:line="240" w:lineRule="auto"/>
+        <w:jc w:val="both"/>
+        <w:rPr>
+          <w:rFonts w:asciiTheme="majorHAnsi" w:hAnsiTheme="majorHAnsi" w:cstheme="majorHAnsi"/>
+          <w:noProof/>
+          <w:sz w:val="24"/>
+          <w:szCs w:val="24"/>
+          <w:lang w:val="pt-BR" w:bidi="ar-SA"/>
+        </w:rPr>
+      </w:pPr>
+    </w:p>
+    <w:p>
+      <w:pPr>
+        <w:spacing w:after="0" w:line="240" w:lineRule="auto"/>
+        <w:jc w:val="both"/>
+        <w:rPr>
+          <w:rFonts w:asciiTheme="majorHAnsi" w:hAnsiTheme="majorHAnsi" w:cstheme="majorHAnsi"/>
+          <w:noProof/>
+          <w:sz w:val="24"/>
+          <w:szCs w:val="24"/>
+          <w:lang w:val="pt-BR" w:bidi="ar-SA"/>
+        </w:rPr>
+      </w:pPr>
+      <w:r>
+        <w:rPr>
+          <w:rFonts w:asciiTheme="majorHAnsi" w:hAnsiTheme="majorHAnsi" w:cstheme="majorHAnsi"/>
+          <w:noProof/>
+          <w:sz w:val="24"/>
+          <w:szCs w:val="24"/>
+          <w:lang w:val="pt-BR" w:bidi="ar-SA"/>
+        </w:rPr>
+        <w:t>Modelo GreenBIM</w:t>
+      </w:r>
+    </w:p>
+    <w:p>
+      <w:pPr>
+        <w:spacing w:after="0" w:line="240" w:lineRule="auto"/>
+        <w:jc w:val="both"/>
+        <w:rPr>
+          <w:rFonts w:asciiTheme="majorHAnsi" w:hAnsiTheme="majorHAnsi" w:cstheme="majorHAnsi"/>
+          <w:noProof/>
+          <w:sz w:val="24"/>
+          <w:szCs w:val="24"/>
+          <w:lang w:val="pt-BR" w:bidi="ar-SA"/>
+        </w:rPr>
+      </w:pPr>
+      <w:r>
+        <w:rPr>
+          <w:rFonts w:asciiTheme="majorHAnsi" w:hAnsiTheme="majorHAnsi" w:cstheme="majorHAnsi"/>
+          <w:noProof/>
+          <w:sz w:val="24"/>
+          <w:szCs w:val="24"/>
+          <w:lang w:val="pt-BR" w:bidi="ar-SA"/>
+        </w:rPr>
+        <w:t>Indicador de consumo energético = consumo de energia/m² - processo baseado em modelos digitais, para gerar e gerenciar dados coordenados e consistentes da edificação durante o ciclo de vida que permite melhorar o desempenho energético da edificação e facilitar a realização das metas de sustentabilidade estabelecidas.</w:t>
+      </w:r>
+    </w:p>
+    <w:p>
+      <w:pPr>
+        <w:spacing w:after="0" w:line="240" w:lineRule="auto"/>
+        <w:jc w:val="both"/>
+        <w:rPr>
+          <w:rFonts w:asciiTheme="majorHAnsi" w:hAnsiTheme="majorHAnsi" w:cstheme="majorHAnsi"/>
+          <w:noProof/>
+          <w:sz w:val="24"/>
+          <w:szCs w:val="24"/>
+          <w:lang w:val="pt-BR" w:bidi="ar-SA"/>
+        </w:rPr>
+      </w:pPr>
+      <w:r>
+        <w:rPr>
+          <w:rFonts w:asciiTheme="majorHAnsi" w:hAnsiTheme="majorHAnsi" w:cstheme="majorHAnsi"/>
+          <w:noProof/>
+          <w:sz w:val="24"/>
+          <w:szCs w:val="24"/>
+          <w:lang w:val="pt-BR" w:bidi="ar-SA"/>
+        </w:rPr>
+        <w:t>1972 – Conferência de Estocolmo1987 – Comissão de Brundtland1992 – ECO 92 (Agenda 21)1996 – Conferência de Kioto Primeiras Metodologias de avaliação ambiental de edifícios e difusão do conceito de Green Building (1990). Edifícios Verdes = Maior eficiência energética além de menor consumo de água e materiais.</w:t>
+      </w:r>
+    </w:p>
+    <w:p>
+      <w:pPr>
+        <w:spacing w:after="0" w:line="240" w:lineRule="auto"/>
+        <w:jc w:val="both"/>
+        <w:rPr>
+          <w:rFonts w:asciiTheme="majorHAnsi" w:hAnsiTheme="majorHAnsi" w:cstheme="majorHAnsi"/>
+          <w:noProof/>
+          <w:sz w:val="24"/>
+          <w:szCs w:val="24"/>
+          <w:lang w:val="pt-BR" w:bidi="ar-SA"/>
+        </w:rPr>
+      </w:pPr>
+    </w:p>
+    <w:p>
+      <w:pPr>
+        <w:spacing w:after="0" w:line="240" w:lineRule="auto"/>
+        <w:jc w:val="both"/>
+        <w:rPr>
+          <w:rFonts w:asciiTheme="majorHAnsi" w:hAnsiTheme="majorHAnsi" w:cstheme="majorHAnsi"/>
+          <w:noProof/>
+          <w:sz w:val="24"/>
+          <w:szCs w:val="24"/>
+          <w:lang w:val="pt-BR" w:bidi="ar-SA"/>
+        </w:rPr>
+      </w:pPr>
+      <w:r>
+        <w:rPr>
+          <w:rFonts w:asciiTheme="majorHAnsi" w:hAnsiTheme="majorHAnsi" w:cstheme="majorHAnsi"/>
+          <w:noProof/>
+          <w:sz w:val="24"/>
+          <w:szCs w:val="24"/>
+          <w:lang w:val="pt-BR" w:bidi="ar-SA"/>
+        </w:rPr>
+        <w:t xml:space="preserve">BIM/VDC = Ferramenta efetiva para o Projeto Colaborativo / Visualização 3D facilitada / Interoperabilidade com softwares específicos. A colaboração intensiva entre os diversos </w:t>
+      </w:r>
+      <w:r>
+        <w:rPr>
+          <w:rFonts w:asciiTheme="majorHAnsi" w:hAnsiTheme="majorHAnsi" w:cstheme="majorHAnsi"/>
+          <w:noProof/>
+          <w:sz w:val="24"/>
+          <w:szCs w:val="24"/>
+          <w:lang w:val="pt-BR" w:bidi="ar-SA"/>
+        </w:rPr>
+        <w:lastRenderedPageBreak/>
+        <w:t>participantes de um empreendimento nas fases iniciais do projeto é uma das melhores maneiras de otimizar a qualidade e sustentabilidade de um projeto.</w:t>
+      </w:r>
+    </w:p>
+    <w:p>
+      <w:pPr>
+        <w:spacing w:after="0" w:line="240" w:lineRule="auto"/>
+        <w:jc w:val="both"/>
+        <w:rPr>
+          <w:rFonts w:asciiTheme="majorHAnsi" w:hAnsiTheme="majorHAnsi" w:cstheme="majorHAnsi"/>
+          <w:noProof/>
+          <w:sz w:val="24"/>
+          <w:szCs w:val="24"/>
+          <w:lang w:val="pt-BR" w:bidi="ar-SA"/>
+        </w:rPr>
+      </w:pPr>
+    </w:p>
+    <w:p>
+      <w:pPr>
+        <w:spacing w:after="0" w:line="240" w:lineRule="auto"/>
+        <w:jc w:val="both"/>
+        <w:rPr>
+          <w:rFonts w:asciiTheme="majorHAnsi" w:hAnsiTheme="majorHAnsi" w:cstheme="majorHAnsi"/>
+          <w:noProof/>
+          <w:sz w:val="24"/>
+          <w:szCs w:val="24"/>
+          <w:lang w:val="pt-BR" w:bidi="ar-SA"/>
+        </w:rPr>
+      </w:pPr>
+      <w:r>
+        <w:rPr>
+          <w:rFonts w:asciiTheme="majorHAnsi" w:hAnsiTheme="majorHAnsi" w:cstheme="majorHAnsi"/>
+          <w:noProof/>
+          <w:sz w:val="24"/>
+          <w:szCs w:val="24"/>
+          <w:lang w:val="pt-BR" w:bidi="ar-SA"/>
+        </w:rPr>
+        <w:t>MATERIAIS / DESEMPENHO / VIDA ÚTILAs analises dos fluxos ambientais do processo de fabricação são considerados (água, energia, recursos renováveis ou não, substâncias tóxicas, dióxido de carbono equivalente, descarte, reciclagem, reutilização).</w:t>
+      </w:r>
+      <w:r>
+        <w:rPr>
+          <w:rFonts w:asciiTheme="majorHAnsi" w:hAnsiTheme="majorHAnsi" w:cstheme="majorHAnsi"/>
+          <w:noProof/>
+          <w:sz w:val="24"/>
+          <w:szCs w:val="24"/>
+          <w:lang w:val="pt-BR" w:bidi="ar-SA"/>
+        </w:rPr>
+        <w:t xml:space="preserve">A quantificação precisa de materiais extraída do modelo BIM reduz o desperdício na FC. </w:t>
+      </w:r>
+      <w:r>
+        <w:rPr>
+          <w:rFonts w:asciiTheme="majorHAnsi" w:hAnsiTheme="majorHAnsi" w:cstheme="majorHAnsi"/>
+          <w:noProof/>
+          <w:sz w:val="24"/>
+          <w:szCs w:val="24"/>
+          <w:lang w:val="pt-BR" w:bidi="ar-SA"/>
+        </w:rPr>
+        <w:t>O modelo BIM do canteiro de obras permite a Gestão de Resíduos facilitada na FC.As simulações virtuais e analises de desempenho do projeto por meio do VDC, são utilizadas na verificação de atendimento à Norma de Desempenho.</w:t>
+      </w:r>
+    </w:p>
+    <w:p>
+      <w:pPr>
+        <w:spacing w:after="0" w:line="240" w:lineRule="auto"/>
+        <w:jc w:val="both"/>
+        <w:rPr>
+          <w:rFonts w:asciiTheme="majorHAnsi" w:hAnsiTheme="majorHAnsi" w:cstheme="majorHAnsi"/>
+          <w:noProof/>
+          <w:sz w:val="24"/>
+          <w:szCs w:val="24"/>
+          <w:lang w:val="pt-BR" w:bidi="ar-SA"/>
+        </w:rPr>
+      </w:pPr>
+    </w:p>
+    <w:p>
+      <w:pPr>
+        <w:spacing w:after="0" w:line="240" w:lineRule="auto"/>
+        <w:jc w:val="both"/>
+        <w:rPr>
+          <w:rFonts w:asciiTheme="majorHAnsi" w:hAnsiTheme="majorHAnsi" w:cstheme="majorHAnsi"/>
+          <w:noProof/>
+          <w:sz w:val="24"/>
+          <w:szCs w:val="24"/>
+          <w:lang w:val="pt-BR" w:bidi="ar-SA"/>
+        </w:rPr>
+      </w:pPr>
+      <w:r>
+        <w:rPr>
+          <w:rFonts w:asciiTheme="majorHAnsi" w:hAnsiTheme="majorHAnsi" w:cstheme="majorHAnsi"/>
+          <w:noProof/>
+          <w:sz w:val="24"/>
+          <w:szCs w:val="24"/>
+          <w:lang w:val="pt-BR" w:bidi="ar-SA"/>
+        </w:rPr>
+        <w:t>EFICIÊNCIA ENERGÉTICA / DESCARBONIZAÇÃOAssim como a questão da energia, é possível testar diversas soluções que tragam a menor emissão de Carbono nas construções. As simulações no modelo para avaliação de opções de consumo de carbono durante as fases de concepção e construção. É também possível escolher caminhos que levem à economia durante a operação de um edifício, mantendo este modelo para testes posteriores durante todo o ciclo de vida.</w:t>
+      </w:r>
+    </w:p>
+    <w:p>
+      <w:pPr>
+        <w:spacing w:after="0" w:line="240" w:lineRule="auto"/>
+        <w:jc w:val="both"/>
+        <w:rPr>
+          <w:rFonts w:asciiTheme="majorHAnsi" w:hAnsiTheme="majorHAnsi" w:cstheme="majorHAnsi"/>
+          <w:noProof/>
+          <w:sz w:val="24"/>
+          <w:szCs w:val="24"/>
+          <w:lang w:val="pt-BR" w:bidi="ar-SA"/>
+        </w:rPr>
+      </w:pPr>
+    </w:p>
+    <w:p>
+      <w:pPr>
+        <w:spacing w:after="0" w:line="240" w:lineRule="auto"/>
+        <w:jc w:val="both"/>
+        <w:rPr>
+          <w:rFonts w:asciiTheme="majorHAnsi" w:hAnsiTheme="majorHAnsi" w:cstheme="majorHAnsi"/>
+          <w:noProof/>
+          <w:sz w:val="24"/>
+          <w:szCs w:val="24"/>
+          <w:lang w:val="pt-BR" w:bidi="ar-SA"/>
+        </w:rPr>
+      </w:pPr>
+      <w:r>
+        <w:rPr>
+          <w:rFonts w:asciiTheme="majorHAnsi" w:hAnsiTheme="majorHAnsi" w:cstheme="majorHAnsi"/>
+          <w:noProof/>
+          <w:sz w:val="24"/>
+          <w:szCs w:val="24"/>
+          <w:lang w:val="pt-BR" w:bidi="ar-SA"/>
+        </w:rPr>
+        <w:t>Análises de sistemas fotovoltáicos, eólicos, geotérmica e de biomassa, na produção de energia limpa. Telhados verdes e aproveitamento da luz natural.Utilizar BIM/VDC, permite a avaliação da eficiência energética transparente.As analises virtuais de projeto permitem o controle qualitativo das informações possibilitando maior precisão nas tomadas de decisões, que visam a redução de consumo energético da edificação.</w:t>
+      </w:r>
+    </w:p>
+    <w:p>
+      <w:pPr>
+        <w:spacing w:after="0" w:line="240" w:lineRule="auto"/>
+        <w:jc w:val="both"/>
+        <w:rPr>
+          <w:rFonts w:asciiTheme="majorHAnsi" w:hAnsiTheme="majorHAnsi" w:cstheme="majorHAnsi"/>
+          <w:noProof/>
+          <w:sz w:val="24"/>
+          <w:szCs w:val="24"/>
+          <w:lang w:val="pt-BR" w:bidi="ar-SA"/>
+        </w:rPr>
+      </w:pPr>
+    </w:p>
+    <w:p>
+      <w:pPr>
+        <w:spacing w:after="0" w:line="240" w:lineRule="auto"/>
+        <w:jc w:val="both"/>
+        <w:rPr>
+          <w:rFonts w:asciiTheme="majorHAnsi" w:hAnsiTheme="majorHAnsi" w:cstheme="majorHAnsi"/>
+          <w:noProof/>
+          <w:sz w:val="24"/>
+          <w:szCs w:val="24"/>
+          <w:lang w:val="pt-BR" w:bidi="ar-SA"/>
+        </w:rPr>
+      </w:pPr>
+      <w:r>
+        <w:rPr>
+          <w:rFonts w:asciiTheme="majorHAnsi" w:hAnsiTheme="majorHAnsi" w:cstheme="majorHAnsi"/>
+          <w:noProof/>
+          <w:sz w:val="24"/>
+          <w:szCs w:val="24"/>
+          <w:lang w:val="pt-BR" w:bidi="ar-SA"/>
+        </w:rPr>
+        <w:t xml:space="preserve">CONSUMO DE ÁGUA: - </w:t>
+      </w:r>
+      <w:r>
+        <w:rPr>
+          <w:rFonts w:asciiTheme="majorHAnsi" w:hAnsiTheme="majorHAnsi" w:cstheme="majorHAnsi"/>
+          <w:noProof/>
+          <w:sz w:val="24"/>
+          <w:szCs w:val="24"/>
+          <w:lang w:val="pt-BR" w:bidi="ar-SA"/>
+        </w:rPr>
+        <w:t xml:space="preserve">Auxílio no cálculo do volume de água envolvida no processo construtivo. </w:t>
+      </w:r>
+      <w:r>
+        <w:rPr>
+          <w:rFonts w:asciiTheme="majorHAnsi" w:hAnsiTheme="majorHAnsi" w:cstheme="majorHAnsi"/>
+          <w:noProof/>
+          <w:sz w:val="24"/>
+          <w:szCs w:val="24"/>
+          <w:lang w:val="pt-BR" w:bidi="ar-SA"/>
+        </w:rPr>
+        <w:t xml:space="preserve">- </w:t>
+      </w:r>
+      <w:r>
+        <w:rPr>
+          <w:rFonts w:asciiTheme="majorHAnsi" w:hAnsiTheme="majorHAnsi" w:cstheme="majorHAnsi"/>
+          <w:noProof/>
+          <w:sz w:val="24"/>
+          <w:szCs w:val="24"/>
+          <w:lang w:val="pt-BR" w:bidi="ar-SA"/>
+        </w:rPr>
+        <w:t xml:space="preserve">Apuração do potencial de águas reutilizáveis (águas cinzas, negras). </w:t>
+      </w:r>
+      <w:r>
+        <w:rPr>
+          <w:rFonts w:asciiTheme="majorHAnsi" w:hAnsiTheme="majorHAnsi" w:cstheme="majorHAnsi"/>
+          <w:noProof/>
+          <w:sz w:val="24"/>
+          <w:szCs w:val="24"/>
+          <w:lang w:val="pt-BR" w:bidi="ar-SA"/>
+        </w:rPr>
+        <w:t xml:space="preserve">- </w:t>
+      </w:r>
+      <w:r>
+        <w:rPr>
+          <w:rFonts w:asciiTheme="majorHAnsi" w:hAnsiTheme="majorHAnsi" w:cstheme="majorHAnsi"/>
+          <w:noProof/>
+          <w:sz w:val="24"/>
+          <w:szCs w:val="24"/>
+          <w:lang w:val="pt-BR" w:bidi="ar-SA"/>
+        </w:rPr>
+        <w:t>Redução do consumo de água no canteiro de obras (fase construtiva) e na fase operacional).</w:t>
+      </w:r>
+    </w:p>
+    <w:p>
+      <w:pPr>
+        <w:spacing w:after="0" w:line="240" w:lineRule="auto"/>
+        <w:jc w:val="both"/>
+        <w:rPr>
+          <w:rFonts w:asciiTheme="majorHAnsi" w:hAnsiTheme="majorHAnsi" w:cstheme="majorHAnsi"/>
+          <w:noProof/>
+          <w:sz w:val="24"/>
+          <w:szCs w:val="24"/>
+          <w:lang w:val="pt-BR" w:bidi="ar-SA"/>
+        </w:rPr>
+      </w:pPr>
+    </w:p>
+    <w:p>
+      <w:pPr>
+        <w:spacing w:after="0" w:line="240" w:lineRule="auto"/>
+        <w:jc w:val="both"/>
+        <w:rPr>
+          <w:rFonts w:asciiTheme="majorHAnsi" w:hAnsiTheme="majorHAnsi" w:cstheme="majorHAnsi"/>
+          <w:noProof/>
+          <w:sz w:val="24"/>
+          <w:szCs w:val="24"/>
+          <w:lang w:val="pt-BR" w:bidi="ar-SA"/>
+        </w:rPr>
+      </w:pPr>
+      <w:r>
+        <w:rPr>
+          <w:rFonts w:asciiTheme="majorHAnsi" w:hAnsiTheme="majorHAnsi" w:cstheme="majorHAnsi"/>
+          <w:noProof/>
+          <w:sz w:val="24"/>
+          <w:szCs w:val="24"/>
+          <w:lang w:val="pt-BR" w:bidi="ar-SA"/>
+        </w:rPr>
+        <w:t>EFICIÊNCIA ENERGÉTICA / REDUÇÃO CONSUMO</w:t>
+      </w:r>
+      <w:r>
+        <w:rPr>
+          <w:rFonts w:asciiTheme="majorHAnsi" w:hAnsiTheme="majorHAnsi" w:cstheme="majorHAnsi"/>
+          <w:noProof/>
+          <w:sz w:val="24"/>
+          <w:szCs w:val="24"/>
+          <w:lang w:val="pt-BR" w:bidi="ar-SA"/>
+        </w:rPr>
+        <w:t xml:space="preserve">: - </w:t>
+      </w:r>
+      <w:r>
+        <w:rPr>
+          <w:rFonts w:asciiTheme="majorHAnsi" w:hAnsiTheme="majorHAnsi" w:cstheme="majorHAnsi"/>
+          <w:noProof/>
+          <w:sz w:val="24"/>
+          <w:szCs w:val="24"/>
+          <w:lang w:val="pt-BR" w:bidi="ar-SA"/>
+        </w:rPr>
+        <w:t>Simulações georeferenciadas (estudo de fachadas, ventilação, gabaritos);</w:t>
+      </w:r>
+      <w:r>
+        <w:rPr>
+          <w:rFonts w:asciiTheme="majorHAnsi" w:hAnsiTheme="majorHAnsi" w:cstheme="majorHAnsi"/>
+          <w:noProof/>
+          <w:sz w:val="24"/>
+          <w:szCs w:val="24"/>
+          <w:lang w:val="pt-BR" w:bidi="ar-SA"/>
+        </w:rPr>
+        <w:t xml:space="preserve"> - </w:t>
+      </w:r>
+      <w:r>
+        <w:rPr>
+          <w:rFonts w:asciiTheme="majorHAnsi" w:hAnsiTheme="majorHAnsi" w:cstheme="majorHAnsi"/>
+          <w:noProof/>
+          <w:sz w:val="24"/>
+          <w:szCs w:val="24"/>
+          <w:lang w:val="pt-BR" w:bidi="ar-SA"/>
+        </w:rPr>
+        <w:t>Estudo da abóboda celeste (geometria solar);</w:t>
+      </w:r>
+      <w:r>
+        <w:rPr>
+          <w:rFonts w:asciiTheme="majorHAnsi" w:hAnsiTheme="majorHAnsi" w:cstheme="majorHAnsi"/>
+          <w:noProof/>
+          <w:sz w:val="24"/>
+          <w:szCs w:val="24"/>
+          <w:lang w:val="pt-BR" w:bidi="ar-SA"/>
+        </w:rPr>
+        <w:t xml:space="preserve"> - </w:t>
+      </w:r>
+      <w:r>
+        <w:rPr>
+          <w:rFonts w:asciiTheme="majorHAnsi" w:hAnsiTheme="majorHAnsi" w:cstheme="majorHAnsi"/>
+          <w:noProof/>
+          <w:sz w:val="24"/>
+          <w:szCs w:val="24"/>
+          <w:lang w:val="pt-BR" w:bidi="ar-SA"/>
+        </w:rPr>
+        <w:t>Cálculos precisos de áreas de superfícies;</w:t>
+      </w:r>
+      <w:r>
+        <w:rPr>
+          <w:rFonts w:asciiTheme="majorHAnsi" w:hAnsiTheme="majorHAnsi" w:cstheme="majorHAnsi"/>
+          <w:noProof/>
+          <w:sz w:val="24"/>
+          <w:szCs w:val="24"/>
+          <w:lang w:val="pt-BR" w:bidi="ar-SA"/>
+        </w:rPr>
+        <w:t xml:space="preserve"> - </w:t>
+      </w:r>
+      <w:r>
+        <w:rPr>
+          <w:rFonts w:asciiTheme="majorHAnsi" w:hAnsiTheme="majorHAnsi" w:cstheme="majorHAnsi"/>
+          <w:noProof/>
+          <w:sz w:val="24"/>
+          <w:szCs w:val="24"/>
+          <w:lang w:val="pt-BR" w:bidi="ar-SA"/>
+        </w:rPr>
+        <w:t>Cálculos precisos de distâncias e/ou perdas na proposição dos sistemas Big data e Painéis de Controle;</w:t>
+      </w:r>
+      <w:r>
+        <w:rPr>
+          <w:rFonts w:asciiTheme="majorHAnsi" w:hAnsiTheme="majorHAnsi" w:cstheme="majorHAnsi"/>
+          <w:noProof/>
+          <w:sz w:val="24"/>
+          <w:szCs w:val="24"/>
+          <w:lang w:val="pt-BR" w:bidi="ar-SA"/>
+        </w:rPr>
+        <w:t xml:space="preserve"> - </w:t>
+      </w:r>
+      <w:r>
+        <w:rPr>
+          <w:rFonts w:asciiTheme="majorHAnsi" w:hAnsiTheme="majorHAnsi" w:cstheme="majorHAnsi"/>
+          <w:noProof/>
+          <w:sz w:val="24"/>
+          <w:szCs w:val="24"/>
+          <w:lang w:val="pt-BR" w:bidi="ar-SA"/>
+        </w:rPr>
+        <w:t>Temperaturas Efetiva e Operativa (Conforto Térmico);</w:t>
+      </w:r>
+      <w:r>
+        <w:rPr>
+          <w:rFonts w:asciiTheme="majorHAnsi" w:hAnsiTheme="majorHAnsi" w:cstheme="majorHAnsi"/>
+          <w:noProof/>
+          <w:sz w:val="24"/>
+          <w:szCs w:val="24"/>
+          <w:lang w:val="pt-BR" w:bidi="ar-SA"/>
+        </w:rPr>
+        <w:t xml:space="preserve"> - </w:t>
+      </w:r>
+      <w:r>
+        <w:rPr>
+          <w:rFonts w:asciiTheme="majorHAnsi" w:hAnsiTheme="majorHAnsi" w:cstheme="majorHAnsi"/>
+          <w:noProof/>
+          <w:sz w:val="24"/>
+          <w:szCs w:val="24"/>
+          <w:lang w:val="pt-BR" w:bidi="ar-SA"/>
+        </w:rPr>
+        <w:t>Aproveitamento de características ambientais positivas.</w:t>
+      </w:r>
+    </w:p>
+    <w:p>
+      <w:pPr>
+        <w:spacing w:after="0" w:line="240" w:lineRule="auto"/>
+        <w:jc w:val="both"/>
+        <w:rPr>
+          <w:rFonts w:asciiTheme="majorHAnsi" w:hAnsiTheme="majorHAnsi" w:cstheme="majorHAnsi"/>
+          <w:noProof/>
+          <w:sz w:val="24"/>
+          <w:szCs w:val="24"/>
+          <w:lang w:val="pt-BR" w:bidi="ar-SA"/>
+        </w:rPr>
+      </w:pPr>
+    </w:p>
+    <w:p>
+      <w:pPr>
+        <w:spacing w:after="0" w:line="240" w:lineRule="auto"/>
+        <w:jc w:val="both"/>
+        <w:rPr>
+          <w:rFonts w:asciiTheme="majorHAnsi" w:hAnsiTheme="majorHAnsi" w:cstheme="majorHAnsi"/>
+          <w:noProof/>
+          <w:sz w:val="24"/>
+          <w:szCs w:val="24"/>
+          <w:lang w:val="pt-BR" w:bidi="ar-SA"/>
+        </w:rPr>
+      </w:pPr>
       <w:bookmarkStart w:id="0" w:name="_GoBack"/>
       <w:bookmarkEnd w:id="0"/>
+    </w:p>
+    <w:p>
+      <w:pPr>
+        <w:spacing w:after="0" w:line="240" w:lineRule="auto"/>
+        <w:jc w:val="both"/>
+        <w:rPr>
+          <w:rFonts w:asciiTheme="majorHAnsi" w:hAnsiTheme="majorHAnsi" w:cstheme="majorHAnsi"/>
+          <w:noProof/>
+          <w:sz w:val="24"/>
+          <w:szCs w:val="24"/>
+          <w:lang w:val="pt-BR" w:bidi="ar-SA"/>
+        </w:rPr>
+      </w:pPr>
+    </w:p>
+    <w:p>
+      <w:pPr>
+        <w:spacing w:after="0" w:line="240" w:lineRule="auto"/>
+        <w:jc w:val="both"/>
+        <w:rPr>
+          <w:rFonts w:asciiTheme="majorHAnsi" w:hAnsiTheme="majorHAnsi" w:cstheme="majorHAnsi"/>
+          <w:noProof/>
+          <w:sz w:val="24"/>
+          <w:szCs w:val="24"/>
+          <w:lang w:val="pt-BR" w:bidi="ar-SA"/>
+        </w:rPr>
+      </w:pPr>
+    </w:p>
+    <w:p>
+      <w:pPr>
+        <w:spacing w:after="0" w:line="240" w:lineRule="auto"/>
+        <w:jc w:val="both"/>
+        <w:rPr>
+          <w:rFonts w:asciiTheme="majorHAnsi" w:hAnsiTheme="majorHAnsi" w:cstheme="majorHAnsi"/>
+          <w:noProof/>
+          <w:sz w:val="24"/>
+          <w:szCs w:val="24"/>
+          <w:lang w:val="pt-BR" w:bidi="ar-SA"/>
+        </w:rPr>
+      </w:pPr>
     </w:p>
     <w:sectPr>
       <w:headerReference w:type="default" r:id="rId9"/>
@@ -5247,7 +6648,7 @@
 </file>
 
 <file path=customXml/itemProps1.xml><?xml version="1.0" encoding="utf-8"?>
-<ds:datastoreItem xmlns:ds="http://schemas.openxmlformats.org/officeDocument/2006/customXml" ds:itemID="{CAF356C5-3389-4FEA-96B0-BF67FDEA74DC}">
+<ds:datastoreItem xmlns:ds="http://schemas.openxmlformats.org/officeDocument/2006/customXml" ds:itemID="{7917CF8C-892C-4953-8EAC-BABA8B962F99}">
   <ds:schemaRefs>
     <ds:schemaRef ds:uri="http://schemas.openxmlformats.org/officeDocument/2006/bibliography"/>
   </ds:schemaRefs>

</xml_diff>

<commit_message>
análise energética - unidade 3 notas de aula
</commit_message>
<xml_diff>
--- a/08_bim_6d_analise_energetica/analise_energetica_notas_aula.docx
+++ b/08_bim_6d_analise_energetica/analise_energetica_notas_aula.docx
@@ -1874,47 +1874,947 @@
           <w:lang w:val="pt-BR" w:bidi="ar-SA"/>
         </w:rPr>
       </w:pPr>
+      <w:r>
+        <w:rPr>
+          <w:rFonts w:asciiTheme="majorHAnsi" w:hAnsiTheme="majorHAnsi" w:cstheme="majorHAnsi"/>
+          <w:b/>
+          <w:noProof/>
+          <w:sz w:val="24"/>
+          <w:szCs w:val="24"/>
+          <w:lang w:val="pt-BR" w:bidi="ar-SA"/>
+        </w:rPr>
+        <w:t>Unidade 3 – Design sustentável</w:t>
+      </w:r>
+      <w:r>
+        <w:rPr>
+          <w:rFonts w:asciiTheme="majorHAnsi" w:hAnsiTheme="majorHAnsi" w:cstheme="majorHAnsi"/>
+          <w:noProof/>
+          <w:sz w:val="24"/>
+          <w:szCs w:val="24"/>
+          <w:lang w:val="pt-BR" w:bidi="ar-SA"/>
+        </w:rPr>
+        <w:t xml:space="preserve"> (?)</w:t>
+      </w:r>
+    </w:p>
+    <w:p>
+      <w:pPr>
+        <w:spacing w:after="0" w:line="240" w:lineRule="auto"/>
+        <w:jc w:val="both"/>
+        <w:rPr>
+          <w:rFonts w:asciiTheme="majorHAnsi" w:hAnsiTheme="majorHAnsi" w:cstheme="majorHAnsi"/>
+          <w:noProof/>
+          <w:sz w:val="24"/>
+          <w:szCs w:val="24"/>
+          <w:lang w:val="pt-BR" w:bidi="ar-SA"/>
+        </w:rPr>
+      </w:pPr>
+    </w:p>
+    <w:p>
+      <w:pPr>
+        <w:spacing w:after="0" w:line="240" w:lineRule="auto"/>
+        <w:jc w:val="both"/>
+        <w:rPr>
+          <w:rFonts w:asciiTheme="majorHAnsi" w:hAnsiTheme="majorHAnsi" w:cstheme="majorHAnsi"/>
+          <w:noProof/>
+          <w:sz w:val="24"/>
+          <w:szCs w:val="24"/>
+          <w:lang w:val="pt-BR" w:bidi="ar-SA"/>
+        </w:rPr>
+      </w:pPr>
+      <w:r>
+        <w:rPr>
+          <w:rFonts w:asciiTheme="majorHAnsi" w:hAnsiTheme="majorHAnsi" w:cstheme="majorHAnsi"/>
+          <w:noProof/>
+          <w:sz w:val="24"/>
+          <w:szCs w:val="24"/>
+          <w:lang w:val="pt-BR" w:bidi="ar-SA"/>
+        </w:rPr>
+        <w:t>Construção ecológica:</w:t>
+      </w:r>
+    </w:p>
+    <w:p>
+      <w:pPr>
+        <w:spacing w:after="0" w:line="240" w:lineRule="auto"/>
+        <w:jc w:val="both"/>
+        <w:rPr>
+          <w:rFonts w:asciiTheme="majorHAnsi" w:hAnsiTheme="majorHAnsi" w:cstheme="majorHAnsi"/>
+          <w:noProof/>
+          <w:sz w:val="24"/>
+          <w:szCs w:val="24"/>
+          <w:lang w:val="pt-BR" w:bidi="ar-SA"/>
+        </w:rPr>
+      </w:pPr>
+      <w:r>
+        <w:rPr>
+          <w:rFonts w:asciiTheme="majorHAnsi" w:hAnsiTheme="majorHAnsi" w:cstheme="majorHAnsi"/>
+          <w:noProof/>
+          <w:sz w:val="24"/>
+          <w:szCs w:val="24"/>
+          <w:lang w:val="pt-BR" w:bidi="ar-SA"/>
+        </w:rPr>
+        <w:t>- uso de resíduos locais;</w:t>
+      </w:r>
+    </w:p>
+    <w:p>
+      <w:pPr>
+        <w:spacing w:after="0" w:line="240" w:lineRule="auto"/>
+        <w:jc w:val="both"/>
+        <w:rPr>
+          <w:rFonts w:asciiTheme="majorHAnsi" w:hAnsiTheme="majorHAnsi" w:cstheme="majorHAnsi"/>
+          <w:noProof/>
+          <w:sz w:val="24"/>
+          <w:szCs w:val="24"/>
+          <w:lang w:val="pt-BR" w:bidi="ar-SA"/>
+        </w:rPr>
+      </w:pPr>
+      <w:r>
+        <w:rPr>
+          <w:rFonts w:asciiTheme="majorHAnsi" w:hAnsiTheme="majorHAnsi" w:cstheme="majorHAnsi"/>
+          <w:noProof/>
+          <w:sz w:val="24"/>
+          <w:szCs w:val="24"/>
+          <w:lang w:val="pt-BR" w:bidi="ar-SA"/>
+        </w:rPr>
+        <w:t>- pequeno aporte de recurso tecnológicos para beneficiamento e transformação de matérias-primas (artesanal). (?)</w:t>
+      </w:r>
+    </w:p>
+    <w:p>
+      <w:pPr>
+        <w:spacing w:after="0" w:line="240" w:lineRule="auto"/>
+        <w:jc w:val="both"/>
+        <w:rPr>
+          <w:rFonts w:asciiTheme="majorHAnsi" w:hAnsiTheme="majorHAnsi" w:cstheme="majorHAnsi"/>
+          <w:noProof/>
+          <w:sz w:val="24"/>
+          <w:szCs w:val="24"/>
+          <w:lang w:val="pt-BR" w:bidi="ar-SA"/>
+        </w:rPr>
+      </w:pPr>
+    </w:p>
+    <w:p>
+      <w:pPr>
+        <w:spacing w:after="0" w:line="240" w:lineRule="auto"/>
+        <w:jc w:val="both"/>
+        <w:rPr>
+          <w:rFonts w:asciiTheme="majorHAnsi" w:hAnsiTheme="majorHAnsi" w:cstheme="majorHAnsi"/>
+          <w:noProof/>
+          <w:sz w:val="24"/>
+          <w:szCs w:val="24"/>
+          <w:lang w:val="pt-BR" w:bidi="ar-SA"/>
+        </w:rPr>
+      </w:pPr>
+      <w:r>
+        <w:rPr>
+          <w:rFonts w:asciiTheme="majorHAnsi" w:hAnsiTheme="majorHAnsi" w:cstheme="majorHAnsi"/>
+          <w:noProof/>
+          <w:sz w:val="24"/>
+          <w:szCs w:val="24"/>
+          <w:lang w:val="pt-BR" w:bidi="ar-SA"/>
+        </w:rPr>
+        <w:t xml:space="preserve">Ecologiaé a “Relação dos seres vivos com o habitat ou meio ambiente natural” (HAECKEL).O ambiente criado pelo ser humano com o uso de maquinários e tecnologia, </w:t>
+      </w:r>
+      <w:r>
+        <w:rPr>
+          <w:rFonts w:asciiTheme="majorHAnsi" w:hAnsiTheme="majorHAnsi" w:cstheme="majorHAnsi"/>
+          <w:noProof/>
+          <w:sz w:val="24"/>
+          <w:szCs w:val="24"/>
+          <w:lang w:val="pt-BR" w:bidi="ar-SA"/>
+        </w:rPr>
+        <w:lastRenderedPageBreak/>
+        <w:t>não se pode falar em relação direta com a natureza, mas com um habitat modificado. Aplicando o mesmo conceito, a definição mais correta para a construção com perfil moderno, urbano e industrial é Construção Sustentável.</w:t>
+      </w:r>
+    </w:p>
+    <w:p>
+      <w:pPr>
+        <w:spacing w:after="0" w:line="240" w:lineRule="auto"/>
+        <w:jc w:val="both"/>
+        <w:rPr>
+          <w:rFonts w:asciiTheme="majorHAnsi" w:hAnsiTheme="majorHAnsi" w:cstheme="majorHAnsi"/>
+          <w:noProof/>
+          <w:sz w:val="24"/>
+          <w:szCs w:val="24"/>
+          <w:lang w:val="pt-BR" w:bidi="ar-SA"/>
+        </w:rPr>
+      </w:pPr>
+    </w:p>
+    <w:p>
+      <w:pPr>
+        <w:spacing w:after="0" w:line="240" w:lineRule="auto"/>
+        <w:jc w:val="both"/>
+        <w:rPr>
+          <w:rFonts w:asciiTheme="majorHAnsi" w:hAnsiTheme="majorHAnsi" w:cstheme="majorHAnsi"/>
+          <w:noProof/>
+          <w:sz w:val="24"/>
+          <w:szCs w:val="24"/>
+          <w:lang w:val="pt-BR" w:bidi="ar-SA"/>
+        </w:rPr>
+      </w:pPr>
+      <w:r>
+        <w:rPr>
+          <w:rFonts w:asciiTheme="majorHAnsi" w:hAnsiTheme="majorHAnsi" w:cstheme="majorHAnsi"/>
+          <w:noProof/>
+          <w:sz w:val="24"/>
+          <w:szCs w:val="24"/>
+          <w:lang w:val="pt-BR" w:bidi="ar-SA"/>
+        </w:rPr>
+        <w:t>Tecnologias sustentáveis-Sistemas ou equipamentos de uso individual, unifamiliar ou ambiente comercial;-Fontes de energia renovável para geração de energia (solar, eólica, biomassa, biodigestores);-Uso, reuso e economia de água;</w:t>
+      </w:r>
+    </w:p>
+    <w:p>
+      <w:pPr>
+        <w:spacing w:after="0" w:line="240" w:lineRule="auto"/>
+        <w:jc w:val="both"/>
+        <w:rPr>
+          <w:rFonts w:asciiTheme="majorHAnsi" w:hAnsiTheme="majorHAnsi" w:cstheme="majorHAnsi"/>
+          <w:noProof/>
+          <w:sz w:val="24"/>
+          <w:szCs w:val="24"/>
+          <w:lang w:val="pt-BR" w:bidi="ar-SA"/>
+        </w:rPr>
+      </w:pPr>
+    </w:p>
+    <w:p>
+      <w:pPr>
+        <w:spacing w:after="0" w:line="240" w:lineRule="auto"/>
+        <w:jc w:val="both"/>
+        <w:rPr>
+          <w:rFonts w:asciiTheme="majorHAnsi" w:hAnsiTheme="majorHAnsi" w:cstheme="majorHAnsi"/>
+          <w:noProof/>
+          <w:sz w:val="24"/>
+          <w:szCs w:val="24"/>
+          <w:lang w:val="pt-BR" w:bidi="ar-SA"/>
+        </w:rPr>
+      </w:pPr>
+      <w:r>
+        <w:rPr>
+          <w:rFonts w:asciiTheme="majorHAnsi" w:hAnsiTheme="majorHAnsi" w:cstheme="majorHAnsi"/>
+          <w:noProof/>
+          <w:sz w:val="24"/>
+          <w:szCs w:val="24"/>
+          <w:lang w:val="pt-BR" w:bidi="ar-SA"/>
+        </w:rPr>
+        <w:t>Produto ecológico é todo artigo de origem artesanal ou industrializada, de uso pessoal, alimentar, residencial, comercial, agrícola e industrial, que seja não-poluente, não-tóxico, benéfico à saúde e ao meio ambiente, contribuindo para o desenvolvimento de um modelo econômico e social sustentável.Produto sustentável mantém o mesmo conceito + Desempenho sustentável, permitindo o uso racional dos recursos naturais (sem esgotamento).</w:t>
+      </w:r>
+    </w:p>
+    <w:p>
+      <w:pPr>
+        <w:spacing w:after="0" w:line="240" w:lineRule="auto"/>
+        <w:jc w:val="both"/>
+        <w:rPr>
+          <w:rFonts w:asciiTheme="majorHAnsi" w:hAnsiTheme="majorHAnsi" w:cstheme="majorHAnsi"/>
+          <w:noProof/>
+          <w:sz w:val="24"/>
+          <w:szCs w:val="24"/>
+          <w:lang w:val="pt-BR" w:bidi="ar-SA"/>
+        </w:rPr>
+      </w:pPr>
+    </w:p>
+    <w:p>
+      <w:pPr>
+        <w:spacing w:after="0" w:line="240" w:lineRule="auto"/>
+        <w:jc w:val="both"/>
+        <w:rPr>
+          <w:rFonts w:asciiTheme="majorHAnsi" w:hAnsiTheme="majorHAnsi" w:cstheme="majorHAnsi"/>
+          <w:noProof/>
+          <w:sz w:val="24"/>
+          <w:szCs w:val="24"/>
+          <w:lang w:val="pt-BR" w:bidi="ar-SA"/>
+        </w:rPr>
+      </w:pPr>
+      <w:r>
+        <w:rPr>
+          <w:rFonts w:asciiTheme="majorHAnsi" w:hAnsiTheme="majorHAnsi" w:cstheme="majorHAnsi"/>
+          <w:noProof/>
+          <w:sz w:val="24"/>
+          <w:szCs w:val="24"/>
+          <w:lang w:val="pt-BR" w:bidi="ar-SA"/>
+        </w:rPr>
+        <w:t>Zero, baixa ou controle de geração e emissão de poluentes; gases, efluentes, resíduos sólidos);</w:t>
+      </w:r>
+    </w:p>
+    <w:p>
+      <w:pPr>
+        <w:spacing w:after="0" w:line="240" w:lineRule="auto"/>
+        <w:jc w:val="both"/>
+        <w:rPr>
+          <w:rFonts w:asciiTheme="majorHAnsi" w:hAnsiTheme="majorHAnsi" w:cstheme="majorHAnsi"/>
+          <w:noProof/>
+          <w:sz w:val="24"/>
+          <w:szCs w:val="24"/>
+          <w:lang w:val="pt-BR" w:bidi="ar-SA"/>
+        </w:rPr>
+      </w:pPr>
+      <w:r>
+        <w:rPr>
+          <w:rFonts w:asciiTheme="majorHAnsi" w:hAnsiTheme="majorHAnsi" w:cstheme="majorHAnsi"/>
+          <w:noProof/>
+          <w:sz w:val="24"/>
+          <w:szCs w:val="24"/>
+          <w:lang w:val="pt-BR" w:bidi="ar-SA"/>
+        </w:rPr>
+        <w:t>Caráter educativo (comportamento social);</w:t>
+      </w:r>
+    </w:p>
+    <w:p>
+      <w:pPr>
+        <w:spacing w:after="0" w:line="240" w:lineRule="auto"/>
+        <w:jc w:val="both"/>
+        <w:rPr>
+          <w:rFonts w:asciiTheme="majorHAnsi" w:hAnsiTheme="majorHAnsi" w:cstheme="majorHAnsi"/>
+          <w:noProof/>
+          <w:sz w:val="24"/>
+          <w:szCs w:val="24"/>
+          <w:lang w:val="pt-BR" w:bidi="ar-SA"/>
+        </w:rPr>
+      </w:pPr>
+      <w:r>
+        <w:rPr>
+          <w:rFonts w:asciiTheme="majorHAnsi" w:hAnsiTheme="majorHAnsi" w:cstheme="majorHAnsi"/>
+          <w:noProof/>
+          <w:sz w:val="24"/>
+          <w:szCs w:val="24"/>
+          <w:lang w:val="pt-BR" w:bidi="ar-SA"/>
+        </w:rPr>
+        <w:t>Matérias primas naturais renováveis ou não renováveis;</w:t>
+      </w:r>
+    </w:p>
+    <w:p>
+      <w:pPr>
+        <w:spacing w:after="0" w:line="240" w:lineRule="auto"/>
+        <w:jc w:val="both"/>
+        <w:rPr>
+          <w:rFonts w:asciiTheme="majorHAnsi" w:hAnsiTheme="majorHAnsi" w:cstheme="majorHAnsi"/>
+          <w:noProof/>
+          <w:sz w:val="24"/>
+          <w:szCs w:val="24"/>
+          <w:lang w:val="pt-BR" w:bidi="ar-SA"/>
+        </w:rPr>
+      </w:pPr>
+      <w:r>
+        <w:rPr>
+          <w:rFonts w:asciiTheme="majorHAnsi" w:hAnsiTheme="majorHAnsi" w:cstheme="majorHAnsi"/>
+          <w:noProof/>
+          <w:sz w:val="24"/>
+          <w:szCs w:val="24"/>
+          <w:lang w:val="pt-BR" w:bidi="ar-SA"/>
+        </w:rPr>
+        <w:t>Rótulos Ecológicos (ISO 14024 Tipo I; ISO14025 Tipo II);</w:t>
+      </w:r>
+    </w:p>
+    <w:p>
+      <w:pPr>
+        <w:spacing w:after="0" w:line="240" w:lineRule="auto"/>
+        <w:jc w:val="both"/>
+        <w:rPr>
+          <w:rFonts w:asciiTheme="majorHAnsi" w:hAnsiTheme="majorHAnsi" w:cstheme="majorHAnsi"/>
+          <w:noProof/>
+          <w:sz w:val="24"/>
+          <w:szCs w:val="24"/>
+          <w:lang w:val="pt-BR" w:bidi="ar-SA"/>
+        </w:rPr>
+      </w:pPr>
+      <w:r>
+        <w:rPr>
+          <w:rFonts w:asciiTheme="majorHAnsi" w:hAnsiTheme="majorHAnsi" w:cstheme="majorHAnsi"/>
+          <w:noProof/>
+          <w:sz w:val="24"/>
+          <w:szCs w:val="24"/>
+          <w:lang w:val="pt-BR" w:bidi="ar-SA"/>
+        </w:rPr>
+        <w:t>Origem e Controle / DOF (Documento de Origem Florestal); FSC (Forest Stewardship Council); CERFLOR.</w:t>
+      </w:r>
+    </w:p>
+    <w:p>
+      <w:pPr>
+        <w:spacing w:after="0" w:line="240" w:lineRule="auto"/>
+        <w:jc w:val="both"/>
+        <w:rPr>
+          <w:rFonts w:asciiTheme="majorHAnsi" w:hAnsiTheme="majorHAnsi" w:cstheme="majorHAnsi"/>
+          <w:noProof/>
+          <w:sz w:val="24"/>
+          <w:szCs w:val="24"/>
+          <w:lang w:val="pt-BR" w:bidi="ar-SA"/>
+        </w:rPr>
+      </w:pPr>
+    </w:p>
+    <w:p>
+      <w:pPr>
+        <w:spacing w:after="0" w:line="240" w:lineRule="auto"/>
+        <w:jc w:val="both"/>
+        <w:rPr>
+          <w:rFonts w:asciiTheme="majorHAnsi" w:hAnsiTheme="majorHAnsi" w:cstheme="majorHAnsi"/>
+          <w:noProof/>
+          <w:sz w:val="24"/>
+          <w:szCs w:val="24"/>
+          <w:lang w:val="pt-BR" w:bidi="ar-SA"/>
+        </w:rPr>
+      </w:pPr>
+      <w:r>
+        <w:rPr>
+          <w:rFonts w:asciiTheme="majorHAnsi" w:hAnsiTheme="majorHAnsi" w:cstheme="majorHAnsi"/>
+          <w:noProof/>
+          <w:sz w:val="24"/>
+          <w:szCs w:val="24"/>
+          <w:lang w:val="pt-BR" w:bidi="ar-SA"/>
+        </w:rPr>
+        <w:t>Critérios para avaliação</w:t>
+      </w:r>
+      <w:r>
+        <w:rPr>
+          <w:rFonts w:asciiTheme="majorHAnsi" w:hAnsiTheme="majorHAnsi" w:cstheme="majorHAnsi"/>
+          <w:noProof/>
+          <w:sz w:val="24"/>
+          <w:szCs w:val="24"/>
+          <w:lang w:val="pt-BR" w:bidi="ar-SA"/>
+        </w:rPr>
+        <w:t>;</w:t>
+      </w:r>
+    </w:p>
+    <w:p>
+      <w:pPr>
+        <w:spacing w:after="0" w:line="240" w:lineRule="auto"/>
+        <w:jc w:val="both"/>
+        <w:rPr>
+          <w:rFonts w:asciiTheme="majorHAnsi" w:hAnsiTheme="majorHAnsi" w:cstheme="majorHAnsi"/>
+          <w:noProof/>
+          <w:sz w:val="24"/>
+          <w:szCs w:val="24"/>
+          <w:lang w:val="pt-BR" w:bidi="ar-SA"/>
+        </w:rPr>
+      </w:pPr>
+      <w:r>
+        <w:rPr>
+          <w:rFonts w:asciiTheme="majorHAnsi" w:hAnsiTheme="majorHAnsi" w:cstheme="majorHAnsi"/>
+          <w:noProof/>
+          <w:sz w:val="24"/>
+          <w:szCs w:val="24"/>
+          <w:lang w:val="pt-BR" w:bidi="ar-SA"/>
+        </w:rPr>
+        <w:t xml:space="preserve">Matérias-primas empregadas; </w:t>
+      </w:r>
+    </w:p>
+    <w:p>
+      <w:pPr>
+        <w:spacing w:after="0" w:line="240" w:lineRule="auto"/>
+        <w:jc w:val="both"/>
+        <w:rPr>
+          <w:rFonts w:asciiTheme="majorHAnsi" w:hAnsiTheme="majorHAnsi" w:cstheme="majorHAnsi"/>
+          <w:noProof/>
+          <w:sz w:val="24"/>
+          <w:szCs w:val="24"/>
+          <w:lang w:val="pt-BR" w:bidi="ar-SA"/>
+        </w:rPr>
+      </w:pPr>
+      <w:r>
+        <w:rPr>
+          <w:rFonts w:asciiTheme="majorHAnsi" w:hAnsiTheme="majorHAnsi" w:cstheme="majorHAnsi"/>
+          <w:noProof/>
+          <w:sz w:val="24"/>
+          <w:szCs w:val="24"/>
+          <w:lang w:val="pt-BR" w:bidi="ar-SA"/>
+        </w:rPr>
+        <w:t xml:space="preserve">Processo produtivo; </w:t>
+      </w:r>
+    </w:p>
+    <w:p>
+      <w:pPr>
+        <w:spacing w:after="0" w:line="240" w:lineRule="auto"/>
+        <w:jc w:val="both"/>
+        <w:rPr>
+          <w:rFonts w:asciiTheme="majorHAnsi" w:hAnsiTheme="majorHAnsi" w:cstheme="majorHAnsi"/>
+          <w:noProof/>
+          <w:sz w:val="24"/>
+          <w:szCs w:val="24"/>
+          <w:lang w:val="pt-BR" w:bidi="ar-SA"/>
+        </w:rPr>
+      </w:pPr>
+      <w:r>
+        <w:rPr>
+          <w:rFonts w:asciiTheme="majorHAnsi" w:hAnsiTheme="majorHAnsi" w:cstheme="majorHAnsi"/>
+          <w:noProof/>
+          <w:sz w:val="24"/>
+          <w:szCs w:val="24"/>
+          <w:lang w:val="pt-BR" w:bidi="ar-SA"/>
+        </w:rPr>
+        <w:t>Consumo de energia elétrica</w:t>
+      </w:r>
+      <w:r>
+        <w:rPr>
+          <w:rFonts w:asciiTheme="majorHAnsi" w:hAnsiTheme="majorHAnsi" w:cstheme="majorHAnsi"/>
+          <w:noProof/>
+          <w:sz w:val="24"/>
+          <w:szCs w:val="24"/>
+          <w:lang w:val="pt-BR" w:bidi="ar-SA"/>
+        </w:rPr>
+        <w:t>;</w:t>
+      </w:r>
+    </w:p>
+    <w:p>
+      <w:pPr>
+        <w:spacing w:after="0" w:line="240" w:lineRule="auto"/>
+        <w:jc w:val="both"/>
+        <w:rPr>
+          <w:rFonts w:asciiTheme="majorHAnsi" w:hAnsiTheme="majorHAnsi" w:cstheme="majorHAnsi"/>
+          <w:noProof/>
+          <w:sz w:val="24"/>
+          <w:szCs w:val="24"/>
+          <w:lang w:val="pt-BR" w:bidi="ar-SA"/>
+        </w:rPr>
+      </w:pPr>
+      <w:r>
+        <w:rPr>
+          <w:rFonts w:asciiTheme="majorHAnsi" w:hAnsiTheme="majorHAnsi" w:cstheme="majorHAnsi"/>
+          <w:noProof/>
+          <w:sz w:val="24"/>
+          <w:szCs w:val="24"/>
+          <w:lang w:val="pt-BR" w:bidi="ar-SA"/>
+        </w:rPr>
+        <w:t xml:space="preserve">Consumo de recursos naturais; </w:t>
+      </w:r>
+    </w:p>
+    <w:p>
+      <w:pPr>
+        <w:spacing w:after="0" w:line="240" w:lineRule="auto"/>
+        <w:jc w:val="both"/>
+        <w:rPr>
+          <w:rFonts w:asciiTheme="majorHAnsi" w:hAnsiTheme="majorHAnsi" w:cstheme="majorHAnsi"/>
+          <w:noProof/>
+          <w:sz w:val="24"/>
+          <w:szCs w:val="24"/>
+          <w:lang w:val="pt-BR" w:bidi="ar-SA"/>
+        </w:rPr>
+      </w:pPr>
+      <w:r>
+        <w:rPr>
+          <w:rFonts w:asciiTheme="majorHAnsi" w:hAnsiTheme="majorHAnsi" w:cstheme="majorHAnsi"/>
+          <w:noProof/>
+          <w:sz w:val="24"/>
+          <w:szCs w:val="24"/>
+          <w:lang w:val="pt-BR" w:bidi="ar-SA"/>
+        </w:rPr>
+        <w:t xml:space="preserve">Poluentes gerados; </w:t>
+      </w:r>
+    </w:p>
+    <w:p>
+      <w:pPr>
+        <w:spacing w:after="0" w:line="240" w:lineRule="auto"/>
+        <w:jc w:val="both"/>
+        <w:rPr>
+          <w:rFonts w:asciiTheme="majorHAnsi" w:hAnsiTheme="majorHAnsi" w:cstheme="majorHAnsi"/>
+          <w:noProof/>
+          <w:sz w:val="24"/>
+          <w:szCs w:val="24"/>
+          <w:lang w:val="pt-BR" w:bidi="ar-SA"/>
+        </w:rPr>
+      </w:pPr>
+      <w:r>
+        <w:rPr>
+          <w:rFonts w:asciiTheme="majorHAnsi" w:hAnsiTheme="majorHAnsi" w:cstheme="majorHAnsi"/>
+          <w:noProof/>
+          <w:sz w:val="24"/>
+          <w:szCs w:val="24"/>
+          <w:lang w:val="pt-BR" w:bidi="ar-SA"/>
+        </w:rPr>
+        <w:t xml:space="preserve">Resíduos gerados; </w:t>
+      </w:r>
+    </w:p>
+    <w:p>
+      <w:pPr>
+        <w:spacing w:after="0" w:line="240" w:lineRule="auto"/>
+        <w:jc w:val="both"/>
+        <w:rPr>
+          <w:rFonts w:asciiTheme="majorHAnsi" w:hAnsiTheme="majorHAnsi" w:cstheme="majorHAnsi"/>
+          <w:noProof/>
+          <w:sz w:val="24"/>
+          <w:szCs w:val="24"/>
+          <w:lang w:val="pt-BR" w:bidi="ar-SA"/>
+        </w:rPr>
+      </w:pPr>
+      <w:r>
+        <w:rPr>
+          <w:rFonts w:asciiTheme="majorHAnsi" w:hAnsiTheme="majorHAnsi" w:cstheme="majorHAnsi"/>
+          <w:noProof/>
+          <w:sz w:val="24"/>
+          <w:szCs w:val="24"/>
+          <w:lang w:val="pt-BR" w:bidi="ar-SA"/>
+        </w:rPr>
+        <w:t>Ciclo de vida.</w:t>
+      </w:r>
+    </w:p>
+    <w:p>
+      <w:pPr>
+        <w:spacing w:after="0" w:line="240" w:lineRule="auto"/>
+        <w:jc w:val="both"/>
+        <w:rPr>
+          <w:rFonts w:asciiTheme="majorHAnsi" w:hAnsiTheme="majorHAnsi" w:cstheme="majorHAnsi"/>
+          <w:noProof/>
+          <w:sz w:val="24"/>
+          <w:szCs w:val="24"/>
+          <w:lang w:val="pt-BR" w:bidi="ar-SA"/>
+        </w:rPr>
+      </w:pPr>
+    </w:p>
+    <w:p>
+      <w:pPr>
+        <w:spacing w:after="0" w:line="240" w:lineRule="auto"/>
+        <w:jc w:val="both"/>
+        <w:rPr>
+          <w:rFonts w:asciiTheme="majorHAnsi" w:hAnsiTheme="majorHAnsi" w:cstheme="majorHAnsi"/>
+          <w:noProof/>
+          <w:sz w:val="24"/>
+          <w:szCs w:val="24"/>
+          <w:lang w:val="pt-BR" w:bidi="ar-SA"/>
+        </w:rPr>
+      </w:pPr>
+      <w:r>
+        <w:rPr>
+          <w:rFonts w:asciiTheme="majorHAnsi" w:hAnsiTheme="majorHAnsi" w:cstheme="majorHAnsi"/>
+          <w:noProof/>
+          <w:sz w:val="24"/>
+          <w:szCs w:val="24"/>
+          <w:lang w:val="pt-BR" w:bidi="ar-SA"/>
+        </w:rPr>
+        <w:t>Os modelos oferecem suporte ao projeto ao longo de suas fases.suporte ao projeto ao longo de suas fases.Kam e Fischer (2004) Afirmam que BIM / VDC se baseia na modelagem orientada a processos e a simulações, com o objetivo de avaliar alternativas.Fischer e Kunz (2009) BIM/VDC Simulação digital da integração multidisciplinar dos dados e parâmetros do projeto, contemplando informações para os agentes envolvidos.</w:t>
+      </w:r>
+    </w:p>
+    <w:p>
+      <w:pPr>
+        <w:spacing w:after="0" w:line="240" w:lineRule="auto"/>
+        <w:jc w:val="both"/>
+        <w:rPr>
+          <w:rFonts w:asciiTheme="majorHAnsi" w:hAnsiTheme="majorHAnsi" w:cstheme="majorHAnsi"/>
+          <w:noProof/>
+          <w:sz w:val="24"/>
+          <w:szCs w:val="24"/>
+          <w:lang w:val="pt-BR" w:bidi="ar-SA"/>
+        </w:rPr>
+      </w:pPr>
+    </w:p>
+    <w:p>
+      <w:pPr>
+        <w:spacing w:after="0" w:line="240" w:lineRule="auto"/>
+        <w:jc w:val="both"/>
+        <w:rPr>
+          <w:rFonts w:asciiTheme="majorHAnsi" w:hAnsiTheme="majorHAnsi" w:cstheme="majorHAnsi"/>
+          <w:noProof/>
+          <w:sz w:val="24"/>
+          <w:szCs w:val="24"/>
+          <w:lang w:val="pt-BR" w:bidi="ar-SA"/>
+        </w:rPr>
+      </w:pPr>
+      <w:r>
+        <w:rPr>
+          <w:rFonts w:asciiTheme="majorHAnsi" w:hAnsiTheme="majorHAnsi" w:cstheme="majorHAnsi"/>
+          <w:noProof/>
+          <w:sz w:val="24"/>
+          <w:szCs w:val="24"/>
+          <w:lang w:val="pt-BR" w:bidi="ar-SA"/>
+        </w:rPr>
+        <w:t>Componente Paramétrico = Simulação virtual de um objeto do modelo:</w:t>
+      </w:r>
+    </w:p>
+    <w:p>
+      <w:pPr>
+        <w:spacing w:after="0" w:line="240" w:lineRule="auto"/>
+        <w:jc w:val="both"/>
+        <w:rPr>
+          <w:rFonts w:asciiTheme="majorHAnsi" w:hAnsiTheme="majorHAnsi" w:cstheme="majorHAnsi"/>
+          <w:noProof/>
+          <w:sz w:val="24"/>
+          <w:szCs w:val="24"/>
+          <w:lang w:val="pt-BR" w:bidi="ar-SA"/>
+        </w:rPr>
+      </w:pPr>
+      <w:r>
+        <w:rPr>
+          <w:rFonts w:asciiTheme="majorHAnsi" w:hAnsiTheme="majorHAnsi" w:cstheme="majorHAnsi"/>
+          <w:noProof/>
+          <w:sz w:val="24"/>
+          <w:szCs w:val="24"/>
+          <w:lang w:val="pt-BR" w:bidi="ar-SA"/>
+        </w:rPr>
+        <w:t xml:space="preserve">Geometria e dimensões reais </w:t>
+      </w:r>
+    </w:p>
+    <w:p>
+      <w:pPr>
+        <w:spacing w:after="0" w:line="240" w:lineRule="auto"/>
+        <w:jc w:val="both"/>
+        <w:rPr>
+          <w:rFonts w:asciiTheme="majorHAnsi" w:hAnsiTheme="majorHAnsi" w:cstheme="majorHAnsi"/>
+          <w:noProof/>
+          <w:sz w:val="24"/>
+          <w:szCs w:val="24"/>
+          <w:lang w:val="pt-BR" w:bidi="ar-SA"/>
+        </w:rPr>
+      </w:pPr>
+      <w:r>
+        <w:rPr>
+          <w:rFonts w:asciiTheme="majorHAnsi" w:hAnsiTheme="majorHAnsi" w:cstheme="majorHAnsi"/>
+          <w:noProof/>
+          <w:sz w:val="24"/>
+          <w:szCs w:val="24"/>
+          <w:lang w:val="pt-BR" w:bidi="ar-SA"/>
+        </w:rPr>
+        <w:t>Representação gráfica dos materiais</w:t>
+      </w:r>
+    </w:p>
+    <w:p>
+      <w:pPr>
+        <w:spacing w:after="0" w:line="240" w:lineRule="auto"/>
+        <w:jc w:val="both"/>
+        <w:rPr>
+          <w:rFonts w:asciiTheme="majorHAnsi" w:hAnsiTheme="majorHAnsi" w:cstheme="majorHAnsi"/>
+          <w:noProof/>
+          <w:sz w:val="24"/>
+          <w:szCs w:val="24"/>
+          <w:lang w:val="pt-BR" w:bidi="ar-SA"/>
+        </w:rPr>
+      </w:pPr>
+      <w:r>
+        <w:rPr>
+          <w:rFonts w:asciiTheme="majorHAnsi" w:hAnsiTheme="majorHAnsi" w:cstheme="majorHAnsi"/>
+          <w:noProof/>
+          <w:sz w:val="24"/>
+          <w:szCs w:val="24"/>
+          <w:lang w:val="pt-BR" w:bidi="ar-SA"/>
+        </w:rPr>
+        <w:t>Propriedades físicas (massa, resistência, etc)</w:t>
+      </w:r>
+    </w:p>
+    <w:p>
+      <w:pPr>
+        <w:spacing w:after="0" w:line="240" w:lineRule="auto"/>
+        <w:jc w:val="both"/>
+        <w:rPr>
+          <w:rFonts w:asciiTheme="majorHAnsi" w:hAnsiTheme="majorHAnsi" w:cstheme="majorHAnsi"/>
+          <w:noProof/>
+          <w:sz w:val="24"/>
+          <w:szCs w:val="24"/>
+          <w:lang w:val="pt-BR" w:bidi="ar-SA"/>
+        </w:rPr>
+      </w:pPr>
+      <w:r>
+        <w:rPr>
+          <w:rFonts w:asciiTheme="majorHAnsi" w:hAnsiTheme="majorHAnsi" w:cstheme="majorHAnsi"/>
+          <w:noProof/>
+          <w:sz w:val="24"/>
+          <w:szCs w:val="24"/>
+          <w:lang w:val="pt-BR" w:bidi="ar-SA"/>
+        </w:rPr>
+        <w:t xml:space="preserve">Associações </w:t>
+      </w:r>
+      <w:r>
+        <w:rPr>
+          <w:rFonts w:asciiTheme="majorHAnsi" w:hAnsiTheme="majorHAnsi" w:cstheme="majorHAnsi"/>
+          <w:noProof/>
+          <w:sz w:val="24"/>
+          <w:szCs w:val="24"/>
+          <w:lang w:val="pt-BR" w:bidi="ar-SA"/>
+        </w:rPr>
+        <w:t>a outros elementos construtivos</w:t>
+      </w:r>
+    </w:p>
+    <w:p>
+      <w:pPr>
+        <w:spacing w:after="0" w:line="240" w:lineRule="auto"/>
+        <w:jc w:val="both"/>
+        <w:rPr>
+          <w:rFonts w:asciiTheme="majorHAnsi" w:hAnsiTheme="majorHAnsi" w:cstheme="majorHAnsi"/>
+          <w:noProof/>
+          <w:sz w:val="24"/>
+          <w:szCs w:val="24"/>
+          <w:lang w:val="pt-BR" w:bidi="ar-SA"/>
+        </w:rPr>
+      </w:pPr>
+      <w:r>
+        <w:rPr>
+          <w:rFonts w:asciiTheme="majorHAnsi" w:hAnsiTheme="majorHAnsi" w:cstheme="majorHAnsi"/>
+          <w:noProof/>
+          <w:sz w:val="24"/>
+          <w:szCs w:val="24"/>
+          <w:lang w:val="pt-BR" w:bidi="ar-SA"/>
+        </w:rPr>
+        <w:lastRenderedPageBreak/>
+        <w:t>Dese</w:t>
+      </w:r>
+      <w:r>
+        <w:rPr>
+          <w:rFonts w:asciiTheme="majorHAnsi" w:hAnsiTheme="majorHAnsi" w:cstheme="majorHAnsi"/>
+          <w:noProof/>
+          <w:sz w:val="24"/>
+          <w:szCs w:val="24"/>
+          <w:lang w:val="pt-BR" w:bidi="ar-SA"/>
+        </w:rPr>
+        <w:t>mpenho térmico e acústico</w:t>
+      </w:r>
+    </w:p>
+    <w:p>
+      <w:pPr>
+        <w:spacing w:after="0" w:line="240" w:lineRule="auto"/>
+        <w:jc w:val="both"/>
+        <w:rPr>
+          <w:rFonts w:asciiTheme="majorHAnsi" w:hAnsiTheme="majorHAnsi" w:cstheme="majorHAnsi"/>
+          <w:noProof/>
+          <w:sz w:val="24"/>
+          <w:szCs w:val="24"/>
+          <w:lang w:val="pt-BR" w:bidi="ar-SA"/>
+        </w:rPr>
+      </w:pPr>
+      <w:r>
+        <w:rPr>
+          <w:rFonts w:asciiTheme="majorHAnsi" w:hAnsiTheme="majorHAnsi" w:cstheme="majorHAnsi"/>
+          <w:noProof/>
+          <w:sz w:val="24"/>
+          <w:szCs w:val="24"/>
+          <w:lang w:val="pt-BR" w:bidi="ar-SA"/>
+        </w:rPr>
+        <w:t>Ciclo de vida</w:t>
+      </w:r>
+    </w:p>
+    <w:p>
+      <w:pPr>
+        <w:spacing w:after="0" w:line="240" w:lineRule="auto"/>
+        <w:jc w:val="both"/>
+        <w:rPr>
+          <w:rFonts w:asciiTheme="majorHAnsi" w:hAnsiTheme="majorHAnsi" w:cstheme="majorHAnsi"/>
+          <w:noProof/>
+          <w:sz w:val="24"/>
+          <w:szCs w:val="24"/>
+          <w:lang w:val="pt-BR" w:bidi="ar-SA"/>
+        </w:rPr>
+      </w:pPr>
+      <w:r>
+        <w:rPr>
+          <w:rFonts w:asciiTheme="majorHAnsi" w:hAnsiTheme="majorHAnsi" w:cstheme="majorHAnsi"/>
+          <w:noProof/>
+          <w:sz w:val="24"/>
+          <w:szCs w:val="24"/>
+          <w:lang w:val="pt-BR" w:bidi="ar-SA"/>
+        </w:rPr>
+        <w:t xml:space="preserve">Garantias </w:t>
+      </w:r>
+    </w:p>
+    <w:p>
+      <w:pPr>
+        <w:spacing w:after="0" w:line="240" w:lineRule="auto"/>
+        <w:jc w:val="both"/>
+        <w:rPr>
+          <w:rFonts w:asciiTheme="majorHAnsi" w:hAnsiTheme="majorHAnsi" w:cstheme="majorHAnsi"/>
+          <w:noProof/>
+          <w:sz w:val="24"/>
+          <w:szCs w:val="24"/>
+          <w:lang w:val="pt-BR" w:bidi="ar-SA"/>
+        </w:rPr>
+      </w:pPr>
+      <w:r>
+        <w:rPr>
+          <w:rFonts w:asciiTheme="majorHAnsi" w:hAnsiTheme="majorHAnsi" w:cstheme="majorHAnsi"/>
+          <w:noProof/>
+          <w:sz w:val="24"/>
+          <w:szCs w:val="24"/>
+          <w:lang w:val="pt-BR" w:bidi="ar-SA"/>
+        </w:rPr>
+        <w:t>Código rastreabilidade</w:t>
+      </w:r>
+    </w:p>
+    <w:p>
+      <w:pPr>
+        <w:spacing w:after="0" w:line="240" w:lineRule="auto"/>
+        <w:jc w:val="both"/>
+        <w:rPr>
+          <w:rFonts w:asciiTheme="majorHAnsi" w:hAnsiTheme="majorHAnsi" w:cstheme="majorHAnsi"/>
+          <w:noProof/>
+          <w:sz w:val="24"/>
+          <w:szCs w:val="24"/>
+          <w:lang w:val="pt-BR" w:bidi="ar-SA"/>
+        </w:rPr>
+      </w:pPr>
+      <w:r>
+        <w:rPr>
+          <w:rFonts w:asciiTheme="majorHAnsi" w:hAnsiTheme="majorHAnsi" w:cstheme="majorHAnsi"/>
+          <w:noProof/>
+          <w:sz w:val="24"/>
+          <w:szCs w:val="24"/>
+          <w:lang w:val="pt-BR" w:bidi="ar-SA"/>
+        </w:rPr>
+        <w:t>As “classes” agrupam objetos físicos ou virtuais que apresentem características semelhantes a partir de</w:t>
+      </w:r>
+      <w:r>
+        <w:rPr>
+          <w:rFonts w:asciiTheme="majorHAnsi" w:hAnsiTheme="majorHAnsi" w:cstheme="majorHAnsi"/>
+          <w:noProof/>
+          <w:sz w:val="24"/>
+          <w:szCs w:val="24"/>
+          <w:lang w:val="pt-BR" w:bidi="ar-SA"/>
+        </w:rPr>
+        <w:t xml:space="preserve"> uma abordagem lógica definida.</w:t>
+      </w:r>
+    </w:p>
+    <w:p>
+      <w:pPr>
+        <w:spacing w:after="0" w:line="240" w:lineRule="auto"/>
+        <w:jc w:val="both"/>
+        <w:rPr>
+          <w:rFonts w:asciiTheme="majorHAnsi" w:hAnsiTheme="majorHAnsi" w:cstheme="majorHAnsi"/>
+          <w:noProof/>
+          <w:sz w:val="24"/>
+          <w:szCs w:val="24"/>
+          <w:lang w:val="pt-BR" w:bidi="ar-SA"/>
+        </w:rPr>
+      </w:pPr>
+      <w:r>
+        <w:rPr>
+          <w:rFonts w:asciiTheme="majorHAnsi" w:hAnsiTheme="majorHAnsi" w:cstheme="majorHAnsi"/>
+          <w:noProof/>
+          <w:sz w:val="24"/>
+          <w:szCs w:val="24"/>
+          <w:lang w:val="pt-BR" w:bidi="ar-SA"/>
+        </w:rPr>
+        <w:t>Sistemas: UNIFORMAT, OMNICLASS, ABNT NBR 15965</w:t>
+      </w:r>
+    </w:p>
+    <w:p>
+      <w:pPr>
+        <w:spacing w:after="0" w:line="240" w:lineRule="auto"/>
+        <w:jc w:val="both"/>
+        <w:rPr>
+          <w:rFonts w:asciiTheme="majorHAnsi" w:hAnsiTheme="majorHAnsi" w:cstheme="majorHAnsi"/>
+          <w:noProof/>
+          <w:sz w:val="24"/>
+          <w:szCs w:val="24"/>
+          <w:lang w:val="pt-BR" w:bidi="ar-SA"/>
+        </w:rPr>
+      </w:pPr>
+    </w:p>
+    <w:p>
+      <w:pPr>
+        <w:spacing w:after="0" w:line="240" w:lineRule="auto"/>
+        <w:jc w:val="both"/>
+        <w:rPr>
+          <w:rFonts w:asciiTheme="majorHAnsi" w:hAnsiTheme="majorHAnsi" w:cstheme="majorHAnsi"/>
+          <w:noProof/>
+          <w:sz w:val="24"/>
+          <w:szCs w:val="24"/>
+          <w:lang w:val="pt-BR" w:bidi="ar-SA"/>
+        </w:rPr>
+      </w:pPr>
+    </w:p>
+    <w:p>
+      <w:pPr>
+        <w:spacing w:after="0" w:line="240" w:lineRule="auto"/>
+        <w:jc w:val="both"/>
+        <w:rPr>
+          <w:rFonts w:asciiTheme="majorHAnsi" w:hAnsiTheme="majorHAnsi" w:cstheme="majorHAnsi"/>
+          <w:noProof/>
+          <w:sz w:val="24"/>
+          <w:szCs w:val="24"/>
+          <w:lang w:val="pt-BR" w:bidi="ar-SA"/>
+        </w:rPr>
+      </w:pPr>
       <w:bookmarkStart w:id="0" w:name="_GoBack"/>
       <w:bookmarkEnd w:id="0"/>
-    </w:p>
-    <w:p>
-      <w:pPr>
-        <w:spacing w:after="0" w:line="240" w:lineRule="auto"/>
-        <w:jc w:val="both"/>
-        <w:rPr>
-          <w:rFonts w:asciiTheme="majorHAnsi" w:hAnsiTheme="majorHAnsi" w:cstheme="majorHAnsi"/>
-          <w:noProof/>
-          <w:sz w:val="24"/>
-          <w:szCs w:val="24"/>
-          <w:lang w:val="pt-BR" w:bidi="ar-SA"/>
-        </w:rPr>
-      </w:pPr>
-    </w:p>
-    <w:p>
-      <w:pPr>
-        <w:spacing w:after="0" w:line="240" w:lineRule="auto"/>
-        <w:jc w:val="both"/>
-        <w:rPr>
-          <w:rFonts w:asciiTheme="majorHAnsi" w:hAnsiTheme="majorHAnsi" w:cstheme="majorHAnsi"/>
-          <w:noProof/>
-          <w:sz w:val="24"/>
-          <w:szCs w:val="24"/>
-          <w:lang w:val="pt-BR" w:bidi="ar-SA"/>
-        </w:rPr>
-      </w:pPr>
-    </w:p>
-    <w:p>
-      <w:pPr>
-        <w:spacing w:after="0" w:line="240" w:lineRule="auto"/>
-        <w:jc w:val="both"/>
-        <w:rPr>
-          <w:rFonts w:asciiTheme="majorHAnsi" w:hAnsiTheme="majorHAnsi" w:cstheme="majorHAnsi"/>
-          <w:noProof/>
-          <w:sz w:val="24"/>
-          <w:szCs w:val="24"/>
-          <w:lang w:val="pt-BR" w:bidi="ar-SA"/>
-        </w:rPr>
-      </w:pPr>
     </w:p>
     <w:sectPr>
       <w:headerReference w:type="default" r:id="rId9"/>
@@ -6648,7 +7548,7 @@
 </file>
 
 <file path=customXml/itemProps1.xml><?xml version="1.0" encoding="utf-8"?>
-<ds:datastoreItem xmlns:ds="http://schemas.openxmlformats.org/officeDocument/2006/customXml" ds:itemID="{7917CF8C-892C-4953-8EAC-BABA8B962F99}">
+<ds:datastoreItem xmlns:ds="http://schemas.openxmlformats.org/officeDocument/2006/customXml" ds:itemID="{27A788C2-291E-4832-ABB8-0F8BF33D7820}">
   <ds:schemaRefs>
     <ds:schemaRef ds:uri="http://schemas.openxmlformats.org/officeDocument/2006/bibliography"/>
   </ds:schemaRefs>

</xml_diff>

<commit_message>
analise energética - modulo 4 parte A notas de aula
</commit_message>
<xml_diff>
--- a/08_bim_6d_analise_energetica/analise_energetica_notas_aula.docx
+++ b/08_bim_6d_analise_energetica/analise_energetica_notas_aula.docx
@@ -2787,6 +2787,826 @@
           <w:lang w:val="pt-BR" w:bidi="ar-SA"/>
         </w:rPr>
       </w:pPr>
+    </w:p>
+    <w:p>
+      <w:pPr>
+        <w:spacing w:after="0" w:line="240" w:lineRule="auto"/>
+        <w:jc w:val="both"/>
+        <w:rPr>
+          <w:rFonts w:asciiTheme="majorHAnsi" w:hAnsiTheme="majorHAnsi" w:cstheme="majorHAnsi"/>
+          <w:noProof/>
+          <w:sz w:val="24"/>
+          <w:szCs w:val="24"/>
+          <w:lang w:val="pt-BR" w:bidi="ar-SA"/>
+        </w:rPr>
+      </w:pPr>
+    </w:p>
+    <w:p>
+      <w:pPr>
+        <w:spacing w:after="0" w:line="240" w:lineRule="auto"/>
+        <w:jc w:val="both"/>
+        <w:rPr>
+          <w:rFonts w:asciiTheme="majorHAnsi" w:hAnsiTheme="majorHAnsi" w:cstheme="majorHAnsi"/>
+          <w:b/>
+          <w:noProof/>
+          <w:sz w:val="24"/>
+          <w:szCs w:val="24"/>
+          <w:lang w:val="pt-BR" w:bidi="ar-SA"/>
+        </w:rPr>
+      </w:pPr>
+      <w:r>
+        <w:rPr>
+          <w:rFonts w:asciiTheme="majorHAnsi" w:hAnsiTheme="majorHAnsi" w:cstheme="majorHAnsi"/>
+          <w:b/>
+          <w:noProof/>
+          <w:sz w:val="24"/>
+          <w:szCs w:val="24"/>
+          <w:lang w:val="pt-BR" w:bidi="ar-SA"/>
+        </w:rPr>
+        <w:t>Unidade 4 – Ferramentas BIM</w:t>
+      </w:r>
+    </w:p>
+    <w:p>
+      <w:pPr>
+        <w:spacing w:after="0" w:line="240" w:lineRule="auto"/>
+        <w:jc w:val="both"/>
+        <w:rPr>
+          <w:rFonts w:asciiTheme="majorHAnsi" w:hAnsiTheme="majorHAnsi" w:cstheme="majorHAnsi"/>
+          <w:noProof/>
+          <w:sz w:val="24"/>
+          <w:szCs w:val="24"/>
+          <w:lang w:val="pt-BR" w:bidi="ar-SA"/>
+        </w:rPr>
+      </w:pPr>
+    </w:p>
+    <w:p>
+      <w:pPr>
+        <w:spacing w:after="0" w:line="240" w:lineRule="auto"/>
+        <w:jc w:val="both"/>
+        <w:rPr>
+          <w:rFonts w:asciiTheme="majorHAnsi" w:hAnsiTheme="majorHAnsi" w:cstheme="majorHAnsi"/>
+          <w:noProof/>
+          <w:sz w:val="24"/>
+          <w:szCs w:val="24"/>
+          <w:lang w:val="pt-BR" w:bidi="ar-SA"/>
+        </w:rPr>
+      </w:pPr>
+      <w:r>
+        <w:rPr>
+          <w:rFonts w:asciiTheme="majorHAnsi" w:hAnsiTheme="majorHAnsi" w:cstheme="majorHAnsi"/>
+          <w:noProof/>
+          <w:sz w:val="24"/>
+          <w:szCs w:val="24"/>
+          <w:lang w:val="pt-BR" w:bidi="ar-SA"/>
+        </w:rPr>
+        <w:t>Geometria + informação (BIM):</w:t>
+      </w:r>
+    </w:p>
+    <w:p>
+      <w:pPr>
+        <w:spacing w:after="0" w:line="240" w:lineRule="auto"/>
+        <w:jc w:val="both"/>
+        <w:rPr>
+          <w:rFonts w:asciiTheme="majorHAnsi" w:hAnsiTheme="majorHAnsi" w:cstheme="majorHAnsi"/>
+          <w:noProof/>
+          <w:sz w:val="24"/>
+          <w:szCs w:val="24"/>
+          <w:lang w:val="pt-BR" w:bidi="ar-SA"/>
+        </w:rPr>
+      </w:pPr>
+    </w:p>
+    <w:p>
+      <w:pPr>
+        <w:spacing w:after="0" w:line="240" w:lineRule="auto"/>
+        <w:jc w:val="both"/>
+        <w:rPr>
+          <w:rFonts w:asciiTheme="majorHAnsi" w:hAnsiTheme="majorHAnsi" w:cstheme="majorHAnsi"/>
+          <w:noProof/>
+          <w:sz w:val="24"/>
+          <w:szCs w:val="24"/>
+          <w:lang w:val="pt-BR" w:bidi="ar-SA"/>
+        </w:rPr>
+      </w:pPr>
+      <w:r>
+        <w:rPr>
+          <w:rFonts w:asciiTheme="majorHAnsi" w:hAnsiTheme="majorHAnsi" w:cstheme="majorHAnsi"/>
+          <w:noProof/>
+          <w:sz w:val="24"/>
+          <w:szCs w:val="24"/>
+          <w:lang w:val="pt-BR" w:bidi="ar-SA"/>
+        </w:rPr>
+        <w:t>A geometria determina a performance de desempenho energético, lumínico, térmico e acústico, de</w:t>
+      </w:r>
+      <w:r>
+        <w:rPr>
+          <w:rFonts w:asciiTheme="majorHAnsi" w:hAnsiTheme="majorHAnsi" w:cstheme="majorHAnsi"/>
+          <w:noProof/>
+          <w:sz w:val="24"/>
+          <w:szCs w:val="24"/>
+          <w:lang w:val="pt-BR" w:bidi="ar-SA"/>
+        </w:rPr>
+        <w:t xml:space="preserve"> uma edificação. (Dutra et al.)</w:t>
+      </w:r>
+    </w:p>
+    <w:p>
+      <w:pPr>
+        <w:spacing w:after="0" w:line="240" w:lineRule="auto"/>
+        <w:jc w:val="both"/>
+        <w:rPr>
+          <w:rFonts w:asciiTheme="majorHAnsi" w:hAnsiTheme="majorHAnsi" w:cstheme="majorHAnsi"/>
+          <w:noProof/>
+          <w:sz w:val="24"/>
+          <w:szCs w:val="24"/>
+          <w:lang w:val="pt-BR" w:bidi="ar-SA"/>
+        </w:rPr>
+      </w:pPr>
+      <w:r>
+        <w:rPr>
+          <w:rFonts w:asciiTheme="majorHAnsi" w:hAnsiTheme="majorHAnsi" w:cstheme="majorHAnsi"/>
+          <w:noProof/>
+          <w:sz w:val="24"/>
+          <w:szCs w:val="24"/>
+          <w:lang w:val="pt-BR" w:bidi="ar-SA"/>
+        </w:rPr>
+        <w:t>Envoltório urban</w:t>
+      </w:r>
+      <w:r>
+        <w:rPr>
+          <w:rFonts w:asciiTheme="majorHAnsi" w:hAnsiTheme="majorHAnsi" w:cstheme="majorHAnsi"/>
+          <w:noProof/>
+          <w:sz w:val="24"/>
+          <w:szCs w:val="24"/>
+          <w:lang w:val="pt-BR" w:bidi="ar-SA"/>
+        </w:rPr>
+        <w:t>o (implementação da edificação)</w:t>
+      </w:r>
+    </w:p>
+    <w:p>
+      <w:pPr>
+        <w:spacing w:after="0" w:line="240" w:lineRule="auto"/>
+        <w:jc w:val="both"/>
+        <w:rPr>
+          <w:rFonts w:asciiTheme="majorHAnsi" w:hAnsiTheme="majorHAnsi" w:cstheme="majorHAnsi"/>
+          <w:noProof/>
+          <w:sz w:val="24"/>
+          <w:szCs w:val="24"/>
+          <w:lang w:val="pt-BR" w:bidi="ar-SA"/>
+        </w:rPr>
+      </w:pPr>
+      <w:r>
+        <w:rPr>
+          <w:rFonts w:asciiTheme="majorHAnsi" w:hAnsiTheme="majorHAnsi" w:cstheme="majorHAnsi"/>
+          <w:noProof/>
+          <w:sz w:val="24"/>
+          <w:szCs w:val="24"/>
+          <w:lang w:val="pt-BR" w:bidi="ar-SA"/>
+        </w:rPr>
+        <w:t>Geometria</w:t>
+      </w:r>
+    </w:p>
+    <w:p>
+      <w:pPr>
+        <w:spacing w:after="0" w:line="240" w:lineRule="auto"/>
+        <w:jc w:val="both"/>
+        <w:rPr>
+          <w:rFonts w:asciiTheme="majorHAnsi" w:hAnsiTheme="majorHAnsi" w:cstheme="majorHAnsi"/>
+          <w:noProof/>
+          <w:sz w:val="24"/>
+          <w:szCs w:val="24"/>
+          <w:lang w:val="pt-BR" w:bidi="ar-SA"/>
+        </w:rPr>
+      </w:pPr>
+      <w:r>
+        <w:rPr>
+          <w:rFonts w:asciiTheme="majorHAnsi" w:hAnsiTheme="majorHAnsi" w:cstheme="majorHAnsi"/>
+          <w:noProof/>
+          <w:sz w:val="24"/>
+          <w:szCs w:val="24"/>
+          <w:lang w:val="pt-BR" w:bidi="ar-SA"/>
+        </w:rPr>
+        <w:t>Elementos construtivos (jane</w:t>
+      </w:r>
+      <w:r>
+        <w:rPr>
+          <w:rFonts w:asciiTheme="majorHAnsi" w:hAnsiTheme="majorHAnsi" w:cstheme="majorHAnsi"/>
+          <w:noProof/>
+          <w:sz w:val="24"/>
+          <w:szCs w:val="24"/>
+          <w:lang w:val="pt-BR" w:bidi="ar-SA"/>
+        </w:rPr>
+        <w:t>las, paredes, telhados, brises)</w:t>
+      </w:r>
+    </w:p>
+    <w:p>
+      <w:pPr>
+        <w:spacing w:after="0" w:line="240" w:lineRule="auto"/>
+        <w:jc w:val="both"/>
+        <w:rPr>
+          <w:rFonts w:asciiTheme="majorHAnsi" w:hAnsiTheme="majorHAnsi" w:cstheme="majorHAnsi"/>
+          <w:noProof/>
+          <w:sz w:val="24"/>
+          <w:szCs w:val="24"/>
+          <w:lang w:val="pt-BR" w:bidi="ar-SA"/>
+        </w:rPr>
+      </w:pPr>
+      <w:r>
+        <w:rPr>
+          <w:rFonts w:asciiTheme="majorHAnsi" w:hAnsiTheme="majorHAnsi" w:cstheme="majorHAnsi"/>
+          <w:noProof/>
+          <w:sz w:val="24"/>
+          <w:szCs w:val="24"/>
+          <w:lang w:val="pt-BR" w:bidi="ar-SA"/>
+        </w:rPr>
+        <w:t>Materiais apl</w:t>
+      </w:r>
+      <w:r>
+        <w:rPr>
+          <w:rFonts w:asciiTheme="majorHAnsi" w:hAnsiTheme="majorHAnsi" w:cstheme="majorHAnsi"/>
+          <w:noProof/>
+          <w:sz w:val="24"/>
+          <w:szCs w:val="24"/>
+          <w:lang w:val="pt-BR" w:bidi="ar-SA"/>
+        </w:rPr>
+        <w:t>icados (condutividade térmica)</w:t>
+      </w:r>
+    </w:p>
+    <w:p>
+      <w:pPr>
+        <w:spacing w:after="0" w:line="240" w:lineRule="auto"/>
+        <w:jc w:val="both"/>
+        <w:rPr>
+          <w:rFonts w:asciiTheme="majorHAnsi" w:hAnsiTheme="majorHAnsi" w:cstheme="majorHAnsi"/>
+          <w:noProof/>
+          <w:sz w:val="24"/>
+          <w:szCs w:val="24"/>
+          <w:lang w:val="pt-BR" w:bidi="ar-SA"/>
+        </w:rPr>
+      </w:pPr>
+      <w:r>
+        <w:rPr>
+          <w:rFonts w:asciiTheme="majorHAnsi" w:hAnsiTheme="majorHAnsi" w:cstheme="majorHAnsi"/>
+          <w:noProof/>
+          <w:sz w:val="24"/>
+          <w:szCs w:val="24"/>
+          <w:lang w:val="pt-BR" w:bidi="ar-SA"/>
+        </w:rPr>
+        <w:t>Níveis da NBR 15575</w:t>
+      </w:r>
+    </w:p>
+    <w:p>
+      <w:pPr>
+        <w:spacing w:after="0" w:line="240" w:lineRule="auto"/>
+        <w:jc w:val="both"/>
+        <w:rPr>
+          <w:rFonts w:asciiTheme="majorHAnsi" w:hAnsiTheme="majorHAnsi" w:cstheme="majorHAnsi"/>
+          <w:noProof/>
+          <w:sz w:val="24"/>
+          <w:szCs w:val="24"/>
+          <w:lang w:val="pt-BR" w:bidi="ar-SA"/>
+        </w:rPr>
+      </w:pPr>
+      <w:r>
+        <w:rPr>
+          <w:rFonts w:asciiTheme="majorHAnsi" w:hAnsiTheme="majorHAnsi" w:cstheme="majorHAnsi"/>
+          <w:noProof/>
+          <w:sz w:val="24"/>
+          <w:szCs w:val="24"/>
+          <w:lang w:val="pt-BR" w:bidi="ar-SA"/>
+        </w:rPr>
+        <w:t>Dados das análises por simulação virtual</w:t>
+      </w:r>
+    </w:p>
+    <w:p>
+      <w:pPr>
+        <w:spacing w:after="0" w:line="240" w:lineRule="auto"/>
+        <w:jc w:val="both"/>
+        <w:rPr>
+          <w:rFonts w:asciiTheme="majorHAnsi" w:hAnsiTheme="majorHAnsi" w:cstheme="majorHAnsi"/>
+          <w:noProof/>
+          <w:sz w:val="24"/>
+          <w:szCs w:val="24"/>
+          <w:lang w:val="pt-BR" w:bidi="ar-SA"/>
+        </w:rPr>
+      </w:pPr>
+    </w:p>
+    <w:p>
+      <w:pPr>
+        <w:spacing w:after="0" w:line="240" w:lineRule="auto"/>
+        <w:jc w:val="both"/>
+        <w:rPr>
+          <w:rFonts w:asciiTheme="majorHAnsi" w:hAnsiTheme="majorHAnsi" w:cstheme="majorHAnsi"/>
+          <w:noProof/>
+          <w:sz w:val="24"/>
+          <w:szCs w:val="24"/>
+          <w:lang w:val="pt-BR" w:bidi="ar-SA"/>
+        </w:rPr>
+      </w:pPr>
+      <w:r>
+        <w:rPr>
+          <w:rFonts w:asciiTheme="majorHAnsi" w:hAnsiTheme="majorHAnsi" w:cstheme="majorHAnsi"/>
+          <w:noProof/>
+          <w:sz w:val="24"/>
+          <w:szCs w:val="24"/>
+          <w:lang w:val="pt-BR" w:bidi="ar-SA"/>
+        </w:rPr>
+        <w:t>SoftwaresBIM possibilitam simulações e análises térmica e lumínica, em projetos de edificações, contemplando consistente massa de dados e alta performance executiva. Podem ser utilizados já nas fases iniciais de projeto (Estudo Preliminar / Estudo de volumetria), potencializando os processos de tomada de decisão.Suíte Autodesk Green Building Studio + Insight 360</w:t>
+      </w:r>
+    </w:p>
+    <w:p>
+      <w:pPr>
+        <w:spacing w:after="0" w:line="240" w:lineRule="auto"/>
+        <w:jc w:val="both"/>
+        <w:rPr>
+          <w:rFonts w:asciiTheme="majorHAnsi" w:hAnsiTheme="majorHAnsi" w:cstheme="majorHAnsi"/>
+          <w:noProof/>
+          <w:sz w:val="24"/>
+          <w:szCs w:val="24"/>
+          <w:lang w:val="pt-BR" w:bidi="ar-SA"/>
+        </w:rPr>
+      </w:pPr>
+      <w:r>
+        <w:rPr>
+          <w:rFonts w:asciiTheme="majorHAnsi" w:hAnsiTheme="majorHAnsi" w:cstheme="majorHAnsi"/>
+          <w:noProof/>
+          <w:sz w:val="24"/>
+          <w:szCs w:val="24"/>
+          <w:lang w:val="pt-BR" w:bidi="ar-SA"/>
+        </w:rPr>
+        <w:t>Integrados ao Revit</w:t>
+      </w:r>
+    </w:p>
+    <w:p>
+      <w:pPr>
+        <w:spacing w:after="0" w:line="240" w:lineRule="auto"/>
+        <w:jc w:val="both"/>
+        <w:rPr>
+          <w:rFonts w:asciiTheme="majorHAnsi" w:hAnsiTheme="majorHAnsi" w:cstheme="majorHAnsi"/>
+          <w:noProof/>
+          <w:sz w:val="24"/>
+          <w:szCs w:val="24"/>
+          <w:lang w:val="pt-BR" w:bidi="ar-SA"/>
+        </w:rPr>
+      </w:pPr>
+      <w:r>
+        <w:rPr>
+          <w:rFonts w:asciiTheme="majorHAnsi" w:hAnsiTheme="majorHAnsi" w:cstheme="majorHAnsi"/>
+          <w:noProof/>
+          <w:sz w:val="24"/>
+          <w:szCs w:val="24"/>
+          <w:lang w:val="pt-BR" w:bidi="ar-SA"/>
+        </w:rPr>
+        <w:t>Parâmetros configuráveis</w:t>
+      </w:r>
+    </w:p>
+    <w:p>
+      <w:pPr>
+        <w:spacing w:after="0" w:line="240" w:lineRule="auto"/>
+        <w:jc w:val="both"/>
+        <w:rPr>
+          <w:rFonts w:asciiTheme="majorHAnsi" w:hAnsiTheme="majorHAnsi" w:cstheme="majorHAnsi"/>
+          <w:noProof/>
+          <w:sz w:val="24"/>
+          <w:szCs w:val="24"/>
+          <w:lang w:val="pt-BR" w:bidi="ar-SA"/>
+        </w:rPr>
+      </w:pPr>
+      <w:r>
+        <w:rPr>
+          <w:rFonts w:asciiTheme="majorHAnsi" w:hAnsiTheme="majorHAnsi" w:cstheme="majorHAnsi"/>
+          <w:noProof/>
+          <w:sz w:val="24"/>
+          <w:szCs w:val="24"/>
+          <w:lang w:val="pt-BR" w:bidi="ar-SA"/>
+        </w:rPr>
+        <w:t xml:space="preserve">Tipos de objetos </w:t>
+      </w:r>
+    </w:p>
+    <w:p>
+      <w:pPr>
+        <w:spacing w:after="0" w:line="240" w:lineRule="auto"/>
+        <w:jc w:val="both"/>
+        <w:rPr>
+          <w:rFonts w:asciiTheme="majorHAnsi" w:hAnsiTheme="majorHAnsi" w:cstheme="majorHAnsi"/>
+          <w:noProof/>
+          <w:sz w:val="24"/>
+          <w:szCs w:val="24"/>
+          <w:lang w:val="pt-BR" w:bidi="ar-SA"/>
+        </w:rPr>
+      </w:pPr>
+      <w:r>
+        <w:rPr>
+          <w:rFonts w:asciiTheme="majorHAnsi" w:hAnsiTheme="majorHAnsi" w:cstheme="majorHAnsi"/>
+          <w:noProof/>
+          <w:sz w:val="24"/>
+          <w:szCs w:val="24"/>
+          <w:lang w:val="pt-BR" w:bidi="ar-SA"/>
+        </w:rPr>
+        <w:t>Propriedades físicas dos materiais</w:t>
+      </w:r>
+      <w:r>
+        <w:rPr>
+          <w:lang w:val="pt-BR"/>
+        </w:rPr>
+        <w:t xml:space="preserve"> </w:t>
+      </w:r>
+    </w:p>
+    <w:p>
+      <w:pPr>
+        <w:spacing w:after="0" w:line="240" w:lineRule="auto"/>
+        <w:jc w:val="both"/>
+        <w:rPr>
+          <w:rFonts w:asciiTheme="majorHAnsi" w:hAnsiTheme="majorHAnsi" w:cstheme="majorHAnsi"/>
+          <w:noProof/>
+          <w:sz w:val="24"/>
+          <w:szCs w:val="24"/>
+          <w:lang w:val="pt-BR" w:bidi="ar-SA"/>
+        </w:rPr>
+      </w:pPr>
+      <w:r>
+        <w:rPr>
+          <w:rFonts w:asciiTheme="majorHAnsi" w:hAnsiTheme="majorHAnsi" w:cstheme="majorHAnsi"/>
+          <w:noProof/>
+          <w:sz w:val="24"/>
+          <w:szCs w:val="24"/>
+          <w:lang w:val="pt-BR" w:bidi="ar-SA"/>
+        </w:rPr>
+        <w:t>Protocolo DOE-2</w:t>
+      </w:r>
+    </w:p>
+    <w:p>
+      <w:pPr>
+        <w:spacing w:after="0" w:line="240" w:lineRule="auto"/>
+        <w:jc w:val="both"/>
+        <w:rPr>
+          <w:rFonts w:asciiTheme="majorHAnsi" w:hAnsiTheme="majorHAnsi" w:cstheme="majorHAnsi"/>
+          <w:noProof/>
+          <w:sz w:val="24"/>
+          <w:szCs w:val="24"/>
+          <w:lang w:val="pt-BR" w:bidi="ar-SA"/>
+        </w:rPr>
+      </w:pPr>
+      <w:r>
+        <w:rPr>
+          <w:rFonts w:asciiTheme="majorHAnsi" w:hAnsiTheme="majorHAnsi" w:cstheme="majorHAnsi"/>
+          <w:noProof/>
+          <w:sz w:val="24"/>
+          <w:szCs w:val="24"/>
+          <w:lang w:val="pt-BR" w:bidi="ar-SA"/>
+        </w:rPr>
+        <w:t>Dados em tempo real</w:t>
+      </w:r>
+    </w:p>
+    <w:p>
+      <w:pPr>
+        <w:spacing w:after="0" w:line="240" w:lineRule="auto"/>
+        <w:jc w:val="both"/>
+        <w:rPr>
+          <w:rFonts w:asciiTheme="majorHAnsi" w:hAnsiTheme="majorHAnsi" w:cstheme="majorHAnsi"/>
+          <w:noProof/>
+          <w:sz w:val="24"/>
+          <w:szCs w:val="24"/>
+          <w:lang w:val="pt-BR" w:bidi="ar-SA"/>
+        </w:rPr>
+      </w:pPr>
+    </w:p>
+    <w:p>
+      <w:pPr>
+        <w:spacing w:after="0" w:line="240" w:lineRule="auto"/>
+        <w:jc w:val="both"/>
+        <w:rPr>
+          <w:rFonts w:asciiTheme="majorHAnsi" w:hAnsiTheme="majorHAnsi" w:cstheme="majorHAnsi"/>
+          <w:noProof/>
+          <w:sz w:val="24"/>
+          <w:szCs w:val="24"/>
+          <w:lang w:val="pt-BR" w:bidi="ar-SA"/>
+        </w:rPr>
+      </w:pPr>
+      <w:r>
+        <w:rPr>
+          <w:rFonts w:asciiTheme="majorHAnsi" w:hAnsiTheme="majorHAnsi" w:cstheme="majorHAnsi"/>
+          <w:noProof/>
+          <w:sz w:val="24"/>
+          <w:szCs w:val="24"/>
+          <w:lang w:val="pt-BR" w:bidi="ar-SA"/>
+        </w:rPr>
+        <w:t>Google Earth (geo referenciamento); Modelo Analítico (Estudo preliminar); Simulações; Análises resultados (performance energética)/Tomada de decisão; Definição da geometria; Modelo Detalhado (demais fases de projeto/design); Resultados finais; Análise continada (Pós-ocupação / Fase Operacional).</w:t>
+      </w:r>
+    </w:p>
+    <w:p>
+      <w:pPr>
+        <w:spacing w:after="0" w:line="240" w:lineRule="auto"/>
+        <w:jc w:val="both"/>
+        <w:rPr>
+          <w:rFonts w:asciiTheme="majorHAnsi" w:hAnsiTheme="majorHAnsi" w:cstheme="majorHAnsi"/>
+          <w:noProof/>
+          <w:sz w:val="24"/>
+          <w:szCs w:val="24"/>
+          <w:lang w:val="pt-BR" w:bidi="ar-SA"/>
+        </w:rPr>
+      </w:pPr>
+    </w:p>
+    <w:p>
+      <w:pPr>
+        <w:spacing w:after="0" w:line="240" w:lineRule="auto"/>
+        <w:jc w:val="both"/>
+        <w:rPr>
+          <w:rFonts w:asciiTheme="majorHAnsi" w:hAnsiTheme="majorHAnsi" w:cstheme="majorHAnsi"/>
+          <w:noProof/>
+          <w:sz w:val="24"/>
+          <w:szCs w:val="24"/>
+          <w:lang w:val="pt-BR" w:bidi="ar-SA"/>
+        </w:rPr>
+      </w:pPr>
+      <w:r>
+        <w:rPr>
+          <w:rFonts w:asciiTheme="majorHAnsi" w:hAnsiTheme="majorHAnsi" w:cstheme="majorHAnsi"/>
+          <w:noProof/>
+          <w:sz w:val="24"/>
+          <w:szCs w:val="24"/>
+          <w:lang w:val="pt-BR" w:bidi="ar-SA"/>
+        </w:rPr>
+        <w:t>Norma ABNT NBR 15575 / 15220</w:t>
+      </w:r>
+    </w:p>
+    <w:p>
+      <w:pPr>
+        <w:spacing w:after="0" w:line="240" w:lineRule="auto"/>
+        <w:jc w:val="both"/>
+        <w:rPr>
+          <w:rFonts w:asciiTheme="majorHAnsi" w:hAnsiTheme="majorHAnsi" w:cstheme="majorHAnsi"/>
+          <w:noProof/>
+          <w:sz w:val="24"/>
+          <w:szCs w:val="24"/>
+          <w:lang w:val="pt-BR" w:bidi="ar-SA"/>
+        </w:rPr>
+      </w:pPr>
+      <w:r>
+        <w:rPr>
+          <w:rFonts w:asciiTheme="majorHAnsi" w:hAnsiTheme="majorHAnsi" w:cstheme="majorHAnsi"/>
+          <w:noProof/>
+          <w:sz w:val="24"/>
+          <w:szCs w:val="24"/>
+          <w:lang w:val="pt-BR" w:bidi="ar-SA"/>
+        </w:rPr>
+        <w:t>15575 Norma de Desempenho das EdificaçõesValores de referênciaRegiões climáticas15220 Desempenho Térmico de Edificações</w:t>
+      </w:r>
+    </w:p>
+    <w:p>
+      <w:pPr>
+        <w:spacing w:after="0" w:line="240" w:lineRule="auto"/>
+        <w:jc w:val="both"/>
+        <w:rPr>
+          <w:rFonts w:asciiTheme="majorHAnsi" w:hAnsiTheme="majorHAnsi" w:cstheme="majorHAnsi"/>
+          <w:noProof/>
+          <w:sz w:val="24"/>
+          <w:szCs w:val="24"/>
+          <w:lang w:val="pt-BR" w:bidi="ar-SA"/>
+        </w:rPr>
+      </w:pPr>
+    </w:p>
+    <w:p>
+      <w:pPr>
+        <w:spacing w:after="0" w:line="240" w:lineRule="auto"/>
+        <w:jc w:val="both"/>
+        <w:rPr>
+          <w:rFonts w:asciiTheme="majorHAnsi" w:hAnsiTheme="majorHAnsi" w:cstheme="majorHAnsi"/>
+          <w:noProof/>
+          <w:sz w:val="24"/>
+          <w:szCs w:val="24"/>
+          <w:lang w:val="pt-BR" w:bidi="ar-SA"/>
+        </w:rPr>
+      </w:pPr>
+      <w:r>
+        <w:rPr>
+          <w:rFonts w:asciiTheme="majorHAnsi" w:hAnsiTheme="majorHAnsi" w:cstheme="majorHAnsi"/>
+          <w:noProof/>
+          <w:sz w:val="24"/>
+          <w:szCs w:val="24"/>
+          <w:lang w:val="pt-BR" w:bidi="ar-SA"/>
+        </w:rPr>
+        <w:lastRenderedPageBreak/>
+        <w:t>Estudo Preliminar / Estudo de Massa no local1ª Etapa Google EarthEleger uma localidade para implementação do empreendimento;</w:t>
+      </w:r>
+    </w:p>
+    <w:p>
+      <w:pPr>
+        <w:spacing w:after="0" w:line="240" w:lineRule="auto"/>
+        <w:jc w:val="both"/>
+        <w:rPr>
+          <w:rFonts w:asciiTheme="majorHAnsi" w:hAnsiTheme="majorHAnsi" w:cstheme="majorHAnsi"/>
+          <w:noProof/>
+          <w:sz w:val="24"/>
+          <w:szCs w:val="24"/>
+          <w:lang w:val="pt-BR" w:bidi="ar-SA"/>
+        </w:rPr>
+      </w:pPr>
+      <w:r>
+        <w:rPr>
+          <w:rFonts w:asciiTheme="majorHAnsi" w:hAnsiTheme="majorHAnsi" w:cstheme="majorHAnsi"/>
+          <w:noProof/>
+          <w:sz w:val="24"/>
+          <w:szCs w:val="24"/>
+          <w:lang w:val="pt-BR" w:bidi="ar-SA"/>
+        </w:rPr>
+        <w:t xml:space="preserve">Altura do Entorno (sombreamento); </w:t>
+      </w:r>
+    </w:p>
+    <w:p>
+      <w:pPr>
+        <w:spacing w:after="0" w:line="240" w:lineRule="auto"/>
+        <w:jc w:val="both"/>
+        <w:rPr>
+          <w:rFonts w:asciiTheme="majorHAnsi" w:hAnsiTheme="majorHAnsi" w:cstheme="majorHAnsi"/>
+          <w:noProof/>
+          <w:sz w:val="24"/>
+          <w:szCs w:val="24"/>
+          <w:lang w:val="pt-BR" w:bidi="ar-SA"/>
+        </w:rPr>
+      </w:pPr>
+      <w:r>
+        <w:rPr>
+          <w:rFonts w:asciiTheme="majorHAnsi" w:hAnsiTheme="majorHAnsi" w:cstheme="majorHAnsi"/>
+          <w:noProof/>
+          <w:sz w:val="24"/>
+          <w:szCs w:val="24"/>
+          <w:lang w:val="pt-BR" w:bidi="ar-SA"/>
+        </w:rPr>
+        <w:t>Geo referenciamento e Norte Verdadeiro;</w:t>
+      </w:r>
+    </w:p>
+    <w:p>
+      <w:pPr>
+        <w:spacing w:after="0" w:line="240" w:lineRule="auto"/>
+        <w:jc w:val="both"/>
+        <w:rPr>
+          <w:rFonts w:asciiTheme="majorHAnsi" w:hAnsiTheme="majorHAnsi" w:cstheme="majorHAnsi"/>
+          <w:noProof/>
+          <w:sz w:val="24"/>
+          <w:szCs w:val="24"/>
+          <w:lang w:val="pt-BR" w:bidi="ar-SA"/>
+        </w:rPr>
+      </w:pPr>
+      <w:r>
+        <w:rPr>
+          <w:rFonts w:asciiTheme="majorHAnsi" w:hAnsiTheme="majorHAnsi" w:cstheme="majorHAnsi"/>
+          <w:noProof/>
+          <w:sz w:val="24"/>
+          <w:szCs w:val="24"/>
+          <w:lang w:val="pt-BR" w:bidi="ar-SA"/>
+        </w:rPr>
+        <w:t xml:space="preserve">2ª Etapa RevitEleger um ou mais exemplos para o(s) Modelo(s) de Massa; </w:t>
+      </w:r>
+    </w:p>
+    <w:p>
+      <w:pPr>
+        <w:spacing w:after="0" w:line="240" w:lineRule="auto"/>
+        <w:jc w:val="both"/>
+        <w:rPr>
+          <w:rFonts w:asciiTheme="majorHAnsi" w:hAnsiTheme="majorHAnsi" w:cstheme="majorHAnsi"/>
+          <w:noProof/>
+          <w:sz w:val="24"/>
+          <w:szCs w:val="24"/>
+          <w:lang w:val="pt-BR" w:bidi="ar-SA"/>
+        </w:rPr>
+      </w:pPr>
+      <w:r>
+        <w:rPr>
+          <w:rFonts w:asciiTheme="majorHAnsi" w:hAnsiTheme="majorHAnsi" w:cstheme="majorHAnsi"/>
+          <w:noProof/>
+          <w:sz w:val="24"/>
+          <w:szCs w:val="24"/>
+          <w:lang w:val="pt-BR" w:bidi="ar-SA"/>
+        </w:rPr>
+        <w:t xml:space="preserve">Unidade Disciplinas; </w:t>
+      </w:r>
+    </w:p>
+    <w:p>
+      <w:pPr>
+        <w:spacing w:after="0" w:line="240" w:lineRule="auto"/>
+        <w:jc w:val="both"/>
+        <w:rPr>
+          <w:rFonts w:asciiTheme="majorHAnsi" w:hAnsiTheme="majorHAnsi" w:cstheme="majorHAnsi"/>
+          <w:noProof/>
+          <w:sz w:val="24"/>
+          <w:szCs w:val="24"/>
+          <w:lang w:val="pt-BR" w:bidi="ar-SA"/>
+        </w:rPr>
+      </w:pPr>
+      <w:r>
+        <w:rPr>
+          <w:rFonts w:asciiTheme="majorHAnsi" w:hAnsiTheme="majorHAnsi" w:cstheme="majorHAnsi"/>
+          <w:noProof/>
+          <w:sz w:val="24"/>
+          <w:szCs w:val="24"/>
+          <w:lang w:val="pt-BR" w:bidi="ar-SA"/>
+        </w:rPr>
+        <w:t>Energia e Comum (eleger metros);</w:t>
+      </w:r>
+    </w:p>
+    <w:p>
+      <w:pPr>
+        <w:spacing w:after="0" w:line="240" w:lineRule="auto"/>
+        <w:jc w:val="both"/>
+        <w:rPr>
+          <w:rFonts w:asciiTheme="majorHAnsi" w:hAnsiTheme="majorHAnsi" w:cstheme="majorHAnsi"/>
+          <w:noProof/>
+          <w:sz w:val="24"/>
+          <w:szCs w:val="24"/>
+          <w:lang w:val="pt-BR" w:bidi="ar-SA"/>
+        </w:rPr>
+      </w:pPr>
+      <w:r>
+        <w:rPr>
+          <w:rFonts w:asciiTheme="majorHAnsi" w:hAnsiTheme="majorHAnsi" w:cstheme="majorHAnsi"/>
+          <w:noProof/>
+          <w:sz w:val="24"/>
+          <w:szCs w:val="24"/>
+          <w:lang w:val="pt-BR" w:bidi="ar-SA"/>
+        </w:rPr>
+        <w:t>Criação dos Modelos de Massa</w:t>
+      </w:r>
+    </w:p>
+    <w:p>
+      <w:pPr>
+        <w:spacing w:after="0" w:line="240" w:lineRule="auto"/>
+        <w:jc w:val="both"/>
+        <w:rPr>
+          <w:rFonts w:asciiTheme="majorHAnsi" w:hAnsiTheme="majorHAnsi" w:cstheme="majorHAnsi"/>
+          <w:noProof/>
+          <w:sz w:val="24"/>
+          <w:szCs w:val="24"/>
+          <w:lang w:val="pt-BR" w:bidi="ar-SA"/>
+        </w:rPr>
+      </w:pPr>
+    </w:p>
+    <w:p>
+      <w:pPr>
+        <w:spacing w:after="0" w:line="240" w:lineRule="auto"/>
+        <w:jc w:val="both"/>
+        <w:rPr>
+          <w:rFonts w:asciiTheme="majorHAnsi" w:hAnsiTheme="majorHAnsi" w:cstheme="majorHAnsi"/>
+          <w:noProof/>
+          <w:sz w:val="24"/>
+          <w:szCs w:val="24"/>
+          <w:lang w:val="pt-BR" w:bidi="ar-SA"/>
+        </w:rPr>
+      </w:pPr>
+      <w:r>
+        <w:rPr>
+          <w:rFonts w:asciiTheme="majorHAnsi" w:hAnsiTheme="majorHAnsi" w:cstheme="majorHAnsi"/>
+          <w:noProof/>
+          <w:sz w:val="24"/>
+          <w:szCs w:val="24"/>
+          <w:lang w:val="pt-BR" w:bidi="ar-SA"/>
+        </w:rPr>
+        <w:t xml:space="preserve">Hands onnREVIT </w:t>
+      </w:r>
+    </w:p>
+    <w:p>
+      <w:pPr>
+        <w:spacing w:after="0" w:line="240" w:lineRule="auto"/>
+        <w:jc w:val="both"/>
+        <w:rPr>
+          <w:rFonts w:asciiTheme="majorHAnsi" w:hAnsiTheme="majorHAnsi" w:cstheme="majorHAnsi"/>
+          <w:noProof/>
+          <w:sz w:val="24"/>
+          <w:szCs w:val="24"/>
+          <w:lang w:val="pt-BR" w:bidi="ar-SA"/>
+        </w:rPr>
+      </w:pPr>
+      <w:r>
+        <w:rPr>
+          <w:rFonts w:asciiTheme="majorHAnsi" w:hAnsiTheme="majorHAnsi" w:cstheme="majorHAnsi"/>
+          <w:noProof/>
+          <w:sz w:val="24"/>
+          <w:szCs w:val="24"/>
+          <w:lang w:val="pt-BR" w:bidi="ar-SA"/>
+        </w:rPr>
+        <w:t xml:space="preserve">Versão 2020 com atualização 2.2 </w:t>
+      </w:r>
+    </w:p>
+    <w:p>
+      <w:pPr>
+        <w:spacing w:after="0" w:line="240" w:lineRule="auto"/>
+        <w:jc w:val="both"/>
+        <w:rPr>
+          <w:rFonts w:asciiTheme="majorHAnsi" w:hAnsiTheme="majorHAnsi" w:cstheme="majorHAnsi"/>
+          <w:noProof/>
+          <w:sz w:val="24"/>
+          <w:szCs w:val="24"/>
+          <w:lang w:val="pt-BR" w:bidi="ar-SA"/>
+        </w:rPr>
+      </w:pPr>
+      <w:r>
+        <w:rPr>
+          <w:rFonts w:asciiTheme="majorHAnsi" w:hAnsiTheme="majorHAnsi" w:cstheme="majorHAnsi"/>
+          <w:noProof/>
+          <w:sz w:val="24"/>
+          <w:szCs w:val="24"/>
+          <w:lang w:val="pt-BR" w:bidi="ar-SA"/>
+        </w:rPr>
+        <w:t>Versão 2021</w:t>
+      </w:r>
     </w:p>
     <w:p>
       <w:pPr>
@@ -7548,7 +8368,7 @@
 </file>
 
 <file path=customXml/itemProps1.xml><?xml version="1.0" encoding="utf-8"?>
-<ds:datastoreItem xmlns:ds="http://schemas.openxmlformats.org/officeDocument/2006/customXml" ds:itemID="{27A788C2-291E-4832-ABB8-0F8BF33D7820}">
+<ds:datastoreItem xmlns:ds="http://schemas.openxmlformats.org/officeDocument/2006/customXml" ds:itemID="{BAB089DC-A657-44FD-B9ED-50A5FE5193EA}">
   <ds:schemaRefs>
     <ds:schemaRef ds:uri="http://schemas.openxmlformats.org/officeDocument/2006/bibliography"/>
   </ds:schemaRefs>

</xml_diff>

<commit_message>
analise energetica - unidade 4 final - notas de aula
</commit_message>
<xml_diff>
--- a/08_bim_6d_analise_energetica/analise_energetica_notas_aula.docx
+++ b/08_bim_6d_analise_energetica/analise_energetica_notas_aula.docx
@@ -3633,8 +3633,438 @@
           <w:lang w:val="pt-BR" w:bidi="ar-SA"/>
         </w:rPr>
       </w:pPr>
+      <w:r>
+        <w:rPr>
+          <w:rFonts w:asciiTheme="majorHAnsi" w:hAnsiTheme="majorHAnsi" w:cstheme="majorHAnsi"/>
+          <w:noProof/>
+          <w:sz w:val="24"/>
+          <w:szCs w:val="24"/>
+          <w:lang w:val="pt-BR" w:bidi="ar-SA"/>
+        </w:rPr>
+        <w:t>Estudo Preliminar</w:t>
+      </w:r>
+    </w:p>
+    <w:p>
+      <w:pPr>
+        <w:spacing w:after="0" w:line="240" w:lineRule="auto"/>
+        <w:jc w:val="both"/>
+        <w:rPr>
+          <w:rFonts w:asciiTheme="majorHAnsi" w:hAnsiTheme="majorHAnsi" w:cstheme="majorHAnsi"/>
+          <w:noProof/>
+          <w:sz w:val="24"/>
+          <w:szCs w:val="24"/>
+          <w:lang w:val="pt-BR" w:bidi="ar-SA"/>
+        </w:rPr>
+      </w:pPr>
+      <w:r>
+        <w:rPr>
+          <w:rFonts w:asciiTheme="majorHAnsi" w:hAnsiTheme="majorHAnsi" w:cstheme="majorHAnsi"/>
+          <w:noProof/>
+          <w:sz w:val="24"/>
+          <w:szCs w:val="24"/>
+          <w:lang w:val="pt-BR" w:bidi="ar-SA"/>
+        </w:rPr>
+        <w:t>Uso do espaço (Residencial; Comercial; Público)</w:t>
+      </w:r>
+    </w:p>
+    <w:p>
+      <w:pPr>
+        <w:spacing w:after="0" w:line="240" w:lineRule="auto"/>
+        <w:jc w:val="both"/>
+        <w:rPr>
+          <w:rFonts w:asciiTheme="majorHAnsi" w:hAnsiTheme="majorHAnsi" w:cstheme="majorHAnsi"/>
+          <w:noProof/>
+          <w:sz w:val="24"/>
+          <w:szCs w:val="24"/>
+          <w:lang w:val="pt-BR" w:bidi="ar-SA"/>
+        </w:rPr>
+      </w:pPr>
+      <w:r>
+        <w:rPr>
+          <w:rFonts w:asciiTheme="majorHAnsi" w:hAnsiTheme="majorHAnsi" w:cstheme="majorHAnsi"/>
+          <w:noProof/>
+          <w:sz w:val="24"/>
+          <w:szCs w:val="24"/>
+          <w:lang w:val="pt-BR" w:bidi="ar-SA"/>
+        </w:rPr>
+        <w:t>Tipologia de uso (24/7; 12/5)</w:t>
+      </w:r>
+    </w:p>
+    <w:p>
+      <w:pPr>
+        <w:spacing w:after="0" w:line="240" w:lineRule="auto"/>
+        <w:jc w:val="both"/>
+        <w:rPr>
+          <w:rFonts w:asciiTheme="majorHAnsi" w:hAnsiTheme="majorHAnsi" w:cstheme="majorHAnsi"/>
+          <w:noProof/>
+          <w:sz w:val="24"/>
+          <w:szCs w:val="24"/>
+          <w:lang w:val="pt-BR" w:bidi="ar-SA"/>
+        </w:rPr>
+      </w:pPr>
+      <w:r>
+        <w:rPr>
+          <w:rFonts w:asciiTheme="majorHAnsi" w:hAnsiTheme="majorHAnsi" w:cstheme="majorHAnsi"/>
+          <w:noProof/>
+          <w:sz w:val="24"/>
+          <w:szCs w:val="24"/>
+          <w:lang w:val="pt-BR" w:bidi="ar-SA"/>
+        </w:rPr>
+        <w:t>Instalações complementares (Ar condicionado central)Tomada de decisão / Definição da geometria</w:t>
+      </w:r>
+    </w:p>
+    <w:p>
+      <w:pPr>
+        <w:spacing w:after="0" w:line="240" w:lineRule="auto"/>
+        <w:jc w:val="both"/>
+        <w:rPr>
+          <w:rFonts w:asciiTheme="majorHAnsi" w:hAnsiTheme="majorHAnsi" w:cstheme="majorHAnsi"/>
+          <w:noProof/>
+          <w:sz w:val="24"/>
+          <w:szCs w:val="24"/>
+          <w:lang w:val="pt-BR" w:bidi="ar-SA"/>
+        </w:rPr>
+      </w:pPr>
+      <w:r>
+        <w:rPr>
+          <w:rFonts w:asciiTheme="majorHAnsi" w:hAnsiTheme="majorHAnsi" w:cstheme="majorHAnsi"/>
+          <w:noProof/>
+          <w:sz w:val="24"/>
+          <w:szCs w:val="24"/>
+          <w:lang w:val="pt-BR" w:bidi="ar-SA"/>
+        </w:rPr>
+        <w:t>Layout interno (implementação no site)</w:t>
+      </w:r>
+    </w:p>
+    <w:p>
+      <w:pPr>
+        <w:spacing w:after="0" w:line="240" w:lineRule="auto"/>
+        <w:jc w:val="both"/>
+        <w:rPr>
+          <w:rFonts w:asciiTheme="majorHAnsi" w:hAnsiTheme="majorHAnsi" w:cstheme="majorHAnsi"/>
+          <w:noProof/>
+          <w:sz w:val="24"/>
+          <w:szCs w:val="24"/>
+          <w:lang w:val="pt-BR" w:bidi="ar-SA"/>
+        </w:rPr>
+      </w:pPr>
+      <w:r>
+        <w:rPr>
+          <w:rFonts w:asciiTheme="majorHAnsi" w:hAnsiTheme="majorHAnsi" w:cstheme="majorHAnsi"/>
+          <w:noProof/>
+          <w:sz w:val="24"/>
+          <w:szCs w:val="24"/>
+          <w:lang w:val="pt-BR" w:bidi="ar-SA"/>
+        </w:rPr>
+        <w:t>Elementos construtivos (especificação de objetos)</w:t>
+      </w:r>
+    </w:p>
+    <w:p>
+      <w:pPr>
+        <w:spacing w:after="0" w:line="240" w:lineRule="auto"/>
+        <w:jc w:val="both"/>
+        <w:rPr>
+          <w:rFonts w:asciiTheme="majorHAnsi" w:hAnsiTheme="majorHAnsi" w:cstheme="majorHAnsi"/>
+          <w:noProof/>
+          <w:sz w:val="24"/>
+          <w:szCs w:val="24"/>
+          <w:lang w:val="pt-BR" w:bidi="ar-SA"/>
+        </w:rPr>
+      </w:pPr>
+      <w:r>
+        <w:rPr>
+          <w:rFonts w:asciiTheme="majorHAnsi" w:hAnsiTheme="majorHAnsi" w:cstheme="majorHAnsi"/>
+          <w:noProof/>
+          <w:sz w:val="24"/>
+          <w:szCs w:val="24"/>
+          <w:lang w:val="pt-BR" w:bidi="ar-SA"/>
+        </w:rPr>
+        <w:t>Definição do projeto preliminar</w:t>
+      </w:r>
+    </w:p>
+    <w:p>
+      <w:pPr>
+        <w:spacing w:after="0" w:line="240" w:lineRule="auto"/>
+        <w:jc w:val="both"/>
+        <w:rPr>
+          <w:rFonts w:asciiTheme="majorHAnsi" w:hAnsiTheme="majorHAnsi" w:cstheme="majorHAnsi"/>
+          <w:noProof/>
+          <w:sz w:val="24"/>
+          <w:szCs w:val="24"/>
+          <w:lang w:val="pt-BR" w:bidi="ar-SA"/>
+        </w:rPr>
+      </w:pPr>
+    </w:p>
+    <w:p>
+      <w:pPr>
+        <w:spacing w:after="0" w:line="240" w:lineRule="auto"/>
+        <w:jc w:val="both"/>
+        <w:rPr>
+          <w:rFonts w:asciiTheme="majorHAnsi" w:hAnsiTheme="majorHAnsi" w:cstheme="majorHAnsi"/>
+          <w:noProof/>
+          <w:sz w:val="24"/>
+          <w:szCs w:val="24"/>
+          <w:lang w:val="pt-BR" w:bidi="ar-SA"/>
+        </w:rPr>
+      </w:pPr>
+      <w:r>
+        <w:rPr>
+          <w:rFonts w:asciiTheme="majorHAnsi" w:hAnsiTheme="majorHAnsi" w:cstheme="majorHAnsi"/>
+          <w:noProof/>
+          <w:sz w:val="24"/>
+          <w:szCs w:val="24"/>
+          <w:lang w:val="pt-BR" w:bidi="ar-SA"/>
+        </w:rPr>
+        <w:t>Modelagem de Objetos</w:t>
+      </w:r>
+    </w:p>
+    <w:p>
+      <w:pPr>
+        <w:spacing w:after="0" w:line="240" w:lineRule="auto"/>
+        <w:jc w:val="both"/>
+        <w:rPr>
+          <w:rFonts w:asciiTheme="majorHAnsi" w:hAnsiTheme="majorHAnsi" w:cstheme="majorHAnsi"/>
+          <w:noProof/>
+          <w:sz w:val="24"/>
+          <w:szCs w:val="24"/>
+          <w:lang w:val="pt-BR" w:bidi="ar-SA"/>
+        </w:rPr>
+      </w:pPr>
+      <w:r>
+        <w:rPr>
+          <w:rFonts w:asciiTheme="majorHAnsi" w:hAnsiTheme="majorHAnsi" w:cstheme="majorHAnsi"/>
+          <w:noProof/>
+          <w:sz w:val="24"/>
+          <w:szCs w:val="24"/>
+          <w:lang w:val="pt-BR" w:bidi="ar-SA"/>
+        </w:rPr>
+        <w:t>Paredes</w:t>
+      </w:r>
+    </w:p>
+    <w:p>
+      <w:pPr>
+        <w:spacing w:after="0" w:line="240" w:lineRule="auto"/>
+        <w:jc w:val="both"/>
+        <w:rPr>
+          <w:rFonts w:asciiTheme="majorHAnsi" w:hAnsiTheme="majorHAnsi" w:cstheme="majorHAnsi"/>
+          <w:noProof/>
+          <w:sz w:val="24"/>
+          <w:szCs w:val="24"/>
+          <w:lang w:val="pt-BR" w:bidi="ar-SA"/>
+        </w:rPr>
+      </w:pPr>
+      <w:r>
+        <w:rPr>
+          <w:rFonts w:asciiTheme="majorHAnsi" w:hAnsiTheme="majorHAnsi" w:cstheme="majorHAnsi"/>
+          <w:noProof/>
+          <w:sz w:val="24"/>
+          <w:szCs w:val="24"/>
+          <w:lang w:val="pt-BR" w:bidi="ar-SA"/>
+        </w:rPr>
+        <w:t>Pisos</w:t>
+      </w:r>
+    </w:p>
+    <w:p>
+      <w:pPr>
+        <w:spacing w:after="0" w:line="240" w:lineRule="auto"/>
+        <w:jc w:val="both"/>
+        <w:rPr>
+          <w:rFonts w:asciiTheme="majorHAnsi" w:hAnsiTheme="majorHAnsi" w:cstheme="majorHAnsi"/>
+          <w:noProof/>
+          <w:sz w:val="24"/>
+          <w:szCs w:val="24"/>
+          <w:lang w:val="pt-BR" w:bidi="ar-SA"/>
+        </w:rPr>
+      </w:pPr>
+      <w:r>
+        <w:rPr>
+          <w:rFonts w:asciiTheme="majorHAnsi" w:hAnsiTheme="majorHAnsi" w:cstheme="majorHAnsi"/>
+          <w:noProof/>
+          <w:sz w:val="24"/>
+          <w:szCs w:val="24"/>
+          <w:lang w:val="pt-BR" w:bidi="ar-SA"/>
+        </w:rPr>
+        <w:t>Telhado</w:t>
+      </w:r>
+    </w:p>
+    <w:p>
+      <w:pPr>
+        <w:spacing w:after="0" w:line="240" w:lineRule="auto"/>
+        <w:jc w:val="both"/>
+        <w:rPr>
+          <w:rFonts w:asciiTheme="majorHAnsi" w:hAnsiTheme="majorHAnsi" w:cstheme="majorHAnsi"/>
+          <w:noProof/>
+          <w:sz w:val="24"/>
+          <w:szCs w:val="24"/>
+          <w:lang w:val="pt-BR" w:bidi="ar-SA"/>
+        </w:rPr>
+      </w:pPr>
+    </w:p>
+    <w:p>
+      <w:pPr>
+        <w:spacing w:after="0" w:line="240" w:lineRule="auto"/>
+        <w:jc w:val="both"/>
+        <w:rPr>
+          <w:rFonts w:asciiTheme="majorHAnsi" w:hAnsiTheme="majorHAnsi" w:cstheme="majorHAnsi"/>
+          <w:noProof/>
+          <w:sz w:val="24"/>
+          <w:szCs w:val="24"/>
+          <w:lang w:val="pt-BR" w:bidi="ar-SA"/>
+        </w:rPr>
+      </w:pPr>
+      <w:r>
+        <w:rPr>
+          <w:rFonts w:asciiTheme="majorHAnsi" w:hAnsiTheme="majorHAnsi" w:cstheme="majorHAnsi"/>
+          <w:noProof/>
+          <w:sz w:val="24"/>
+          <w:szCs w:val="24"/>
+          <w:lang w:val="pt-BR" w:bidi="ar-SA"/>
+        </w:rPr>
+        <w:t>BIM nas etapas iniciais de projeto</w:t>
+      </w:r>
+    </w:p>
+    <w:p>
+      <w:pPr>
+        <w:spacing w:after="0" w:line="240" w:lineRule="auto"/>
+        <w:jc w:val="both"/>
+        <w:rPr>
+          <w:rFonts w:asciiTheme="majorHAnsi" w:hAnsiTheme="majorHAnsi" w:cstheme="majorHAnsi"/>
+          <w:noProof/>
+          <w:sz w:val="24"/>
+          <w:szCs w:val="24"/>
+          <w:lang w:val="pt-BR" w:bidi="ar-SA"/>
+        </w:rPr>
+      </w:pPr>
+      <w:r>
+        <w:rPr>
+          <w:rFonts w:asciiTheme="majorHAnsi" w:hAnsiTheme="majorHAnsi" w:cstheme="majorHAnsi"/>
+          <w:noProof/>
+          <w:sz w:val="24"/>
+          <w:szCs w:val="24"/>
+          <w:lang w:val="pt-BR" w:bidi="ar-SA"/>
+        </w:rPr>
+        <w:t>Simulações (Virtual Design and Construction)</w:t>
+      </w:r>
+    </w:p>
+    <w:p>
+      <w:pPr>
+        <w:spacing w:after="0" w:line="240" w:lineRule="auto"/>
+        <w:jc w:val="both"/>
+        <w:rPr>
+          <w:rFonts w:asciiTheme="majorHAnsi" w:hAnsiTheme="majorHAnsi" w:cstheme="majorHAnsi"/>
+          <w:noProof/>
+          <w:sz w:val="24"/>
+          <w:szCs w:val="24"/>
+          <w:lang w:val="pt-BR" w:bidi="ar-SA"/>
+        </w:rPr>
+      </w:pPr>
+      <w:r>
+        <w:rPr>
+          <w:rFonts w:asciiTheme="majorHAnsi" w:hAnsiTheme="majorHAnsi" w:cstheme="majorHAnsi"/>
+          <w:noProof/>
+          <w:sz w:val="24"/>
+          <w:szCs w:val="24"/>
+          <w:lang w:val="pt-BR" w:bidi="ar-SA"/>
+        </w:rPr>
+        <w:t>Análises</w:t>
+      </w:r>
+    </w:p>
+    <w:p>
+      <w:pPr>
+        <w:spacing w:after="0" w:line="240" w:lineRule="auto"/>
+        <w:jc w:val="both"/>
+        <w:rPr>
+          <w:rFonts w:asciiTheme="majorHAnsi" w:hAnsiTheme="majorHAnsi" w:cstheme="majorHAnsi"/>
+          <w:noProof/>
+          <w:sz w:val="24"/>
+          <w:szCs w:val="24"/>
+          <w:lang w:val="pt-BR" w:bidi="ar-SA"/>
+        </w:rPr>
+      </w:pPr>
+      <w:r>
+        <w:rPr>
+          <w:rFonts w:asciiTheme="majorHAnsi" w:hAnsiTheme="majorHAnsi" w:cstheme="majorHAnsi"/>
+          <w:noProof/>
+          <w:sz w:val="24"/>
+          <w:szCs w:val="24"/>
+          <w:lang w:val="pt-BR" w:bidi="ar-SA"/>
+        </w:rPr>
+        <w:t>Fundamentação processo decisório</w:t>
+      </w:r>
+    </w:p>
+    <w:p>
+      <w:pPr>
+        <w:spacing w:after="0" w:line="240" w:lineRule="auto"/>
+        <w:jc w:val="both"/>
+        <w:rPr>
+          <w:rFonts w:asciiTheme="majorHAnsi" w:hAnsiTheme="majorHAnsi" w:cstheme="majorHAnsi"/>
+          <w:noProof/>
+          <w:sz w:val="24"/>
+          <w:szCs w:val="24"/>
+          <w:lang w:val="pt-BR" w:bidi="ar-SA"/>
+        </w:rPr>
+      </w:pPr>
+      <w:r>
+        <w:rPr>
+          <w:rFonts w:asciiTheme="majorHAnsi" w:hAnsiTheme="majorHAnsi" w:cstheme="majorHAnsi"/>
+          <w:noProof/>
+          <w:sz w:val="24"/>
+          <w:szCs w:val="24"/>
+          <w:lang w:val="pt-BR" w:bidi="ar-SA"/>
+        </w:rPr>
+        <w:t>Valor ao projeto</w:t>
+      </w:r>
+    </w:p>
+    <w:p>
+      <w:pPr>
+        <w:spacing w:after="0" w:line="240" w:lineRule="auto"/>
+        <w:jc w:val="both"/>
+        <w:rPr>
+          <w:rFonts w:asciiTheme="majorHAnsi" w:hAnsiTheme="majorHAnsi" w:cstheme="majorHAnsi"/>
+          <w:noProof/>
+          <w:sz w:val="24"/>
+          <w:szCs w:val="24"/>
+          <w:lang w:val="pt-BR" w:bidi="ar-SA"/>
+        </w:rPr>
+      </w:pPr>
       <w:bookmarkStart w:id="0" w:name="_GoBack"/>
       <w:bookmarkEnd w:id="0"/>
+      <w:r>
+        <w:rPr>
+          <w:rFonts w:asciiTheme="majorHAnsi" w:hAnsiTheme="majorHAnsi" w:cstheme="majorHAnsi"/>
+          <w:noProof/>
+          <w:sz w:val="24"/>
+          <w:szCs w:val="24"/>
+          <w:lang w:val="pt-BR" w:bidi="ar-SA"/>
+        </w:rPr>
+        <w:t>Compromisso sustentável</w:t>
+      </w:r>
+    </w:p>
+    <w:p>
+      <w:pPr>
+        <w:spacing w:after="0" w:line="240" w:lineRule="auto"/>
+        <w:jc w:val="both"/>
+        <w:rPr>
+          <w:rFonts w:asciiTheme="majorHAnsi" w:hAnsiTheme="majorHAnsi" w:cstheme="majorHAnsi"/>
+          <w:noProof/>
+          <w:sz w:val="24"/>
+          <w:szCs w:val="24"/>
+          <w:lang w:val="pt-BR" w:bidi="ar-SA"/>
+        </w:rPr>
+      </w:pPr>
+    </w:p>
+    <w:p>
+      <w:pPr>
+        <w:spacing w:after="0" w:line="240" w:lineRule="auto"/>
+        <w:jc w:val="both"/>
+        <w:rPr>
+          <w:rFonts w:asciiTheme="majorHAnsi" w:hAnsiTheme="majorHAnsi" w:cstheme="majorHAnsi"/>
+          <w:noProof/>
+          <w:sz w:val="24"/>
+          <w:szCs w:val="24"/>
+          <w:lang w:val="pt-BR" w:bidi="ar-SA"/>
+        </w:rPr>
+      </w:pPr>
     </w:p>
     <w:sectPr>
       <w:headerReference w:type="default" r:id="rId9"/>
@@ -8368,7 +8798,7 @@
 </file>
 
 <file path=customXml/itemProps1.xml><?xml version="1.0" encoding="utf-8"?>
-<ds:datastoreItem xmlns:ds="http://schemas.openxmlformats.org/officeDocument/2006/customXml" ds:itemID="{BAB089DC-A657-44FD-B9ED-50A5FE5193EA}">
+<ds:datastoreItem xmlns:ds="http://schemas.openxmlformats.org/officeDocument/2006/customXml" ds:itemID="{E849D103-2E6A-4481-80AC-A25A47B79F41}">
   <ds:schemaRefs>
     <ds:schemaRef ds:uri="http://schemas.openxmlformats.org/officeDocument/2006/bibliography"/>
   </ds:schemaRefs>

</xml_diff>

<commit_message>
puc espec. BIM - prova módulo energético
</commit_message>
<xml_diff>
--- a/08_bim_6d_analise_energetica/analise_energetica_notas_aula.docx
+++ b/08_bim_6d_analise_energetica/analise_energetica_notas_aula.docx
@@ -4,10 +4,6 @@
   <w:body>
     <w:p>
       <w:pPr>
-        <w:tabs>
-          <w:tab w:val="left" w:pos="6120"/>
-        </w:tabs>
-        <w:spacing w:line="240" w:lineRule="auto"/>
         <w:rPr>
           <w:rFonts w:asciiTheme="majorHAnsi" w:hAnsiTheme="majorHAnsi" w:cstheme="majorHAnsi"/>
           <w:sz w:val="24"/>
@@ -3109,7 +3105,29 @@
           <w:szCs w:val="24"/>
           <w:lang w:val="pt-BR" w:bidi="ar-SA"/>
         </w:rPr>
-        <w:t>SoftwaresBIM possibilitam simulações e análises térmica e lumínica, em projetos de edificações, contemplando consistente massa de dados e alta performance executiva. Podem ser utilizados já nas fases iniciais de projeto (Estudo Preliminar / Estudo de volumetria), potencializando os processos de tomada de decisão.Suíte Autodesk Green Building Studio + Insight 360</w:t>
+        <w:t xml:space="preserve">SoftwaresBIM possibilitam simulações e análises térmica e lumínica, em projetos de edificações, contemplando consistente massa de dados e alta performance executiva. Podem ser utilizados já nas fases iniciais de projeto (Estudo Preliminar / Estudo de volumetria), potencializando os processos de tomada de decisão.Suíte Autodesk </w:t>
+      </w:r>
+      <w:bookmarkStart w:id="0" w:name="_GoBack"/>
+      <w:r>
+        <w:rPr>
+          <w:rFonts w:asciiTheme="majorHAnsi" w:hAnsiTheme="majorHAnsi" w:cstheme="majorHAnsi"/>
+          <w:noProof/>
+          <w:sz w:val="24"/>
+          <w:szCs w:val="24"/>
+          <w:lang w:val="pt-BR" w:bidi="ar-SA"/>
+        </w:rPr>
+        <w:t>Gree</w:t>
+      </w:r>
+      <w:bookmarkEnd w:id="0"/>
+      <w:r>
+        <w:rPr>
+          <w:rFonts w:asciiTheme="majorHAnsi" w:hAnsiTheme="majorHAnsi" w:cstheme="majorHAnsi"/>
+          <w:noProof/>
+          <w:sz w:val="24"/>
+          <w:szCs w:val="24"/>
+          <w:lang w:val="pt-BR" w:bidi="ar-SA"/>
+        </w:rPr>
+        <w:t>n Building Studio + Insight 360</w:t>
       </w:r>
     </w:p>
     <w:p>
@@ -3932,16 +3950,16 @@
           <w:noProof/>
           <w:sz w:val="24"/>
           <w:szCs w:val="24"/>
-          <w:lang w:val="pt-BR" w:bidi="ar-SA"/>
-        </w:rPr>
-      </w:pPr>
-      <w:r>
-        <w:rPr>
-          <w:rFonts w:asciiTheme="majorHAnsi" w:hAnsiTheme="majorHAnsi" w:cstheme="majorHAnsi"/>
-          <w:noProof/>
-          <w:sz w:val="24"/>
-          <w:szCs w:val="24"/>
-          <w:lang w:val="pt-BR" w:bidi="ar-SA"/>
+          <w:lang w:bidi="ar-SA"/>
+        </w:rPr>
+      </w:pPr>
+      <w:r>
+        <w:rPr>
+          <w:rFonts w:asciiTheme="majorHAnsi" w:hAnsiTheme="majorHAnsi" w:cstheme="majorHAnsi"/>
+          <w:noProof/>
+          <w:sz w:val="24"/>
+          <w:szCs w:val="24"/>
+          <w:lang w:bidi="ar-SA"/>
         </w:rPr>
         <w:t>Simulações (Virtual Design and Construction)</w:t>
       </w:r>
@@ -4027,8 +4045,6 @@
           <w:lang w:val="pt-BR" w:bidi="ar-SA"/>
         </w:rPr>
       </w:pPr>
-      <w:bookmarkStart w:id="0" w:name="_GoBack"/>
-      <w:bookmarkEnd w:id="0"/>
       <w:r>
         <w:rPr>
           <w:rFonts w:asciiTheme="majorHAnsi" w:hAnsiTheme="majorHAnsi" w:cstheme="majorHAnsi"/>
@@ -8787,7 +8803,7 @@
   <a:extraClrSchemeLst/>
   <a:extLst>
     <a:ext uri="{05A4C25C-085E-4340-85A3-A5531E510DB2}">
-      <thm15:themeFamily xmlns="" xmlns:thm15="http://schemas.microsoft.com/office/thememl/2012/main" name="Office Theme" id="{62F939B6-93AF-4DB8-9C6B-D6C7DFDC589F}" vid="{4A3C46E8-61CC-4603-A589-7422A47A8E4A}"/>
+      <thm15:themeFamily xmlns:thm15="http://schemas.microsoft.com/office/thememl/2012/main" xmlns="" name="Office Theme" id="{62F939B6-93AF-4DB8-9C6B-D6C7DFDC589F}" vid="{4A3C46E8-61CC-4603-A589-7422A47A8E4A}"/>
     </a:ext>
   </a:extLst>
 </a:theme>
@@ -8798,7 +8814,7 @@
 </file>
 
 <file path=customXml/itemProps1.xml><?xml version="1.0" encoding="utf-8"?>
-<ds:datastoreItem xmlns:ds="http://schemas.openxmlformats.org/officeDocument/2006/customXml" ds:itemID="{E849D103-2E6A-4481-80AC-A25A47B79F41}">
+<ds:datastoreItem xmlns:ds="http://schemas.openxmlformats.org/officeDocument/2006/customXml" ds:itemID="{BE1D7515-7A46-4B68-B83B-01B9763853A1}">
   <ds:schemaRefs>
     <ds:schemaRef ds:uri="http://schemas.openxmlformats.org/officeDocument/2006/bibliography"/>
   </ds:schemaRefs>

</xml_diff>